<commit_message>
minor changes to updates document
</commit_message>
<xml_diff>
--- a/2023-24 MDE Ed-Fi Documentation/MDE 2023-2024 School Year Ed-FI Collection Updates.docx
+++ b/2023-24 MDE Ed-Fi Documentation/MDE 2023-2024 School Year Ed-FI Collection Updates.docx
@@ -1,6 +1,6 @@
 
 <file path=word/document.xml><?xml version="1.0" encoding="utf-8"?>
-<w:document xmlns:wpc="http://schemas.microsoft.com/office/word/2010/wordprocessingCanvas" xmlns:cx="http://schemas.microsoft.com/office/drawing/2014/chartex" xmlns:cx1="http://schemas.microsoft.com/office/drawing/2015/9/8/chartex" xmlns:cx2="http://schemas.microsoft.com/office/drawing/2015/10/21/chartex" xmlns:cx3="http://schemas.microsoft.com/office/drawing/2016/5/9/chartex" xmlns:cx4="http://schemas.microsoft.com/office/drawing/2016/5/10/chartex" xmlns:cx5="http://schemas.microsoft.com/office/drawing/2016/5/11/chartex" xmlns:cx6="http://schemas.microsoft.com/office/drawing/2016/5/12/chartex" xmlns:cx7="http://schemas.microsoft.com/office/drawing/2016/5/13/chartex" xmlns:cx8="http://schemas.microsoft.com/office/drawing/2016/5/14/chartex" xmlns:mc="http://schemas.openxmlformats.org/markup-compatibility/2006" xmlns:aink="http://schemas.microsoft.com/office/drawing/2016/ink" xmlns:am3d="http://schemas.microsoft.com/office/drawing/2017/model3d" xmlns:o="urn:schemas-microsoft-com:office:office" xmlns:oel="http://schemas.microsoft.com/office/2019/extlst" xmlns:r="http://schemas.openxmlformats.org/officeDocument/2006/relationships" xmlns:m="http://schemas.openxmlformats.org/officeDocument/2006/math" xmlns:v="urn:schemas-microsoft-com:vml" xmlns:wp14="http://schemas.microsoft.com/office/word/2010/wordprocessingDrawing" xmlns:wp="http://schemas.openxmlformats.org/drawingml/2006/wordprocessingDrawing" xmlns:w10="urn:schemas-microsoft-com:office:word" xmlns:w="http://schemas.openxmlformats.org/wordprocessingml/2006/main" xmlns:w14="http://schemas.microsoft.com/office/word/2010/wordml" xmlns:w15="http://schemas.microsoft.com/office/word/2012/wordml" xmlns:w16cex="http://schemas.microsoft.com/office/word/2018/wordml/cex" xmlns:w16cid="http://schemas.microsoft.com/office/word/2016/wordml/cid" xmlns:w16="http://schemas.microsoft.com/office/word/2018/wordml" xmlns:w16sdtdh="http://schemas.microsoft.com/office/word/2020/wordml/sdtdatahash" xmlns:w16se="http://schemas.microsoft.com/office/word/2015/wordml/symex" xmlns:wpg="http://schemas.microsoft.com/office/word/2010/wordprocessingGroup" xmlns:wpi="http://schemas.microsoft.com/office/word/2010/wordprocessingInk" xmlns:wne="http://schemas.microsoft.com/office/word/2006/wordml" xmlns:wps="http://schemas.microsoft.com/office/word/2010/wordprocessingShape" mc:Ignorable="w14 w15 w16se w16cid w16 w16cex w16sdtdh wp14">
+<w:document xmlns:wpc="http://schemas.microsoft.com/office/word/2010/wordprocessingCanvas" xmlns:cx="http://schemas.microsoft.com/office/drawing/2014/chartex" xmlns:cx1="http://schemas.microsoft.com/office/drawing/2015/9/8/chartex" xmlns:mc="http://schemas.openxmlformats.org/markup-compatibility/2006" xmlns:o="urn:schemas-microsoft-com:office:office" xmlns:r="http://schemas.openxmlformats.org/officeDocument/2006/relationships" xmlns:m="http://schemas.openxmlformats.org/officeDocument/2006/math" xmlns:v="urn:schemas-microsoft-com:vml" xmlns:wp14="http://schemas.microsoft.com/office/word/2010/wordprocessingDrawing" xmlns:wp="http://schemas.openxmlformats.org/drawingml/2006/wordprocessingDrawing" xmlns:w10="urn:schemas-microsoft-com:office:word" xmlns:w="http://schemas.openxmlformats.org/wordprocessingml/2006/main" xmlns:w14="http://schemas.microsoft.com/office/word/2010/wordml" xmlns:w15="http://schemas.microsoft.com/office/word/2012/wordml" xmlns:w16se="http://schemas.microsoft.com/office/word/2015/wordml/symex" xmlns:wpg="http://schemas.microsoft.com/office/word/2010/wordprocessingGroup" xmlns:wpi="http://schemas.microsoft.com/office/word/2010/wordprocessingInk" xmlns:wne="http://schemas.microsoft.com/office/word/2006/wordml" xmlns:wps="http://schemas.microsoft.com/office/word/2010/wordprocessingShape" mc:Ignorable="w14 w15 w16se wp14">
   <w:body>
     <w:p>
       <w:pPr>
@@ -265,16 +265,7 @@
           <w:color w:val="auto"/>
           <w:szCs w:val="20"/>
         </w:rPr>
-        <w:t>02/15/2</w:t>
-      </w:r>
-      <w:r>
-        <w:rPr>
-          <w:rFonts w:asciiTheme="minorHAnsi" w:eastAsiaTheme="minorEastAsia" w:hAnsiTheme="minorHAnsi" w:cstheme="minorBidi"/>
-          <w:noProof/>
-          <w:color w:val="auto"/>
-          <w:szCs w:val="20"/>
-        </w:rPr>
-        <w:t>023</w:t>
+        <w:t>2/16/2023</w:t>
       </w:r>
       <w:r>
         <w:rPr>
@@ -1186,25 +1177,19 @@
                 <w:szCs w:val="20"/>
               </w:rPr>
             </w:pPr>
-          </w:p>
-        </w:tc>
-        <w:tc>
-          <w:tcPr>
-            <w:tcW w:w="1428" w:type="dxa"/>
-          </w:tcPr>
-          <w:p>
-            <w:pPr>
+            <w:r>
               <w:rPr>
                 <w:rFonts w:cs="Arial"/>
                 <w:bCs/>
                 <w:szCs w:val="20"/>
               </w:rPr>
-            </w:pPr>
-          </w:p>
-        </w:tc>
-        <w:tc>
-          <w:tcPr>
-            <w:tcW w:w="6061" w:type="dxa"/>
+              <w:t>1.1</w:t>
+            </w:r>
+          </w:p>
+        </w:tc>
+        <w:tc>
+          <w:tcPr>
+            <w:tcW w:w="1428" w:type="dxa"/>
           </w:tcPr>
           <w:p>
             <w:pPr>
@@ -1214,27 +1199,19 @@
                 <w:szCs w:val="20"/>
               </w:rPr>
             </w:pPr>
-          </w:p>
-        </w:tc>
-      </w:tr>
-      <w:tr>
-        <w:tc>
-          <w:tcPr>
-            <w:tcW w:w="2437" w:type="dxa"/>
-          </w:tcPr>
-          <w:p>
-            <w:pPr>
+            <w:r>
               <w:rPr>
                 <w:rFonts w:cs="Arial"/>
                 <w:bCs/>
                 <w:szCs w:val="20"/>
               </w:rPr>
-            </w:pPr>
-          </w:p>
-        </w:tc>
-        <w:tc>
-          <w:tcPr>
-            <w:tcW w:w="1428" w:type="dxa"/>
+              <w:t>03/01/2023</w:t>
+            </w:r>
+          </w:p>
+        </w:tc>
+        <w:tc>
+          <w:tcPr>
+            <w:tcW w:w="6061" w:type="dxa"/>
           </w:tcPr>
           <w:p>
             <w:pPr>
@@ -1244,20 +1221,14 @@
                 <w:szCs w:val="20"/>
               </w:rPr>
             </w:pPr>
-          </w:p>
-        </w:tc>
-        <w:tc>
-          <w:tcPr>
-            <w:tcW w:w="6061" w:type="dxa"/>
-          </w:tcPr>
-          <w:p>
-            <w:pPr>
+            <w:r>
               <w:rPr>
                 <w:rFonts w:cs="Arial"/>
                 <w:bCs/>
                 <w:szCs w:val="20"/>
               </w:rPr>
-            </w:pPr>
+              <w:t>Minor update</w:t>
+            </w:r>
           </w:p>
         </w:tc>
       </w:tr>
@@ -1376,7 +1347,15 @@
         <w:t>To address conflict</w:t>
       </w:r>
       <w:r>
-        <w:t xml:space="preserve">s related to concurrent StudentSchoolAssociations for students in both </w:t>
+        <w:t xml:space="preserve">s related to concurrent </w:t>
+      </w:r>
+      <w:proofErr w:type="spellStart"/>
+      <w:r>
+        <w:t>StudentSchoolAssociations</w:t>
+      </w:r>
+      <w:proofErr w:type="spellEnd"/>
+      <w:r>
+        <w:t xml:space="preserve"> for students in both </w:t>
       </w:r>
       <w:r>
         <w:t>MARSS Early Education Program Enrollment records</w:t>
@@ -1406,7 +1385,15 @@
         </w:numPr>
       </w:pPr>
       <w:r>
-        <w:t>A single StudentSchoolAssociation record should be submitted</w:t>
+        <w:t xml:space="preserve">A single </w:t>
+      </w:r>
+      <w:proofErr w:type="spellStart"/>
+      <w:r>
+        <w:t>StudentSchoolAssociation</w:t>
+      </w:r>
+      <w:proofErr w:type="spellEnd"/>
+      <w:r>
+        <w:t xml:space="preserve"> record should be submitted</w:t>
       </w:r>
       <w:r>
         <w:t xml:space="preserve"> for all Early Education</w:t>
@@ -1424,7 +1411,15 @@
         <w:t>.</w:t>
       </w:r>
       <w:r>
-        <w:t xml:space="preserve"> The only gradelevel to be used </w:t>
+        <w:t xml:space="preserve"> The only </w:t>
+      </w:r>
+      <w:proofErr w:type="spellStart"/>
+      <w:r>
+        <w:t>gradelevel</w:t>
+      </w:r>
+      <w:proofErr w:type="spellEnd"/>
+      <w:r>
+        <w:t xml:space="preserve"> to be used </w:t>
       </w:r>
       <w:r>
         <w:t xml:space="preserve">for Early Education </w:t>
@@ -1442,7 +1437,23 @@
         </w:numPr>
       </w:pPr>
       <w:r>
-        <w:t>Program-specific GradeLevels (EC, PA-PJ, ES, RA-RJ) have been deprecated.</w:t>
+        <w:t xml:space="preserve">Program-specific </w:t>
+      </w:r>
+      <w:proofErr w:type="spellStart"/>
+      <w:r>
+        <w:t>GradeLevels</w:t>
+      </w:r>
+      <w:proofErr w:type="spellEnd"/>
+      <w:r>
+        <w:t xml:space="preserve"> (EC, PA-PJ, ES, </w:t>
+      </w:r>
+      <w:proofErr w:type="gramStart"/>
+      <w:r>
+        <w:t>RA</w:t>
+      </w:r>
+      <w:proofErr w:type="gramEnd"/>
+      <w:r>
+        <w:t>-RJ) have been deprecated.</w:t>
       </w:r>
     </w:p>
     <w:p>
@@ -1466,7 +1477,15 @@
         <w:t>are</w:t>
       </w:r>
       <w:r>
-        <w:t xml:space="preserve"> required to submit StudentEarlyEducationProgramAssociation records for each of the MARSS </w:t>
+        <w:t xml:space="preserve"> required to submit </w:t>
+      </w:r>
+      <w:proofErr w:type="spellStart"/>
+      <w:r>
+        <w:t>StudentEarlyEducationProgramAssociation</w:t>
+      </w:r>
+      <w:proofErr w:type="spellEnd"/>
+      <w:r>
+        <w:t xml:space="preserve"> records for each of the MARSS </w:t>
       </w:r>
       <w:r>
         <w:rPr>
@@ -1487,7 +1506,15 @@
         </w:numPr>
       </w:pPr>
       <w:r>
-        <w:t>Each StudentEarlyEducationProgramAssociation record must indicate the program type and other context information necessary in order for MNIT to extract the Early Education program enrollment records.</w:t>
+        <w:t xml:space="preserve">Each </w:t>
+      </w:r>
+      <w:proofErr w:type="spellStart"/>
+      <w:r>
+        <w:t>StudentEarlyEducationProgramAssociation</w:t>
+      </w:r>
+      <w:proofErr w:type="spellEnd"/>
+      <w:r>
+        <w:t xml:space="preserve"> record must indicate the program type and other context information necessary in order for MNIT to extract the Early Education program enrollment records.</w:t>
       </w:r>
     </w:p>
     <w:p>
@@ -1498,39 +1525,25 @@
           <w:numId w:val="28"/>
         </w:numPr>
       </w:pPr>
+      <w:proofErr w:type="spellStart"/>
       <w:r>
         <w:rPr>
           <w:szCs w:val="20"/>
         </w:rPr>
-        <w:t>P</w:t>
-      </w:r>
+        <w:t>ProgramSectionDescriptor</w:t>
+      </w:r>
+      <w:proofErr w:type="spellEnd"/>
       <w:r>
         <w:rPr>
           <w:szCs w:val="20"/>
         </w:rPr>
-        <w:t>rogram</w:t>
-      </w:r>
-      <w:r>
-        <w:rPr>
-          <w:szCs w:val="20"/>
-        </w:rPr>
-        <w:t>S</w:t>
-      </w:r>
-      <w:r>
-        <w:rPr>
-          <w:szCs w:val="20"/>
-        </w:rPr>
-        <w:t>ection</w:t>
-      </w:r>
-      <w:r>
-        <w:rPr>
-          <w:szCs w:val="20"/>
-        </w:rPr>
-        <w:t xml:space="preserve">Descriptor has been added to </w:t>
-      </w:r>
+        <w:t xml:space="preserve"> has been added to </w:t>
+      </w:r>
+      <w:proofErr w:type="spellStart"/>
       <w:r>
         <w:t>StudentEarlyEducationProgramAssociation</w:t>
       </w:r>
+      <w:proofErr w:type="spellEnd"/>
       <w:r>
         <w:t xml:space="preserve"> as an optional element to capture the section information for “EE-SR+” and “EE-VPK” Program Types.</w:t>
       </w:r>
@@ -1543,23 +1556,29 @@
           <w:numId w:val="28"/>
         </w:numPr>
       </w:pPr>
+      <w:proofErr w:type="spellStart"/>
       <w:r>
         <w:t>StudentEarlyEducationProgramAssociation</w:t>
       </w:r>
-      <w:r>
-        <w:t xml:space="preserve"> now includes a Membership object with elements Attendance, Membership, MembershipAttendanceUnitDescriptor and PercentEnrolled.</w:t>
-      </w:r>
-    </w:p>
-    <w:p>
-      <w:pPr>
-        <w:pStyle w:val="ListParagraph"/>
-        <w:numPr>
-          <w:ilvl w:val="1"/>
-          <w:numId w:val="28"/>
-        </w:numPr>
-      </w:pPr>
-      <w:r>
-        <w:t>A single StudentSchoolAssociation record should be submitted for all Early Education children to represent enrollment at the school. The only gradelevel to be used for Early Education is “EE”.</w:t>
+      <w:proofErr w:type="spellEnd"/>
+      <w:r>
+        <w:t xml:space="preserve"> now includes a Membership object with elements Attendance, Membership, </w:t>
+      </w:r>
+      <w:proofErr w:type="spellStart"/>
+      <w:r>
+        <w:t>MembershipAttendanceUnitDescriptor</w:t>
+      </w:r>
+      <w:proofErr w:type="spellEnd"/>
+      <w:r>
+        <w:t xml:space="preserve"> and </w:t>
+      </w:r>
+      <w:proofErr w:type="spellStart"/>
+      <w:r>
+        <w:t>PercentEnrolled</w:t>
+      </w:r>
+      <w:proofErr w:type="spellEnd"/>
+      <w:r>
+        <w:t>.</w:t>
       </w:r>
     </w:p>
     <w:p>
@@ -1571,7 +1590,15 @@
         </w:numPr>
       </w:pPr>
       <w:r>
-        <w:t xml:space="preserve">Program Types for StudentEarlyEducationProgramAssociation are “EE-ECFE”, </w:t>
+        <w:t xml:space="preserve">Program Types for </w:t>
+      </w:r>
+      <w:proofErr w:type="spellStart"/>
+      <w:r>
+        <w:t>StudentEarlyEducationProgramAssociation</w:t>
+      </w:r>
+      <w:proofErr w:type="spellEnd"/>
+      <w:r>
+        <w:t xml:space="preserve"> are “EE-ECFE”, </w:t>
       </w:r>
       <w:r>
         <w:t>“EE-SR”</w:t>
@@ -1606,11 +1633,19 @@
       <w:r>
         <w:t xml:space="preserve">The Program Type for </w:t>
       </w:r>
+      <w:proofErr w:type="spellStart"/>
       <w:r>
         <w:t>StudentEarlyChildhoodScreeningProgramAssociation</w:t>
       </w:r>
-      <w:r>
-        <w:t xml:space="preserve"> is now “EE-ECS” replacing </w:t>
+      <w:proofErr w:type="spellEnd"/>
+      <w:r>
+        <w:t xml:space="preserve"> is now “EE-ECS”</w:t>
+      </w:r>
+      <w:r>
+        <w:t>,</w:t>
+      </w:r>
+      <w:r>
+        <w:t xml:space="preserve"> replacing </w:t>
       </w:r>
       <w:r>
         <w:t>“Early Childhood Screening”</w:t>
@@ -1630,14 +1665,24 @@
       <w:r>
         <w:t xml:space="preserve">There is no longer a need for School Number 005, since preschool screening records will now be tracked through the </w:t>
       </w:r>
+      <w:proofErr w:type="spellStart"/>
       <w:r>
         <w:t>StudentEarlyChildhoodScreeningProgramAssociation</w:t>
       </w:r>
+      <w:proofErr w:type="spellEnd"/>
       <w:r>
         <w:t xml:space="preserve">, removing the </w:t>
       </w:r>
       <w:r>
-        <w:t>workaround of using the fabricated “005” school number to avoid conflicting Kindergarten and Preschool Screening StudentSchoolAssociations.</w:t>
+        <w:t xml:space="preserve">workaround of using the fabricated “005” school number to avoid conflicting Kindergarten and Preschool Screening </w:t>
+      </w:r>
+      <w:proofErr w:type="spellStart"/>
+      <w:r>
+        <w:t>StudentSchoolAssociations</w:t>
+      </w:r>
+      <w:proofErr w:type="spellEnd"/>
+      <w:r>
+        <w:t>.</w:t>
       </w:r>
     </w:p>
     <w:p>
@@ -1657,6 +1702,7 @@
       </w:pPr>
       <w:r>
         <w:rPr>
+          <w:noProof/>
           <w:szCs w:val="20"/>
         </w:rPr>
         <w:lastRenderedPageBreak/>
@@ -1768,15 +1814,20 @@
         </w:rPr>
         <w:t xml:space="preserve">watch the </w:t>
       </w:r>
-      <w:hyperlink r:id="rId18" w:history="1">
-        <w:r>
-          <w:rPr>
-            <w:rStyle w:val="Hyperlink"/>
-            <w:szCs w:val="20"/>
-          </w:rPr>
-          <w:t>descriptorTables folder in GitHub</w:t>
-        </w:r>
-      </w:hyperlink>
+      <w:proofErr w:type="spellStart"/>
+      <w:r>
+        <w:rPr>
+          <w:szCs w:val="20"/>
+        </w:rPr>
+        <w:t>descriptorTables</w:t>
+      </w:r>
+      <w:proofErr w:type="spellEnd"/>
+      <w:r>
+        <w:rPr>
+          <w:szCs w:val="20"/>
+        </w:rPr>
+        <w:t xml:space="preserve"> folder in GitHub</w:t>
+      </w:r>
       <w:r>
         <w:rPr>
           <w:szCs w:val="20"/>
@@ -1793,6 +1844,7 @@
         </w:rPr>
       </w:pPr>
       <w:bookmarkStart w:id="5" w:name="_Toc127398744"/>
+      <w:proofErr w:type="spellStart"/>
       <w:r>
         <w:rPr>
           <w:sz w:val="20"/>
@@ -1801,6 +1853,7 @@
         <w:t>GradeLevelDescriptor</w:t>
       </w:r>
       <w:bookmarkEnd w:id="5"/>
+      <w:proofErr w:type="spellEnd"/>
     </w:p>
     <w:p/>
     <w:tbl>
@@ -4088,6 +4141,7 @@
         </w:rPr>
       </w:pPr>
       <w:bookmarkStart w:id="6" w:name="_Toc127398745"/>
+      <w:proofErr w:type="spellStart"/>
       <w:r>
         <w:rPr>
           <w:sz w:val="20"/>
@@ -4096,6 +4150,7 @@
         <w:t>ProgramSectionDescriptor</w:t>
       </w:r>
       <w:bookmarkEnd w:id="6"/>
+      <w:proofErr w:type="spellEnd"/>
     </w:p>
     <w:tbl>
       <w:tblPr>
@@ -4295,16 +4350,15 @@
           </w:tcPr>
           <w:p>
             <w:pPr>
+              <w:spacing w:before="0" w:after="0"/>
               <w:jc w:val="center"/>
               <w:rPr>
-                <w:sz w:val="18"/>
-                <w:szCs w:val="18"/>
-              </w:rPr>
-            </w:pPr>
-            <w:r>
-              <w:rPr>
-                <w:sz w:val="18"/>
-                <w:szCs w:val="18"/>
+                <w:szCs w:val="20"/>
+              </w:rPr>
+            </w:pPr>
+            <w:r>
+              <w:rPr>
+                <w:szCs w:val="20"/>
               </w:rPr>
               <w:t>Add</w:t>
             </w:r>
@@ -4330,16 +4384,15 @@
           </w:tcPr>
           <w:p>
             <w:pPr>
+              <w:spacing w:before="0" w:after="0"/>
               <w:jc w:val="center"/>
               <w:rPr>
-                <w:sz w:val="18"/>
-                <w:szCs w:val="18"/>
-              </w:rPr>
-            </w:pPr>
-            <w:r>
-              <w:rPr>
-                <w:sz w:val="18"/>
-                <w:szCs w:val="18"/>
+                <w:szCs w:val="20"/>
+              </w:rPr>
+            </w:pPr>
+            <w:r>
+              <w:rPr>
+                <w:szCs w:val="20"/>
               </w:rPr>
               <w:t>A</w:t>
             </w:r>
@@ -4365,16 +4418,15 @@
           </w:tcPr>
           <w:p>
             <w:pPr>
+              <w:spacing w:before="0" w:after="0"/>
               <w:jc w:val="center"/>
               <w:rPr>
-                <w:sz w:val="18"/>
-                <w:szCs w:val="18"/>
-              </w:rPr>
-            </w:pPr>
-            <w:r>
-              <w:rPr>
-                <w:sz w:val="18"/>
-                <w:szCs w:val="18"/>
+                <w:szCs w:val="20"/>
+              </w:rPr>
+            </w:pPr>
+            <w:r>
+              <w:rPr>
+                <w:szCs w:val="20"/>
               </w:rPr>
               <w:t>Section A</w:t>
             </w:r>
@@ -4400,16 +4452,15 @@
           </w:tcPr>
           <w:p>
             <w:pPr>
+              <w:spacing w:before="0" w:after="0"/>
               <w:jc w:val="center"/>
               <w:rPr>
-                <w:sz w:val="18"/>
-                <w:szCs w:val="18"/>
-              </w:rPr>
-            </w:pPr>
-            <w:r>
-              <w:rPr>
-                <w:sz w:val="18"/>
-                <w:szCs w:val="18"/>
+                <w:szCs w:val="20"/>
+              </w:rPr>
+            </w:pPr>
+            <w:r>
+              <w:rPr>
+                <w:szCs w:val="20"/>
               </w:rPr>
               <w:t>Section A</w:t>
             </w:r>
@@ -4436,16 +4487,15 @@
           </w:tcPr>
           <w:p>
             <w:pPr>
+              <w:spacing w:before="0" w:after="0"/>
               <w:jc w:val="center"/>
               <w:rPr>
-                <w:sz w:val="18"/>
-                <w:szCs w:val="18"/>
-              </w:rPr>
-            </w:pPr>
-            <w:r>
-              <w:rPr>
-                <w:sz w:val="18"/>
-                <w:szCs w:val="18"/>
+                <w:szCs w:val="20"/>
+              </w:rPr>
+            </w:pPr>
+            <w:r>
+              <w:rPr>
+                <w:szCs w:val="20"/>
               </w:rPr>
               <w:t>Add</w:t>
             </w:r>
@@ -4471,16 +4521,15 @@
           </w:tcPr>
           <w:p>
             <w:pPr>
+              <w:spacing w:before="0" w:after="0"/>
               <w:jc w:val="center"/>
               <w:rPr>
-                <w:sz w:val="18"/>
-                <w:szCs w:val="18"/>
-              </w:rPr>
-            </w:pPr>
-            <w:r>
-              <w:rPr>
-                <w:sz w:val="18"/>
-                <w:szCs w:val="18"/>
+                <w:szCs w:val="20"/>
+              </w:rPr>
+            </w:pPr>
+            <w:r>
+              <w:rPr>
+                <w:szCs w:val="20"/>
               </w:rPr>
               <w:t>B</w:t>
             </w:r>
@@ -4506,16 +4555,15 @@
           </w:tcPr>
           <w:p>
             <w:pPr>
+              <w:spacing w:before="0" w:after="0"/>
               <w:jc w:val="center"/>
               <w:rPr>
-                <w:sz w:val="18"/>
-                <w:szCs w:val="18"/>
-              </w:rPr>
-            </w:pPr>
-            <w:r>
-              <w:rPr>
-                <w:sz w:val="18"/>
-                <w:szCs w:val="18"/>
+                <w:szCs w:val="20"/>
+              </w:rPr>
+            </w:pPr>
+            <w:r>
+              <w:rPr>
+                <w:szCs w:val="20"/>
               </w:rPr>
               <w:t>Section B</w:t>
             </w:r>
@@ -4541,16 +4589,15 @@
           </w:tcPr>
           <w:p>
             <w:pPr>
+              <w:spacing w:before="0" w:after="0"/>
               <w:jc w:val="center"/>
               <w:rPr>
-                <w:sz w:val="18"/>
-                <w:szCs w:val="18"/>
-              </w:rPr>
-            </w:pPr>
-            <w:r>
-              <w:rPr>
-                <w:sz w:val="18"/>
-                <w:szCs w:val="18"/>
+                <w:szCs w:val="20"/>
+              </w:rPr>
+            </w:pPr>
+            <w:r>
+              <w:rPr>
+                <w:szCs w:val="20"/>
               </w:rPr>
               <w:t>Section B</w:t>
             </w:r>
@@ -4577,16 +4624,15 @@
           </w:tcPr>
           <w:p>
             <w:pPr>
+              <w:spacing w:before="0" w:after="0"/>
               <w:jc w:val="center"/>
               <w:rPr>
-                <w:sz w:val="18"/>
-                <w:szCs w:val="18"/>
-              </w:rPr>
-            </w:pPr>
-            <w:r>
-              <w:rPr>
-                <w:sz w:val="18"/>
-                <w:szCs w:val="18"/>
+                <w:szCs w:val="20"/>
+              </w:rPr>
+            </w:pPr>
+            <w:r>
+              <w:rPr>
+                <w:szCs w:val="20"/>
               </w:rPr>
               <w:t>Add</w:t>
             </w:r>
@@ -4612,16 +4658,15 @@
           </w:tcPr>
           <w:p>
             <w:pPr>
+              <w:spacing w:before="0" w:after="0"/>
               <w:jc w:val="center"/>
               <w:rPr>
-                <w:sz w:val="18"/>
-                <w:szCs w:val="18"/>
-              </w:rPr>
-            </w:pPr>
-            <w:r>
-              <w:rPr>
-                <w:sz w:val="18"/>
-                <w:szCs w:val="18"/>
+                <w:szCs w:val="20"/>
+              </w:rPr>
+            </w:pPr>
+            <w:r>
+              <w:rPr>
+                <w:szCs w:val="20"/>
               </w:rPr>
               <w:t>C</w:t>
             </w:r>
@@ -4647,16 +4692,15 @@
           </w:tcPr>
           <w:p>
             <w:pPr>
+              <w:spacing w:before="0" w:after="0"/>
               <w:jc w:val="center"/>
               <w:rPr>
-                <w:sz w:val="18"/>
-                <w:szCs w:val="18"/>
-              </w:rPr>
-            </w:pPr>
-            <w:r>
-              <w:rPr>
-                <w:sz w:val="18"/>
-                <w:szCs w:val="18"/>
+                <w:szCs w:val="20"/>
+              </w:rPr>
+            </w:pPr>
+            <w:r>
+              <w:rPr>
+                <w:szCs w:val="20"/>
               </w:rPr>
               <w:t>Section C</w:t>
             </w:r>
@@ -4682,16 +4726,15 @@
           </w:tcPr>
           <w:p>
             <w:pPr>
+              <w:spacing w:before="0" w:after="0"/>
               <w:jc w:val="center"/>
               <w:rPr>
-                <w:sz w:val="18"/>
-                <w:szCs w:val="18"/>
-              </w:rPr>
-            </w:pPr>
-            <w:r>
-              <w:rPr>
-                <w:sz w:val="18"/>
-                <w:szCs w:val="18"/>
+                <w:szCs w:val="20"/>
+              </w:rPr>
+            </w:pPr>
+            <w:r>
+              <w:rPr>
+                <w:szCs w:val="20"/>
               </w:rPr>
               <w:t>Section C</w:t>
             </w:r>
@@ -4718,16 +4761,15 @@
           </w:tcPr>
           <w:p>
             <w:pPr>
+              <w:spacing w:before="0" w:after="0"/>
               <w:jc w:val="center"/>
               <w:rPr>
-                <w:sz w:val="18"/>
-                <w:szCs w:val="18"/>
-              </w:rPr>
-            </w:pPr>
-            <w:r>
-              <w:rPr>
-                <w:sz w:val="18"/>
-                <w:szCs w:val="18"/>
+                <w:szCs w:val="20"/>
+              </w:rPr>
+            </w:pPr>
+            <w:r>
+              <w:rPr>
+                <w:szCs w:val="20"/>
               </w:rPr>
               <w:t>Add</w:t>
             </w:r>
@@ -4753,16 +4795,15 @@
           </w:tcPr>
           <w:p>
             <w:pPr>
+              <w:spacing w:before="0" w:after="0"/>
               <w:jc w:val="center"/>
               <w:rPr>
-                <w:sz w:val="18"/>
-                <w:szCs w:val="18"/>
-              </w:rPr>
-            </w:pPr>
-            <w:r>
-              <w:rPr>
-                <w:sz w:val="18"/>
-                <w:szCs w:val="18"/>
+                <w:szCs w:val="20"/>
+              </w:rPr>
+            </w:pPr>
+            <w:r>
+              <w:rPr>
+                <w:szCs w:val="20"/>
               </w:rPr>
               <w:t>D</w:t>
             </w:r>
@@ -4788,16 +4829,15 @@
           </w:tcPr>
           <w:p>
             <w:pPr>
+              <w:spacing w:before="0" w:after="0"/>
               <w:jc w:val="center"/>
               <w:rPr>
-                <w:sz w:val="18"/>
-                <w:szCs w:val="18"/>
-              </w:rPr>
-            </w:pPr>
-            <w:r>
-              <w:rPr>
-                <w:sz w:val="18"/>
-                <w:szCs w:val="18"/>
+                <w:szCs w:val="20"/>
+              </w:rPr>
+            </w:pPr>
+            <w:r>
+              <w:rPr>
+                <w:szCs w:val="20"/>
               </w:rPr>
               <w:t>Section D</w:t>
             </w:r>
@@ -4823,16 +4863,15 @@
           </w:tcPr>
           <w:p>
             <w:pPr>
+              <w:spacing w:before="0" w:after="0"/>
               <w:jc w:val="center"/>
               <w:rPr>
-                <w:sz w:val="18"/>
-                <w:szCs w:val="18"/>
-              </w:rPr>
-            </w:pPr>
-            <w:r>
-              <w:rPr>
-                <w:sz w:val="18"/>
-                <w:szCs w:val="18"/>
+                <w:szCs w:val="20"/>
+              </w:rPr>
+            </w:pPr>
+            <w:r>
+              <w:rPr>
+                <w:szCs w:val="20"/>
               </w:rPr>
               <w:t>Section D</w:t>
             </w:r>
@@ -4859,16 +4898,15 @@
           </w:tcPr>
           <w:p>
             <w:pPr>
+              <w:spacing w:before="0" w:after="0"/>
               <w:jc w:val="center"/>
               <w:rPr>
-                <w:sz w:val="18"/>
-                <w:szCs w:val="18"/>
-              </w:rPr>
-            </w:pPr>
-            <w:r>
-              <w:rPr>
-                <w:sz w:val="18"/>
-                <w:szCs w:val="18"/>
+                <w:szCs w:val="20"/>
+              </w:rPr>
+            </w:pPr>
+            <w:r>
+              <w:rPr>
+                <w:szCs w:val="20"/>
               </w:rPr>
               <w:t>Add</w:t>
             </w:r>
@@ -4894,16 +4932,15 @@
           </w:tcPr>
           <w:p>
             <w:pPr>
+              <w:spacing w:before="0" w:after="0"/>
               <w:jc w:val="center"/>
               <w:rPr>
-                <w:sz w:val="18"/>
-                <w:szCs w:val="18"/>
-              </w:rPr>
-            </w:pPr>
-            <w:r>
-              <w:rPr>
-                <w:sz w:val="18"/>
-                <w:szCs w:val="18"/>
+                <w:szCs w:val="20"/>
+              </w:rPr>
+            </w:pPr>
+            <w:r>
+              <w:rPr>
+                <w:szCs w:val="20"/>
               </w:rPr>
               <w:t>E</w:t>
             </w:r>
@@ -4929,16 +4966,15 @@
           </w:tcPr>
           <w:p>
             <w:pPr>
+              <w:spacing w:before="0" w:after="0"/>
               <w:jc w:val="center"/>
               <w:rPr>
-                <w:sz w:val="18"/>
-                <w:szCs w:val="18"/>
-              </w:rPr>
-            </w:pPr>
-            <w:r>
-              <w:rPr>
-                <w:sz w:val="18"/>
-                <w:szCs w:val="18"/>
+                <w:szCs w:val="20"/>
+              </w:rPr>
+            </w:pPr>
+            <w:r>
+              <w:rPr>
+                <w:szCs w:val="20"/>
               </w:rPr>
               <w:t>Section E</w:t>
             </w:r>
@@ -4964,16 +5000,15 @@
           </w:tcPr>
           <w:p>
             <w:pPr>
+              <w:spacing w:before="0" w:after="0"/>
               <w:jc w:val="center"/>
               <w:rPr>
-                <w:sz w:val="18"/>
-                <w:szCs w:val="18"/>
-              </w:rPr>
-            </w:pPr>
-            <w:r>
-              <w:rPr>
-                <w:sz w:val="18"/>
-                <w:szCs w:val="18"/>
+                <w:szCs w:val="20"/>
+              </w:rPr>
+            </w:pPr>
+            <w:r>
+              <w:rPr>
+                <w:szCs w:val="20"/>
               </w:rPr>
               <w:t>Section E</w:t>
             </w:r>
@@ -5000,16 +5035,15 @@
           </w:tcPr>
           <w:p>
             <w:pPr>
+              <w:spacing w:before="0" w:after="0"/>
               <w:jc w:val="center"/>
               <w:rPr>
-                <w:sz w:val="18"/>
-                <w:szCs w:val="18"/>
-              </w:rPr>
-            </w:pPr>
-            <w:r>
-              <w:rPr>
-                <w:sz w:val="18"/>
-                <w:szCs w:val="18"/>
+                <w:szCs w:val="20"/>
+              </w:rPr>
+            </w:pPr>
+            <w:r>
+              <w:rPr>
+                <w:szCs w:val="20"/>
               </w:rPr>
               <w:t>Add</w:t>
             </w:r>
@@ -5035,16 +5069,15 @@
           </w:tcPr>
           <w:p>
             <w:pPr>
+              <w:spacing w:before="0" w:after="0"/>
               <w:jc w:val="center"/>
               <w:rPr>
-                <w:sz w:val="18"/>
-                <w:szCs w:val="18"/>
-              </w:rPr>
-            </w:pPr>
-            <w:r>
-              <w:rPr>
-                <w:sz w:val="18"/>
-                <w:szCs w:val="18"/>
+                <w:szCs w:val="20"/>
+              </w:rPr>
+            </w:pPr>
+            <w:r>
+              <w:rPr>
+                <w:szCs w:val="20"/>
               </w:rPr>
               <w:t>F</w:t>
             </w:r>
@@ -5070,16 +5103,15 @@
           </w:tcPr>
           <w:p>
             <w:pPr>
+              <w:spacing w:before="0" w:after="0"/>
               <w:jc w:val="center"/>
               <w:rPr>
-                <w:sz w:val="18"/>
-                <w:szCs w:val="18"/>
-              </w:rPr>
-            </w:pPr>
-            <w:r>
-              <w:rPr>
-                <w:sz w:val="18"/>
-                <w:szCs w:val="18"/>
+                <w:szCs w:val="20"/>
+              </w:rPr>
+            </w:pPr>
+            <w:r>
+              <w:rPr>
+                <w:szCs w:val="20"/>
               </w:rPr>
               <w:t>Section F</w:t>
             </w:r>
@@ -5105,16 +5137,15 @@
           </w:tcPr>
           <w:p>
             <w:pPr>
+              <w:spacing w:before="0" w:after="0"/>
               <w:jc w:val="center"/>
               <w:rPr>
-                <w:sz w:val="18"/>
-                <w:szCs w:val="18"/>
-              </w:rPr>
-            </w:pPr>
-            <w:r>
-              <w:rPr>
-                <w:sz w:val="18"/>
-                <w:szCs w:val="18"/>
+                <w:szCs w:val="20"/>
+              </w:rPr>
+            </w:pPr>
+            <w:r>
+              <w:rPr>
+                <w:szCs w:val="20"/>
               </w:rPr>
               <w:t>Section F</w:t>
             </w:r>
@@ -5141,16 +5172,15 @@
           </w:tcPr>
           <w:p>
             <w:pPr>
+              <w:spacing w:before="0" w:after="0"/>
               <w:jc w:val="center"/>
               <w:rPr>
-                <w:sz w:val="18"/>
-                <w:szCs w:val="18"/>
-              </w:rPr>
-            </w:pPr>
-            <w:r>
-              <w:rPr>
-                <w:sz w:val="18"/>
-                <w:szCs w:val="18"/>
+                <w:szCs w:val="20"/>
+              </w:rPr>
+            </w:pPr>
+            <w:r>
+              <w:rPr>
+                <w:szCs w:val="20"/>
               </w:rPr>
               <w:t>Add</w:t>
             </w:r>
@@ -5176,16 +5206,15 @@
           </w:tcPr>
           <w:p>
             <w:pPr>
+              <w:spacing w:before="0" w:after="0"/>
               <w:jc w:val="center"/>
               <w:rPr>
-                <w:sz w:val="18"/>
-                <w:szCs w:val="18"/>
-              </w:rPr>
-            </w:pPr>
-            <w:r>
-              <w:rPr>
-                <w:sz w:val="18"/>
-                <w:szCs w:val="18"/>
+                <w:szCs w:val="20"/>
+              </w:rPr>
+            </w:pPr>
+            <w:r>
+              <w:rPr>
+                <w:szCs w:val="20"/>
               </w:rPr>
               <w:t>G</w:t>
             </w:r>
@@ -5211,16 +5240,15 @@
           </w:tcPr>
           <w:p>
             <w:pPr>
+              <w:spacing w:before="0" w:after="0"/>
               <w:jc w:val="center"/>
               <w:rPr>
-                <w:sz w:val="18"/>
-                <w:szCs w:val="18"/>
-              </w:rPr>
-            </w:pPr>
-            <w:r>
-              <w:rPr>
-                <w:sz w:val="18"/>
-                <w:szCs w:val="18"/>
+                <w:szCs w:val="20"/>
+              </w:rPr>
+            </w:pPr>
+            <w:r>
+              <w:rPr>
+                <w:szCs w:val="20"/>
               </w:rPr>
               <w:t>Section G</w:t>
             </w:r>
@@ -5246,16 +5274,15 @@
           </w:tcPr>
           <w:p>
             <w:pPr>
+              <w:spacing w:before="0" w:after="0"/>
               <w:jc w:val="center"/>
               <w:rPr>
-                <w:sz w:val="18"/>
-                <w:szCs w:val="18"/>
-              </w:rPr>
-            </w:pPr>
-            <w:r>
-              <w:rPr>
-                <w:sz w:val="18"/>
-                <w:szCs w:val="18"/>
+                <w:szCs w:val="20"/>
+              </w:rPr>
+            </w:pPr>
+            <w:r>
+              <w:rPr>
+                <w:szCs w:val="20"/>
               </w:rPr>
               <w:t>Section G</w:t>
             </w:r>
@@ -5282,16 +5309,15 @@
           </w:tcPr>
           <w:p>
             <w:pPr>
+              <w:spacing w:before="0" w:after="0"/>
               <w:jc w:val="center"/>
               <w:rPr>
-                <w:sz w:val="18"/>
-                <w:szCs w:val="18"/>
-              </w:rPr>
-            </w:pPr>
-            <w:r>
-              <w:rPr>
-                <w:sz w:val="18"/>
-                <w:szCs w:val="18"/>
+                <w:szCs w:val="20"/>
+              </w:rPr>
+            </w:pPr>
+            <w:r>
+              <w:rPr>
+                <w:szCs w:val="20"/>
               </w:rPr>
               <w:t>Add</w:t>
             </w:r>
@@ -5317,16 +5343,15 @@
           </w:tcPr>
           <w:p>
             <w:pPr>
+              <w:spacing w:before="0" w:after="0"/>
               <w:jc w:val="center"/>
               <w:rPr>
-                <w:sz w:val="18"/>
-                <w:szCs w:val="18"/>
-              </w:rPr>
-            </w:pPr>
-            <w:r>
-              <w:rPr>
-                <w:sz w:val="18"/>
-                <w:szCs w:val="18"/>
+                <w:szCs w:val="20"/>
+              </w:rPr>
+            </w:pPr>
+            <w:r>
+              <w:rPr>
+                <w:szCs w:val="20"/>
               </w:rPr>
               <w:t>H</w:t>
             </w:r>
@@ -5352,16 +5377,15 @@
           </w:tcPr>
           <w:p>
             <w:pPr>
+              <w:spacing w:before="0" w:after="0"/>
               <w:jc w:val="center"/>
               <w:rPr>
-                <w:sz w:val="18"/>
-                <w:szCs w:val="18"/>
-              </w:rPr>
-            </w:pPr>
-            <w:r>
-              <w:rPr>
-                <w:sz w:val="18"/>
-                <w:szCs w:val="18"/>
+                <w:szCs w:val="20"/>
+              </w:rPr>
+            </w:pPr>
+            <w:r>
+              <w:rPr>
+                <w:szCs w:val="20"/>
               </w:rPr>
               <w:t>Section H</w:t>
             </w:r>
@@ -5387,16 +5411,15 @@
           </w:tcPr>
           <w:p>
             <w:pPr>
+              <w:spacing w:before="0" w:after="0"/>
               <w:jc w:val="center"/>
               <w:rPr>
-                <w:sz w:val="18"/>
-                <w:szCs w:val="18"/>
-              </w:rPr>
-            </w:pPr>
-            <w:r>
-              <w:rPr>
-                <w:sz w:val="18"/>
-                <w:szCs w:val="18"/>
+                <w:szCs w:val="20"/>
+              </w:rPr>
+            </w:pPr>
+            <w:r>
+              <w:rPr>
+                <w:szCs w:val="20"/>
               </w:rPr>
               <w:t>Section H</w:t>
             </w:r>
@@ -5423,16 +5446,15 @@
           </w:tcPr>
           <w:p>
             <w:pPr>
+              <w:spacing w:before="0" w:after="0"/>
               <w:jc w:val="center"/>
               <w:rPr>
-                <w:sz w:val="18"/>
-                <w:szCs w:val="18"/>
-              </w:rPr>
-            </w:pPr>
-            <w:r>
-              <w:rPr>
-                <w:sz w:val="18"/>
-                <w:szCs w:val="18"/>
+                <w:szCs w:val="20"/>
+              </w:rPr>
+            </w:pPr>
+            <w:r>
+              <w:rPr>
+                <w:szCs w:val="20"/>
               </w:rPr>
               <w:t>Add</w:t>
             </w:r>
@@ -5458,16 +5480,15 @@
           </w:tcPr>
           <w:p>
             <w:pPr>
+              <w:spacing w:before="0" w:after="0"/>
               <w:jc w:val="center"/>
               <w:rPr>
-                <w:sz w:val="18"/>
-                <w:szCs w:val="18"/>
-              </w:rPr>
-            </w:pPr>
-            <w:r>
-              <w:rPr>
-                <w:sz w:val="18"/>
-                <w:szCs w:val="18"/>
+                <w:szCs w:val="20"/>
+              </w:rPr>
+            </w:pPr>
+            <w:r>
+              <w:rPr>
+                <w:szCs w:val="20"/>
               </w:rPr>
               <w:t>I</w:t>
             </w:r>
@@ -5493,16 +5514,15 @@
           </w:tcPr>
           <w:p>
             <w:pPr>
+              <w:spacing w:before="0" w:after="0"/>
               <w:jc w:val="center"/>
               <w:rPr>
-                <w:sz w:val="18"/>
-                <w:szCs w:val="18"/>
-              </w:rPr>
-            </w:pPr>
-            <w:r>
-              <w:rPr>
-                <w:sz w:val="18"/>
-                <w:szCs w:val="18"/>
+                <w:szCs w:val="20"/>
+              </w:rPr>
+            </w:pPr>
+            <w:r>
+              <w:rPr>
+                <w:szCs w:val="20"/>
               </w:rPr>
               <w:t>Section I</w:t>
             </w:r>
@@ -5528,16 +5548,15 @@
           </w:tcPr>
           <w:p>
             <w:pPr>
+              <w:spacing w:before="0" w:after="0"/>
               <w:jc w:val="center"/>
               <w:rPr>
-                <w:sz w:val="18"/>
-                <w:szCs w:val="18"/>
-              </w:rPr>
-            </w:pPr>
-            <w:r>
-              <w:rPr>
-                <w:sz w:val="18"/>
-                <w:szCs w:val="18"/>
+                <w:szCs w:val="20"/>
+              </w:rPr>
+            </w:pPr>
+            <w:r>
+              <w:rPr>
+                <w:szCs w:val="20"/>
               </w:rPr>
               <w:t>Section I</w:t>
             </w:r>
@@ -5564,16 +5583,15 @@
           </w:tcPr>
           <w:p>
             <w:pPr>
+              <w:spacing w:before="0" w:after="0"/>
               <w:jc w:val="center"/>
               <w:rPr>
-                <w:sz w:val="18"/>
-                <w:szCs w:val="18"/>
-              </w:rPr>
-            </w:pPr>
-            <w:r>
-              <w:rPr>
-                <w:sz w:val="18"/>
-                <w:szCs w:val="18"/>
+                <w:szCs w:val="20"/>
+              </w:rPr>
+            </w:pPr>
+            <w:r>
+              <w:rPr>
+                <w:szCs w:val="20"/>
               </w:rPr>
               <w:t>Add</w:t>
             </w:r>
@@ -5599,16 +5617,15 @@
           </w:tcPr>
           <w:p>
             <w:pPr>
+              <w:spacing w:before="0" w:after="0"/>
               <w:jc w:val="center"/>
               <w:rPr>
-                <w:sz w:val="18"/>
-                <w:szCs w:val="18"/>
-              </w:rPr>
-            </w:pPr>
-            <w:r>
-              <w:rPr>
-                <w:sz w:val="18"/>
-                <w:szCs w:val="18"/>
+                <w:szCs w:val="20"/>
+              </w:rPr>
+            </w:pPr>
+            <w:r>
+              <w:rPr>
+                <w:szCs w:val="20"/>
               </w:rPr>
               <w:t>J</w:t>
             </w:r>
@@ -5634,16 +5651,15 @@
           </w:tcPr>
           <w:p>
             <w:pPr>
+              <w:spacing w:before="0" w:after="0"/>
               <w:jc w:val="center"/>
               <w:rPr>
-                <w:sz w:val="18"/>
-                <w:szCs w:val="18"/>
-              </w:rPr>
-            </w:pPr>
-            <w:r>
-              <w:rPr>
-                <w:sz w:val="18"/>
-                <w:szCs w:val="18"/>
+                <w:szCs w:val="20"/>
+              </w:rPr>
+            </w:pPr>
+            <w:r>
+              <w:rPr>
+                <w:szCs w:val="20"/>
               </w:rPr>
               <w:t>Section J</w:t>
             </w:r>
@@ -5669,16 +5685,15 @@
           </w:tcPr>
           <w:p>
             <w:pPr>
+              <w:spacing w:before="0" w:after="0"/>
               <w:jc w:val="center"/>
               <w:rPr>
-                <w:sz w:val="18"/>
-                <w:szCs w:val="18"/>
-              </w:rPr>
-            </w:pPr>
-            <w:r>
-              <w:rPr>
-                <w:sz w:val="18"/>
-                <w:szCs w:val="18"/>
+                <w:szCs w:val="20"/>
+              </w:rPr>
+            </w:pPr>
+            <w:r>
+              <w:rPr>
+                <w:szCs w:val="20"/>
               </w:rPr>
               <w:t>Section J</w:t>
             </w:r>
@@ -5704,35 +5719,10 @@
     </w:p>
     <w:p>
       <w:pPr>
-        <w:spacing w:before="0" w:after="0"/>
-        <w:rPr>
-          <w:szCs w:val="20"/>
-        </w:rPr>
-      </w:pPr>
-    </w:p>
-    <w:p>
-      <w:pPr>
-        <w:spacing w:before="0" w:after="0"/>
-        <w:rPr>
-          <w:szCs w:val="20"/>
-        </w:rPr>
-      </w:pPr>
-    </w:p>
-    <w:p>
-      <w:pPr>
-        <w:spacing w:before="0" w:after="0"/>
-        <w:rPr>
-          <w:szCs w:val="20"/>
-        </w:rPr>
-      </w:pPr>
-    </w:p>
-    <w:p>
-      <w:pPr>
         <w:pStyle w:val="Heading2"/>
       </w:pPr>
       <w:bookmarkStart w:id="7" w:name="_Toc127398746"/>
       <w:r>
-        <w:lastRenderedPageBreak/>
         <w:t>API Profile Changes</w:t>
       </w:r>
       <w:bookmarkEnd w:id="7"/>
@@ -5740,7 +5730,8 @@
     <w:p>
       <w:pPr>
         <w:rPr>
-          <w:szCs w:val="20"/>
+          <w:rFonts w:asciiTheme="minorHAnsi" w:hAnsiTheme="minorHAnsi"/>
+          <w:sz w:val="24"/>
         </w:rPr>
       </w:pPr>
       <w:r>
@@ -5785,18 +5776,8 @@
         </w:rPr>
         <w:t xml:space="preserve">prior school years. </w:t>
       </w:r>
-      <w:r>
-        <w:br w:type="page"/>
-      </w:r>
-    </w:p>
-    <w:p>
-      <w:pPr>
-        <w:spacing w:before="0" w:after="0"/>
-        <w:rPr>
-          <w:rFonts w:asciiTheme="minorHAnsi" w:hAnsiTheme="minorHAnsi"/>
-          <w:sz w:val="24"/>
-        </w:rPr>
-      </w:pPr>
+      <w:bookmarkStart w:id="8" w:name="_GoBack"/>
+      <w:bookmarkEnd w:id="8"/>
     </w:p>
     <w:sectPr>
       <w:pgSz w:w="12240" w:h="15840"/>
@@ -5810,7 +5791,7 @@
 </file>
 
 <file path=word/endnotes.xml><?xml version="1.0" encoding="utf-8"?>
-<w:endnotes xmlns:wpc="http://schemas.microsoft.com/office/word/2010/wordprocessingCanvas" xmlns:cx="http://schemas.microsoft.com/office/drawing/2014/chartex" xmlns:cx1="http://schemas.microsoft.com/office/drawing/2015/9/8/chartex" xmlns:cx2="http://schemas.microsoft.com/office/drawing/2015/10/21/chartex" xmlns:cx3="http://schemas.microsoft.com/office/drawing/2016/5/9/chartex" xmlns:cx4="http://schemas.microsoft.com/office/drawing/2016/5/10/chartex" xmlns:cx5="http://schemas.microsoft.com/office/drawing/2016/5/11/chartex" xmlns:cx6="http://schemas.microsoft.com/office/drawing/2016/5/12/chartex" xmlns:cx7="http://schemas.microsoft.com/office/drawing/2016/5/13/chartex" xmlns:cx8="http://schemas.microsoft.com/office/drawing/2016/5/14/chartex" xmlns:mc="http://schemas.openxmlformats.org/markup-compatibility/2006" xmlns:aink="http://schemas.microsoft.com/office/drawing/2016/ink" xmlns:am3d="http://schemas.microsoft.com/office/drawing/2017/model3d" xmlns:o="urn:schemas-microsoft-com:office:office" xmlns:oel="http://schemas.microsoft.com/office/2019/extlst" xmlns:r="http://schemas.openxmlformats.org/officeDocument/2006/relationships" xmlns:m="http://schemas.openxmlformats.org/officeDocument/2006/math" xmlns:v="urn:schemas-microsoft-com:vml" xmlns:wp14="http://schemas.microsoft.com/office/word/2010/wordprocessingDrawing" xmlns:wp="http://schemas.openxmlformats.org/drawingml/2006/wordprocessingDrawing" xmlns:w10="urn:schemas-microsoft-com:office:word" xmlns:w="http://schemas.openxmlformats.org/wordprocessingml/2006/main" xmlns:w14="http://schemas.microsoft.com/office/word/2010/wordml" xmlns:w15="http://schemas.microsoft.com/office/word/2012/wordml" xmlns:w16cex="http://schemas.microsoft.com/office/word/2018/wordml/cex" xmlns:w16cid="http://schemas.microsoft.com/office/word/2016/wordml/cid" xmlns:w16="http://schemas.microsoft.com/office/word/2018/wordml" xmlns:w16sdtdh="http://schemas.microsoft.com/office/word/2020/wordml/sdtdatahash" xmlns:w16se="http://schemas.microsoft.com/office/word/2015/wordml/symex" xmlns:wpg="http://schemas.microsoft.com/office/word/2010/wordprocessingGroup" xmlns:wpi="http://schemas.microsoft.com/office/word/2010/wordprocessingInk" xmlns:wne="http://schemas.microsoft.com/office/word/2006/wordml" xmlns:wps="http://schemas.microsoft.com/office/word/2010/wordprocessingShape" mc:Ignorable="w14 w15 w16se w16cid w16 w16cex w16sdtdh wp14">
+<w:endnotes xmlns:wpc="http://schemas.microsoft.com/office/word/2010/wordprocessingCanvas" xmlns:cx="http://schemas.microsoft.com/office/drawing/2014/chartex" xmlns:cx1="http://schemas.microsoft.com/office/drawing/2015/9/8/chartex" xmlns:mc="http://schemas.openxmlformats.org/markup-compatibility/2006" xmlns:o="urn:schemas-microsoft-com:office:office" xmlns:r="http://schemas.openxmlformats.org/officeDocument/2006/relationships" xmlns:m="http://schemas.openxmlformats.org/officeDocument/2006/math" xmlns:v="urn:schemas-microsoft-com:vml" xmlns:wp14="http://schemas.microsoft.com/office/word/2010/wordprocessingDrawing" xmlns:wp="http://schemas.openxmlformats.org/drawingml/2006/wordprocessingDrawing" xmlns:w10="urn:schemas-microsoft-com:office:word" xmlns:w="http://schemas.openxmlformats.org/wordprocessingml/2006/main" xmlns:w14="http://schemas.microsoft.com/office/word/2010/wordml" xmlns:w15="http://schemas.microsoft.com/office/word/2012/wordml" xmlns:w16se="http://schemas.microsoft.com/office/word/2015/wordml/symex" xmlns:wpg="http://schemas.microsoft.com/office/word/2010/wordprocessingGroup" xmlns:wpi="http://schemas.microsoft.com/office/word/2010/wordprocessingInk" xmlns:wne="http://schemas.microsoft.com/office/word/2006/wordml" xmlns:wps="http://schemas.microsoft.com/office/word/2010/wordprocessingShape" mc:Ignorable="w14 w15 w16se wp14">
   <w:endnote w:type="separator" w:id="-1">
     <w:p>
       <w:r>
@@ -5832,7 +5813,7 @@
 </file>
 
 <file path=word/footer1.xml><?xml version="1.0" encoding="utf-8"?>
-<w:ftr xmlns:wpc="http://schemas.microsoft.com/office/word/2010/wordprocessingCanvas" xmlns:cx="http://schemas.microsoft.com/office/drawing/2014/chartex" xmlns:cx1="http://schemas.microsoft.com/office/drawing/2015/9/8/chartex" xmlns:cx2="http://schemas.microsoft.com/office/drawing/2015/10/21/chartex" xmlns:cx3="http://schemas.microsoft.com/office/drawing/2016/5/9/chartex" xmlns:cx4="http://schemas.microsoft.com/office/drawing/2016/5/10/chartex" xmlns:cx5="http://schemas.microsoft.com/office/drawing/2016/5/11/chartex" xmlns:cx6="http://schemas.microsoft.com/office/drawing/2016/5/12/chartex" xmlns:cx7="http://schemas.microsoft.com/office/drawing/2016/5/13/chartex" xmlns:cx8="http://schemas.microsoft.com/office/drawing/2016/5/14/chartex" xmlns:mc="http://schemas.openxmlformats.org/markup-compatibility/2006" xmlns:aink="http://schemas.microsoft.com/office/drawing/2016/ink" xmlns:am3d="http://schemas.microsoft.com/office/drawing/2017/model3d" xmlns:o="urn:schemas-microsoft-com:office:office" xmlns:oel="http://schemas.microsoft.com/office/2019/extlst" xmlns:r="http://schemas.openxmlformats.org/officeDocument/2006/relationships" xmlns:m="http://schemas.openxmlformats.org/officeDocument/2006/math" xmlns:v="urn:schemas-microsoft-com:vml" xmlns:wp14="http://schemas.microsoft.com/office/word/2010/wordprocessingDrawing" xmlns:wp="http://schemas.openxmlformats.org/drawingml/2006/wordprocessingDrawing" xmlns:w10="urn:schemas-microsoft-com:office:word" xmlns:w="http://schemas.openxmlformats.org/wordprocessingml/2006/main" xmlns:w14="http://schemas.microsoft.com/office/word/2010/wordml" xmlns:w15="http://schemas.microsoft.com/office/word/2012/wordml" xmlns:w16cex="http://schemas.microsoft.com/office/word/2018/wordml/cex" xmlns:w16cid="http://schemas.microsoft.com/office/word/2016/wordml/cid" xmlns:w16="http://schemas.microsoft.com/office/word/2018/wordml" xmlns:w16sdtdh="http://schemas.microsoft.com/office/word/2020/wordml/sdtdatahash" xmlns:w16se="http://schemas.microsoft.com/office/word/2015/wordml/symex" xmlns:wpg="http://schemas.microsoft.com/office/word/2010/wordprocessingGroup" xmlns:wpi="http://schemas.microsoft.com/office/word/2010/wordprocessingInk" xmlns:wne="http://schemas.microsoft.com/office/word/2006/wordml" xmlns:wps="http://schemas.microsoft.com/office/word/2010/wordprocessingShape" mc:Ignorable="w14 w15 w16se w16cid w16 w16cex w16sdtdh wp14">
+<w:ftr xmlns:wpc="http://schemas.microsoft.com/office/word/2010/wordprocessingCanvas" xmlns:cx="http://schemas.microsoft.com/office/drawing/2014/chartex" xmlns:cx1="http://schemas.microsoft.com/office/drawing/2015/9/8/chartex" xmlns:mc="http://schemas.openxmlformats.org/markup-compatibility/2006" xmlns:o="urn:schemas-microsoft-com:office:office" xmlns:r="http://schemas.openxmlformats.org/officeDocument/2006/relationships" xmlns:m="http://schemas.openxmlformats.org/officeDocument/2006/math" xmlns:v="urn:schemas-microsoft-com:vml" xmlns:wp14="http://schemas.microsoft.com/office/word/2010/wordprocessingDrawing" xmlns:wp="http://schemas.openxmlformats.org/drawingml/2006/wordprocessingDrawing" xmlns:w10="urn:schemas-microsoft-com:office:word" xmlns:w="http://schemas.openxmlformats.org/wordprocessingml/2006/main" xmlns:w14="http://schemas.microsoft.com/office/word/2010/wordml" xmlns:w15="http://schemas.microsoft.com/office/word/2012/wordml" xmlns:w16se="http://schemas.microsoft.com/office/word/2015/wordml/symex" xmlns:wpg="http://schemas.microsoft.com/office/word/2010/wordprocessingGroup" xmlns:wpi="http://schemas.microsoft.com/office/word/2010/wordprocessingInk" xmlns:wne="http://schemas.microsoft.com/office/word/2006/wordml" xmlns:wps="http://schemas.microsoft.com/office/word/2010/wordprocessingShape" mc:Ignorable="w14 w15 w16se wp14">
   <w:p>
     <w:pPr>
       <w:pStyle w:val="Footer"/>
@@ -5914,7 +5895,7 @@
 </file>
 
 <file path=word/footer2.xml><?xml version="1.0" encoding="utf-8"?>
-<w:ftr xmlns:wpc="http://schemas.microsoft.com/office/word/2010/wordprocessingCanvas" xmlns:cx="http://schemas.microsoft.com/office/drawing/2014/chartex" xmlns:cx1="http://schemas.microsoft.com/office/drawing/2015/9/8/chartex" xmlns:cx2="http://schemas.microsoft.com/office/drawing/2015/10/21/chartex" xmlns:cx3="http://schemas.microsoft.com/office/drawing/2016/5/9/chartex" xmlns:cx4="http://schemas.microsoft.com/office/drawing/2016/5/10/chartex" xmlns:cx5="http://schemas.microsoft.com/office/drawing/2016/5/11/chartex" xmlns:cx6="http://schemas.microsoft.com/office/drawing/2016/5/12/chartex" xmlns:cx7="http://schemas.microsoft.com/office/drawing/2016/5/13/chartex" xmlns:cx8="http://schemas.microsoft.com/office/drawing/2016/5/14/chartex" xmlns:mc="http://schemas.openxmlformats.org/markup-compatibility/2006" xmlns:aink="http://schemas.microsoft.com/office/drawing/2016/ink" xmlns:am3d="http://schemas.microsoft.com/office/drawing/2017/model3d" xmlns:o="urn:schemas-microsoft-com:office:office" xmlns:oel="http://schemas.microsoft.com/office/2019/extlst" xmlns:r="http://schemas.openxmlformats.org/officeDocument/2006/relationships" xmlns:m="http://schemas.openxmlformats.org/officeDocument/2006/math" xmlns:v="urn:schemas-microsoft-com:vml" xmlns:wp14="http://schemas.microsoft.com/office/word/2010/wordprocessingDrawing" xmlns:wp="http://schemas.openxmlformats.org/drawingml/2006/wordprocessingDrawing" xmlns:w10="urn:schemas-microsoft-com:office:word" xmlns:w="http://schemas.openxmlformats.org/wordprocessingml/2006/main" xmlns:w14="http://schemas.microsoft.com/office/word/2010/wordml" xmlns:w15="http://schemas.microsoft.com/office/word/2012/wordml" xmlns:w16cex="http://schemas.microsoft.com/office/word/2018/wordml/cex" xmlns:w16cid="http://schemas.microsoft.com/office/word/2016/wordml/cid" xmlns:w16="http://schemas.microsoft.com/office/word/2018/wordml" xmlns:w16sdtdh="http://schemas.microsoft.com/office/word/2020/wordml/sdtdatahash" xmlns:w16se="http://schemas.microsoft.com/office/word/2015/wordml/symex" xmlns:wpg="http://schemas.microsoft.com/office/word/2010/wordprocessingGroup" xmlns:wpi="http://schemas.microsoft.com/office/word/2010/wordprocessingInk" xmlns:wne="http://schemas.microsoft.com/office/word/2006/wordml" xmlns:wps="http://schemas.microsoft.com/office/word/2010/wordprocessingShape" mc:Ignorable="w14 w15 w16se w16cid w16 w16cex w16sdtdh wp14">
+<w:ftr xmlns:wpc="http://schemas.microsoft.com/office/word/2010/wordprocessingCanvas" xmlns:cx="http://schemas.microsoft.com/office/drawing/2014/chartex" xmlns:cx1="http://schemas.microsoft.com/office/drawing/2015/9/8/chartex" xmlns:mc="http://schemas.openxmlformats.org/markup-compatibility/2006" xmlns:o="urn:schemas-microsoft-com:office:office" xmlns:r="http://schemas.openxmlformats.org/officeDocument/2006/relationships" xmlns:m="http://schemas.openxmlformats.org/officeDocument/2006/math" xmlns:v="urn:schemas-microsoft-com:vml" xmlns:wp14="http://schemas.microsoft.com/office/word/2010/wordprocessingDrawing" xmlns:wp="http://schemas.openxmlformats.org/drawingml/2006/wordprocessingDrawing" xmlns:w10="urn:schemas-microsoft-com:office:word" xmlns:w="http://schemas.openxmlformats.org/wordprocessingml/2006/main" xmlns:w14="http://schemas.microsoft.com/office/word/2010/wordml" xmlns:w15="http://schemas.microsoft.com/office/word/2012/wordml" xmlns:w16se="http://schemas.microsoft.com/office/word/2015/wordml/symex" xmlns:wpg="http://schemas.microsoft.com/office/word/2010/wordprocessingGroup" xmlns:wpi="http://schemas.microsoft.com/office/word/2010/wordprocessingInk" xmlns:wne="http://schemas.microsoft.com/office/word/2006/wordml" xmlns:wps="http://schemas.microsoft.com/office/word/2010/wordprocessingShape" mc:Ignorable="w14 w15 w16se wp14">
   <w:p>
     <w:pPr>
       <w:pStyle w:val="Heading2"/>
@@ -6015,7 +5996,7 @@
 </file>
 
 <file path=word/footnotes.xml><?xml version="1.0" encoding="utf-8"?>
-<w:footnotes xmlns:wpc="http://schemas.microsoft.com/office/word/2010/wordprocessingCanvas" xmlns:cx="http://schemas.microsoft.com/office/drawing/2014/chartex" xmlns:cx1="http://schemas.microsoft.com/office/drawing/2015/9/8/chartex" xmlns:cx2="http://schemas.microsoft.com/office/drawing/2015/10/21/chartex" xmlns:cx3="http://schemas.microsoft.com/office/drawing/2016/5/9/chartex" xmlns:cx4="http://schemas.microsoft.com/office/drawing/2016/5/10/chartex" xmlns:cx5="http://schemas.microsoft.com/office/drawing/2016/5/11/chartex" xmlns:cx6="http://schemas.microsoft.com/office/drawing/2016/5/12/chartex" xmlns:cx7="http://schemas.microsoft.com/office/drawing/2016/5/13/chartex" xmlns:cx8="http://schemas.microsoft.com/office/drawing/2016/5/14/chartex" xmlns:mc="http://schemas.openxmlformats.org/markup-compatibility/2006" xmlns:aink="http://schemas.microsoft.com/office/drawing/2016/ink" xmlns:am3d="http://schemas.microsoft.com/office/drawing/2017/model3d" xmlns:o="urn:schemas-microsoft-com:office:office" xmlns:oel="http://schemas.microsoft.com/office/2019/extlst" xmlns:r="http://schemas.openxmlformats.org/officeDocument/2006/relationships" xmlns:m="http://schemas.openxmlformats.org/officeDocument/2006/math" xmlns:v="urn:schemas-microsoft-com:vml" xmlns:wp14="http://schemas.microsoft.com/office/word/2010/wordprocessingDrawing" xmlns:wp="http://schemas.openxmlformats.org/drawingml/2006/wordprocessingDrawing" xmlns:w10="urn:schemas-microsoft-com:office:word" xmlns:w="http://schemas.openxmlformats.org/wordprocessingml/2006/main" xmlns:w14="http://schemas.microsoft.com/office/word/2010/wordml" xmlns:w15="http://schemas.microsoft.com/office/word/2012/wordml" xmlns:w16cex="http://schemas.microsoft.com/office/word/2018/wordml/cex" xmlns:w16cid="http://schemas.microsoft.com/office/word/2016/wordml/cid" xmlns:w16="http://schemas.microsoft.com/office/word/2018/wordml" xmlns:w16sdtdh="http://schemas.microsoft.com/office/word/2020/wordml/sdtdatahash" xmlns:w16se="http://schemas.microsoft.com/office/word/2015/wordml/symex" xmlns:wpg="http://schemas.microsoft.com/office/word/2010/wordprocessingGroup" xmlns:wpi="http://schemas.microsoft.com/office/word/2010/wordprocessingInk" xmlns:wne="http://schemas.microsoft.com/office/word/2006/wordml" xmlns:wps="http://schemas.microsoft.com/office/word/2010/wordprocessingShape" mc:Ignorable="w14 w15 w16se w16cid w16 w16cex w16sdtdh wp14">
+<w:footnotes xmlns:wpc="http://schemas.microsoft.com/office/word/2010/wordprocessingCanvas" xmlns:cx="http://schemas.microsoft.com/office/drawing/2014/chartex" xmlns:cx1="http://schemas.microsoft.com/office/drawing/2015/9/8/chartex" xmlns:mc="http://schemas.openxmlformats.org/markup-compatibility/2006" xmlns:o="urn:schemas-microsoft-com:office:office" xmlns:r="http://schemas.openxmlformats.org/officeDocument/2006/relationships" xmlns:m="http://schemas.openxmlformats.org/officeDocument/2006/math" xmlns:v="urn:schemas-microsoft-com:vml" xmlns:wp14="http://schemas.microsoft.com/office/word/2010/wordprocessingDrawing" xmlns:wp="http://schemas.openxmlformats.org/drawingml/2006/wordprocessingDrawing" xmlns:w10="urn:schemas-microsoft-com:office:word" xmlns:w="http://schemas.openxmlformats.org/wordprocessingml/2006/main" xmlns:w14="http://schemas.microsoft.com/office/word/2010/wordml" xmlns:w15="http://schemas.microsoft.com/office/word/2012/wordml" xmlns:w16se="http://schemas.microsoft.com/office/word/2015/wordml/symex" xmlns:wpg="http://schemas.microsoft.com/office/word/2010/wordprocessingGroup" xmlns:wpi="http://schemas.microsoft.com/office/word/2010/wordprocessingInk" xmlns:wne="http://schemas.microsoft.com/office/word/2006/wordml" xmlns:wps="http://schemas.microsoft.com/office/word/2010/wordprocessingShape" mc:Ignorable="w14 w15 w16se wp14">
   <w:footnote w:type="separator" w:id="-1">
     <w:p>
       <w:r>
@@ -6037,7 +6018,7 @@
 </file>
 
 <file path=word/header1.xml><?xml version="1.0" encoding="utf-8"?>
-<w:hdr xmlns:wpc="http://schemas.microsoft.com/office/word/2010/wordprocessingCanvas" xmlns:cx="http://schemas.microsoft.com/office/drawing/2014/chartex" xmlns:cx1="http://schemas.microsoft.com/office/drawing/2015/9/8/chartex" xmlns:cx2="http://schemas.microsoft.com/office/drawing/2015/10/21/chartex" xmlns:cx3="http://schemas.microsoft.com/office/drawing/2016/5/9/chartex" xmlns:cx4="http://schemas.microsoft.com/office/drawing/2016/5/10/chartex" xmlns:cx5="http://schemas.microsoft.com/office/drawing/2016/5/11/chartex" xmlns:cx6="http://schemas.microsoft.com/office/drawing/2016/5/12/chartex" xmlns:cx7="http://schemas.microsoft.com/office/drawing/2016/5/13/chartex" xmlns:cx8="http://schemas.microsoft.com/office/drawing/2016/5/14/chartex" xmlns:mc="http://schemas.openxmlformats.org/markup-compatibility/2006" xmlns:aink="http://schemas.microsoft.com/office/drawing/2016/ink" xmlns:am3d="http://schemas.microsoft.com/office/drawing/2017/model3d" xmlns:o="urn:schemas-microsoft-com:office:office" xmlns:oel="http://schemas.microsoft.com/office/2019/extlst" xmlns:r="http://schemas.openxmlformats.org/officeDocument/2006/relationships" xmlns:m="http://schemas.openxmlformats.org/officeDocument/2006/math" xmlns:v="urn:schemas-microsoft-com:vml" xmlns:wp14="http://schemas.microsoft.com/office/word/2010/wordprocessingDrawing" xmlns:wp="http://schemas.openxmlformats.org/drawingml/2006/wordprocessingDrawing" xmlns:w10="urn:schemas-microsoft-com:office:word" xmlns:w="http://schemas.openxmlformats.org/wordprocessingml/2006/main" xmlns:w14="http://schemas.microsoft.com/office/word/2010/wordml" xmlns:w15="http://schemas.microsoft.com/office/word/2012/wordml" xmlns:w16cex="http://schemas.microsoft.com/office/word/2018/wordml/cex" xmlns:w16cid="http://schemas.microsoft.com/office/word/2016/wordml/cid" xmlns:w16="http://schemas.microsoft.com/office/word/2018/wordml" xmlns:w16sdtdh="http://schemas.microsoft.com/office/word/2020/wordml/sdtdatahash" xmlns:w16se="http://schemas.microsoft.com/office/word/2015/wordml/symex" xmlns:wpg="http://schemas.microsoft.com/office/word/2010/wordprocessingGroup" xmlns:wpi="http://schemas.microsoft.com/office/word/2010/wordprocessingInk" xmlns:wne="http://schemas.microsoft.com/office/word/2006/wordml" xmlns:wps="http://schemas.microsoft.com/office/word/2010/wordprocessingShape" mc:Ignorable="w14 w15 w16se w16cid w16 w16cex w16sdtdh wp14">
+<w:hdr xmlns:wpc="http://schemas.microsoft.com/office/word/2010/wordprocessingCanvas" xmlns:cx="http://schemas.microsoft.com/office/drawing/2014/chartex" xmlns:cx1="http://schemas.microsoft.com/office/drawing/2015/9/8/chartex" xmlns:mc="http://schemas.openxmlformats.org/markup-compatibility/2006" xmlns:o="urn:schemas-microsoft-com:office:office" xmlns:r="http://schemas.openxmlformats.org/officeDocument/2006/relationships" xmlns:m="http://schemas.openxmlformats.org/officeDocument/2006/math" xmlns:v="urn:schemas-microsoft-com:vml" xmlns:wp14="http://schemas.microsoft.com/office/word/2010/wordprocessingDrawing" xmlns:wp="http://schemas.openxmlformats.org/drawingml/2006/wordprocessingDrawing" xmlns:w10="urn:schemas-microsoft-com:office:word" xmlns:w="http://schemas.openxmlformats.org/wordprocessingml/2006/main" xmlns:w14="http://schemas.microsoft.com/office/word/2010/wordml" xmlns:w15="http://schemas.microsoft.com/office/word/2012/wordml" xmlns:w16se="http://schemas.microsoft.com/office/word/2015/wordml/symex" xmlns:wpg="http://schemas.microsoft.com/office/word/2010/wordprocessingGroup" xmlns:wpi="http://schemas.microsoft.com/office/word/2010/wordprocessingInk" xmlns:wne="http://schemas.microsoft.com/office/word/2006/wordml" xmlns:wps="http://schemas.microsoft.com/office/word/2010/wordprocessingShape" mc:Ignorable="w14 w15 w16se wp14">
   <w:p>
     <w:pPr>
       <w:pStyle w:val="Header"/>
@@ -6048,7 +6029,7 @@
 </file>
 
 <file path=word/header2.xml><?xml version="1.0" encoding="utf-8"?>
-<w:hdr xmlns:wpc="http://schemas.microsoft.com/office/word/2010/wordprocessingCanvas" xmlns:cx="http://schemas.microsoft.com/office/drawing/2014/chartex" xmlns:cx1="http://schemas.microsoft.com/office/drawing/2015/9/8/chartex" xmlns:cx2="http://schemas.microsoft.com/office/drawing/2015/10/21/chartex" xmlns:cx3="http://schemas.microsoft.com/office/drawing/2016/5/9/chartex" xmlns:cx4="http://schemas.microsoft.com/office/drawing/2016/5/10/chartex" xmlns:cx5="http://schemas.microsoft.com/office/drawing/2016/5/11/chartex" xmlns:cx6="http://schemas.microsoft.com/office/drawing/2016/5/12/chartex" xmlns:cx7="http://schemas.microsoft.com/office/drawing/2016/5/13/chartex" xmlns:cx8="http://schemas.microsoft.com/office/drawing/2016/5/14/chartex" xmlns:mc="http://schemas.openxmlformats.org/markup-compatibility/2006" xmlns:aink="http://schemas.microsoft.com/office/drawing/2016/ink" xmlns:am3d="http://schemas.microsoft.com/office/drawing/2017/model3d" xmlns:o="urn:schemas-microsoft-com:office:office" xmlns:oel="http://schemas.microsoft.com/office/2019/extlst" xmlns:r="http://schemas.openxmlformats.org/officeDocument/2006/relationships" xmlns:m="http://schemas.openxmlformats.org/officeDocument/2006/math" xmlns:v="urn:schemas-microsoft-com:vml" xmlns:wp14="http://schemas.microsoft.com/office/word/2010/wordprocessingDrawing" xmlns:wp="http://schemas.openxmlformats.org/drawingml/2006/wordprocessingDrawing" xmlns:w10="urn:schemas-microsoft-com:office:word" xmlns:w="http://schemas.openxmlformats.org/wordprocessingml/2006/main" xmlns:w14="http://schemas.microsoft.com/office/word/2010/wordml" xmlns:w15="http://schemas.microsoft.com/office/word/2012/wordml" xmlns:w16cex="http://schemas.microsoft.com/office/word/2018/wordml/cex" xmlns:w16cid="http://schemas.microsoft.com/office/word/2016/wordml/cid" xmlns:w16="http://schemas.microsoft.com/office/word/2018/wordml" xmlns:w16sdtdh="http://schemas.microsoft.com/office/word/2020/wordml/sdtdatahash" xmlns:w16se="http://schemas.microsoft.com/office/word/2015/wordml/symex" xmlns:wpg="http://schemas.microsoft.com/office/word/2010/wordprocessingGroup" xmlns:wpi="http://schemas.microsoft.com/office/word/2010/wordprocessingInk" xmlns:wne="http://schemas.microsoft.com/office/word/2006/wordml" xmlns:wps="http://schemas.microsoft.com/office/word/2010/wordprocessingShape" mc:Ignorable="w14 w15 w16se w16cid w16 w16cex w16sdtdh wp14">
+<w:hdr xmlns:wpc="http://schemas.microsoft.com/office/word/2010/wordprocessingCanvas" xmlns:cx="http://schemas.microsoft.com/office/drawing/2014/chartex" xmlns:cx1="http://schemas.microsoft.com/office/drawing/2015/9/8/chartex" xmlns:mc="http://schemas.openxmlformats.org/markup-compatibility/2006" xmlns:o="urn:schemas-microsoft-com:office:office" xmlns:r="http://schemas.openxmlformats.org/officeDocument/2006/relationships" xmlns:m="http://schemas.openxmlformats.org/officeDocument/2006/math" xmlns:v="urn:schemas-microsoft-com:vml" xmlns:wp14="http://schemas.microsoft.com/office/word/2010/wordprocessingDrawing" xmlns:wp="http://schemas.openxmlformats.org/drawingml/2006/wordprocessingDrawing" xmlns:w10="urn:schemas-microsoft-com:office:word" xmlns:w="http://schemas.openxmlformats.org/wordprocessingml/2006/main" xmlns:w14="http://schemas.microsoft.com/office/word/2010/wordml" xmlns:w15="http://schemas.microsoft.com/office/word/2012/wordml" xmlns:w16se="http://schemas.microsoft.com/office/word/2015/wordml/symex" xmlns:wpg="http://schemas.microsoft.com/office/word/2010/wordprocessingGroup" xmlns:wpi="http://schemas.microsoft.com/office/word/2010/wordprocessingInk" xmlns:wne="http://schemas.microsoft.com/office/word/2006/wordml" xmlns:wps="http://schemas.microsoft.com/office/word/2010/wordprocessingShape" mc:Ignorable="w14 w15 w16se wp14">
   <w:p>
     <w:pPr>
       <w:pStyle w:val="Header"/>
@@ -6129,7 +6110,7 @@
 </file>
 
 <file path=word/numbering.xml><?xml version="1.0" encoding="utf-8"?>
-<w:numbering xmlns:wpc="http://schemas.microsoft.com/office/word/2010/wordprocessingCanvas" xmlns:cx="http://schemas.microsoft.com/office/drawing/2014/chartex" xmlns:cx1="http://schemas.microsoft.com/office/drawing/2015/9/8/chartex" xmlns:cx2="http://schemas.microsoft.com/office/drawing/2015/10/21/chartex" xmlns:cx3="http://schemas.microsoft.com/office/drawing/2016/5/9/chartex" xmlns:cx4="http://schemas.microsoft.com/office/drawing/2016/5/10/chartex" xmlns:cx5="http://schemas.microsoft.com/office/drawing/2016/5/11/chartex" xmlns:cx6="http://schemas.microsoft.com/office/drawing/2016/5/12/chartex" xmlns:cx7="http://schemas.microsoft.com/office/drawing/2016/5/13/chartex" xmlns:cx8="http://schemas.microsoft.com/office/drawing/2016/5/14/chartex" xmlns:mc="http://schemas.openxmlformats.org/markup-compatibility/2006" xmlns:aink="http://schemas.microsoft.com/office/drawing/2016/ink" xmlns:am3d="http://schemas.microsoft.com/office/drawing/2017/model3d" xmlns:o="urn:schemas-microsoft-com:office:office" xmlns:oel="http://schemas.microsoft.com/office/2019/extlst" xmlns:r="http://schemas.openxmlformats.org/officeDocument/2006/relationships" xmlns:m="http://schemas.openxmlformats.org/officeDocument/2006/math" xmlns:v="urn:schemas-microsoft-com:vml" xmlns:wp14="http://schemas.microsoft.com/office/word/2010/wordprocessingDrawing" xmlns:wp="http://schemas.openxmlformats.org/drawingml/2006/wordprocessingDrawing" xmlns:w10="urn:schemas-microsoft-com:office:word" xmlns:w="http://schemas.openxmlformats.org/wordprocessingml/2006/main" xmlns:w14="http://schemas.microsoft.com/office/word/2010/wordml" xmlns:w15="http://schemas.microsoft.com/office/word/2012/wordml" xmlns:w16cex="http://schemas.microsoft.com/office/word/2018/wordml/cex" xmlns:w16cid="http://schemas.microsoft.com/office/word/2016/wordml/cid" xmlns:w16="http://schemas.microsoft.com/office/word/2018/wordml" xmlns:w16sdtdh="http://schemas.microsoft.com/office/word/2020/wordml/sdtdatahash" xmlns:w16se="http://schemas.microsoft.com/office/word/2015/wordml/symex" xmlns:wpg="http://schemas.microsoft.com/office/word/2010/wordprocessingGroup" xmlns:wpi="http://schemas.microsoft.com/office/word/2010/wordprocessingInk" xmlns:wne="http://schemas.microsoft.com/office/word/2006/wordml" xmlns:wps="http://schemas.microsoft.com/office/word/2010/wordprocessingShape" mc:Ignorable="w14 w15 w16se w16cid w16 w16cex w16sdtdh wp14">
+<w:numbering xmlns:wpc="http://schemas.microsoft.com/office/word/2010/wordprocessingCanvas" xmlns:cx="http://schemas.microsoft.com/office/drawing/2014/chartex" xmlns:cx1="http://schemas.microsoft.com/office/drawing/2015/9/8/chartex" xmlns:mc="http://schemas.openxmlformats.org/markup-compatibility/2006" xmlns:o="urn:schemas-microsoft-com:office:office" xmlns:r="http://schemas.openxmlformats.org/officeDocument/2006/relationships" xmlns:m="http://schemas.openxmlformats.org/officeDocument/2006/math" xmlns:v="urn:schemas-microsoft-com:vml" xmlns:wp14="http://schemas.microsoft.com/office/word/2010/wordprocessingDrawing" xmlns:wp="http://schemas.openxmlformats.org/drawingml/2006/wordprocessingDrawing" xmlns:w10="urn:schemas-microsoft-com:office:word" xmlns:w="http://schemas.openxmlformats.org/wordprocessingml/2006/main" xmlns:w14="http://schemas.microsoft.com/office/word/2010/wordml" xmlns:w15="http://schemas.microsoft.com/office/word/2012/wordml" xmlns:w16se="http://schemas.microsoft.com/office/word/2015/wordml/symex" xmlns:wpg="http://schemas.microsoft.com/office/word/2010/wordprocessingGroup" xmlns:wpi="http://schemas.microsoft.com/office/word/2010/wordprocessingInk" xmlns:wne="http://schemas.microsoft.com/office/word/2006/wordml" xmlns:wps="http://schemas.microsoft.com/office/word/2010/wordprocessingShape" mc:Ignorable="w14 w15 w16se wp14">
   <w:abstractNum w:abstractNumId="0" w15:restartNumberingAfterBreak="0">
     <w:nsid w:val="0446126B"/>
     <w:multiLevelType w:val="hybridMultilevel"/>
@@ -9611,88 +9592,88 @@
       </w:pPr>
     </w:lvl>
   </w:abstractNum>
-  <w:num w:numId="1" w16cid:durableId="1528979452">
+  <w:num w:numId="1">
     <w:abstractNumId w:val="21"/>
   </w:num>
-  <w:num w:numId="2" w16cid:durableId="1273829562">
+  <w:num w:numId="2">
     <w:abstractNumId w:val="23"/>
   </w:num>
-  <w:num w:numId="3" w16cid:durableId="334915741">
+  <w:num w:numId="3">
     <w:abstractNumId w:val="8"/>
   </w:num>
-  <w:num w:numId="4" w16cid:durableId="1968582086">
+  <w:num w:numId="4">
     <w:abstractNumId w:val="11"/>
   </w:num>
-  <w:num w:numId="5" w16cid:durableId="2086342481">
+  <w:num w:numId="5">
     <w:abstractNumId w:val="19"/>
   </w:num>
-  <w:num w:numId="6" w16cid:durableId="1090657238">
+  <w:num w:numId="6">
     <w:abstractNumId w:val="27"/>
   </w:num>
-  <w:num w:numId="7" w16cid:durableId="18747850">
+  <w:num w:numId="7">
     <w:abstractNumId w:val="10"/>
   </w:num>
-  <w:num w:numId="8" w16cid:durableId="1113985580">
+  <w:num w:numId="8">
     <w:abstractNumId w:val="0"/>
   </w:num>
-  <w:num w:numId="9" w16cid:durableId="1493835863">
+  <w:num w:numId="9">
     <w:abstractNumId w:val="1"/>
   </w:num>
-  <w:num w:numId="10" w16cid:durableId="608661430">
+  <w:num w:numId="10">
     <w:abstractNumId w:val="25"/>
   </w:num>
-  <w:num w:numId="11" w16cid:durableId="2064602170">
+  <w:num w:numId="11">
     <w:abstractNumId w:val="22"/>
   </w:num>
-  <w:num w:numId="12" w16cid:durableId="634070782">
+  <w:num w:numId="12">
     <w:abstractNumId w:val="4"/>
   </w:num>
-  <w:num w:numId="13" w16cid:durableId="79372183">
+  <w:num w:numId="13">
     <w:abstractNumId w:val="9"/>
   </w:num>
-  <w:num w:numId="14" w16cid:durableId="1742212843">
+  <w:num w:numId="14">
     <w:abstractNumId w:val="6"/>
   </w:num>
-  <w:num w:numId="15" w16cid:durableId="1082406503">
+  <w:num w:numId="15">
     <w:abstractNumId w:val="12"/>
   </w:num>
-  <w:num w:numId="16" w16cid:durableId="1001197935">
+  <w:num w:numId="16">
     <w:abstractNumId w:val="18"/>
   </w:num>
-  <w:num w:numId="17" w16cid:durableId="246546827">
+  <w:num w:numId="17">
     <w:abstractNumId w:val="17"/>
   </w:num>
-  <w:num w:numId="18" w16cid:durableId="1018043235">
+  <w:num w:numId="18">
     <w:abstractNumId w:val="5"/>
   </w:num>
-  <w:num w:numId="19" w16cid:durableId="1800106463">
+  <w:num w:numId="19">
     <w:abstractNumId w:val="13"/>
   </w:num>
-  <w:num w:numId="20" w16cid:durableId="328682668">
+  <w:num w:numId="20">
     <w:abstractNumId w:val="26"/>
   </w:num>
-  <w:num w:numId="21" w16cid:durableId="69237351">
+  <w:num w:numId="21">
     <w:abstractNumId w:val="3"/>
   </w:num>
-  <w:num w:numId="22" w16cid:durableId="420415968">
+  <w:num w:numId="22">
     <w:abstractNumId w:val="7"/>
   </w:num>
-  <w:num w:numId="23" w16cid:durableId="2024479562">
+  <w:num w:numId="23">
     <w:abstractNumId w:val="2"/>
   </w:num>
-  <w:num w:numId="24" w16cid:durableId="680819710">
+  <w:num w:numId="24">
     <w:abstractNumId w:val="20"/>
   </w:num>
-  <w:num w:numId="25" w16cid:durableId="767164766">
+  <w:num w:numId="25">
     <w:abstractNumId w:val="24"/>
   </w:num>
-  <w:num w:numId="26" w16cid:durableId="496118599">
+  <w:num w:numId="26">
     <w:abstractNumId w:val="16"/>
   </w:num>
-  <w:num w:numId="27" w16cid:durableId="549074852">
+  <w:num w:numId="27">
     <w:abstractNumId w:val="14"/>
   </w:num>
-  <w:num w:numId="28" w16cid:durableId="735664899">
+  <w:num w:numId="28">
     <w:abstractNumId w:val="15"/>
   </w:num>
   <w:numIdMacAtCleanup w:val="15"/>
@@ -9700,7 +9681,7 @@
 </file>
 
 <file path=word/styles.xml><?xml version="1.0" encoding="utf-8"?>
-<w:styles xmlns:mc="http://schemas.openxmlformats.org/markup-compatibility/2006" xmlns:r="http://schemas.openxmlformats.org/officeDocument/2006/relationships" xmlns:w="http://schemas.openxmlformats.org/wordprocessingml/2006/main" xmlns:w14="http://schemas.microsoft.com/office/word/2010/wordml" xmlns:w15="http://schemas.microsoft.com/office/word/2012/wordml" xmlns:w16cex="http://schemas.microsoft.com/office/word/2018/wordml/cex" xmlns:w16cid="http://schemas.microsoft.com/office/word/2016/wordml/cid" xmlns:w16="http://schemas.microsoft.com/office/word/2018/wordml" xmlns:w16sdtdh="http://schemas.microsoft.com/office/word/2020/wordml/sdtdatahash" xmlns:w16se="http://schemas.microsoft.com/office/word/2015/wordml/symex" mc:Ignorable="w14 w15 w16se w16cid w16 w16cex w16sdtdh">
+<w:styles xmlns:mc="http://schemas.openxmlformats.org/markup-compatibility/2006" xmlns:r="http://schemas.openxmlformats.org/officeDocument/2006/relationships" xmlns:w="http://schemas.openxmlformats.org/wordprocessingml/2006/main" xmlns:w14="http://schemas.microsoft.com/office/word/2010/wordml" xmlns:w15="http://schemas.microsoft.com/office/word/2012/wordml" xmlns:w16se="http://schemas.microsoft.com/office/word/2015/wordml/symex" mc:Ignorable="w14 w15 w16se">
   <w:docDefaults>
     <w:rPrDefault>
       <w:rPr>
@@ -9712,7 +9693,7 @@
     </w:rPrDefault>
     <w:pPrDefault/>
   </w:docDefaults>
-  <w:latentStyles w:defLockedState="0" w:defUIPriority="99" w:defSemiHidden="0" w:defUnhideWhenUsed="0" w:defQFormat="0" w:count="376">
+  <w:latentStyles w:defLockedState="0" w:defUIPriority="99" w:defSemiHidden="0" w:defUnhideWhenUsed="0" w:defQFormat="0" w:count="371">
     <w:lsdException w:name="Normal" w:uiPriority="0" w:qFormat="1"/>
     <w:lsdException w:name="heading 1" w:uiPriority="9" w:qFormat="1"/>
     <w:lsdException w:name="heading 2" w:semiHidden="1" w:uiPriority="9" w:unhideWhenUsed="1" w:qFormat="1"/>
@@ -9818,6 +9799,7 @@
     <w:lsdException w:name="HTML Sample" w:semiHidden="1" w:unhideWhenUsed="1"/>
     <w:lsdException w:name="HTML Typewriter" w:semiHidden="1" w:unhideWhenUsed="1"/>
     <w:lsdException w:name="HTML Variable" w:semiHidden="1" w:unhideWhenUsed="1"/>
+    <w:lsdException w:name="Normal Table" w:semiHidden="1" w:unhideWhenUsed="1"/>
     <w:lsdException w:name="annotation subject" w:semiHidden="1" w:unhideWhenUsed="1"/>
     <w:lsdException w:name="No List" w:semiHidden="1" w:unhideWhenUsed="1"/>
     <w:lsdException w:name="Outline List 1" w:semiHidden="1" w:unhideWhenUsed="1"/>
@@ -9860,8 +9842,11 @@
     <w:lsdException w:name="Table Contemporary" w:semiHidden="1" w:unhideWhenUsed="1"/>
     <w:lsdException w:name="Table Elegant" w:semiHidden="1" w:unhideWhenUsed="1"/>
     <w:lsdException w:name="Table Professional" w:semiHidden="1" w:unhideWhenUsed="1"/>
+    <w:lsdException w:name="Table Subtle 1" w:semiHidden="1" w:unhideWhenUsed="1"/>
     <w:lsdException w:name="Table Subtle 2" w:semiHidden="1" w:unhideWhenUsed="1"/>
     <w:lsdException w:name="Table Web 1" w:semiHidden="1" w:unhideWhenUsed="1"/>
+    <w:lsdException w:name="Table Web 2" w:semiHidden="1" w:unhideWhenUsed="1"/>
+    <w:lsdException w:name="Table Web 3" w:semiHidden="1" w:unhideWhenUsed="1"/>
     <w:lsdException w:name="Balloon Text" w:semiHidden="1" w:unhideWhenUsed="1"/>
     <w:lsdException w:name="Table Grid" w:uiPriority="39"/>
     <w:lsdException w:name="Table Theme" w:semiHidden="1" w:unhideWhenUsed="1"/>
@@ -10071,11 +10056,6 @@
     <w:lsdException w:name="List Table 5 Dark Accent 6" w:uiPriority="50"/>
     <w:lsdException w:name="List Table 6 Colorful Accent 6" w:uiPriority="51"/>
     <w:lsdException w:name="List Table 7 Colorful Accent 6" w:uiPriority="52"/>
-    <w:lsdException w:name="Mention" w:semiHidden="1" w:unhideWhenUsed="1"/>
-    <w:lsdException w:name="Smart Hyperlink" w:semiHidden="1" w:unhideWhenUsed="1"/>
-    <w:lsdException w:name="Hashtag" w:semiHidden="1" w:unhideWhenUsed="1"/>
-    <w:lsdException w:name="Unresolved Mention" w:semiHidden="1" w:unhideWhenUsed="1"/>
-    <w:lsdException w:name="Smart Link" w:semiHidden="1" w:unhideWhenUsed="1"/>
   </w:latentStyles>
   <w:style w:type="paragraph" w:default="1" w:styleId="Normal">
     <w:name w:val="Normal"/>
@@ -11768,31 +11748,6 @@
 </file>
 
 <file path=customXml/item2.xml><?xml version="1.0" encoding="utf-8"?>
-<b:Sources xmlns:b="http://schemas.openxmlformats.org/officeDocument/2006/bibliography" xmlns="http://schemas.openxmlformats.org/officeDocument/2006/bibliography" SelectedStyle="\APASixthEditionOfficeOnline.xsl" StyleName="APA" Version="6"/>
-</file>
-
-<file path=customXml/item3.xml><?xml version="1.0" encoding="utf-8"?>
-<?mso-contentType ?>
-<FormTemplates xmlns="http://schemas.microsoft.com/sharepoint/v3/contenttype/forms">
-  <Display>DocumentLibraryForm</Display>
-  <Edit>DocumentLibraryForm</Edit>
-  <New>DocumentLibraryForm</New>
-</FormTemplates>
-</file>
-
-<file path=customXml/item4.xml><?xml version="1.0" encoding="utf-8"?>
-<p:properties xmlns:p="http://schemas.microsoft.com/office/2006/metadata/properties" xmlns:xsi="http://www.w3.org/2001/XMLSchema-instance" xmlns:pc="http://schemas.microsoft.com/office/infopath/2007/PartnerControls">
-  <documentManagement>
-    <_dlc_DocId xmlns="51adfe52-6b67-47fa-a4b8-d920c8b69b06">3J5YSHVNQAZM-1106575984-237</_dlc_DocId>
-    <_dlc_DocIdUrl xmlns="51adfe52-6b67-47fa-a4b8-d920c8b69b06">
-      <Url>https://mn365.sharepoint.com/sites/MDE/IT/ASDCS/_layouts/15/DocIdRedir.aspx?ID=3J5YSHVNQAZM-1106575984-237</Url>
-      <Description>3J5YSHVNQAZM-1106575984-237</Description>
-    </_dlc_DocIdUrl>
-  </documentManagement>
-</p:properties>
-</file>
-
-<file path=customXml/item5.xml><?xml version="1.0" encoding="utf-8"?>
 <?mso-contentType ?>
 <spe:Receivers xmlns:spe="http://schemas.microsoft.com/sharepoint/events">
   <Receiver>
@@ -11842,6 +11797,31 @@
 </spe:Receivers>
 </file>
 
+<file path=customXml/item3.xml><?xml version="1.0" encoding="utf-8"?>
+<p:properties xmlns:p="http://schemas.microsoft.com/office/2006/metadata/properties" xmlns:xsi="http://www.w3.org/2001/XMLSchema-instance" xmlns:pc="http://schemas.microsoft.com/office/infopath/2007/PartnerControls">
+  <documentManagement>
+    <_dlc_DocId xmlns="51adfe52-6b67-47fa-a4b8-d920c8b69b06">3J5YSHVNQAZM-1106575984-237</_dlc_DocId>
+    <_dlc_DocIdUrl xmlns="51adfe52-6b67-47fa-a4b8-d920c8b69b06">
+      <Url>https://mn365.sharepoint.com/sites/MDE/IT/ASDCS/_layouts/15/DocIdRedir.aspx?ID=3J5YSHVNQAZM-1106575984-237</Url>
+      <Description>3J5YSHVNQAZM-1106575984-237</Description>
+    </_dlc_DocIdUrl>
+  </documentManagement>
+</p:properties>
+</file>
+
+<file path=customXml/item4.xml><?xml version="1.0" encoding="utf-8"?>
+<?mso-contentType ?>
+<FormTemplates xmlns="http://schemas.microsoft.com/sharepoint/v3/contenttype/forms">
+  <Display>DocumentLibraryForm</Display>
+  <Edit>DocumentLibraryForm</Edit>
+  <New>DocumentLibraryForm</New>
+</FormTemplates>
+</file>
+
+<file path=customXml/item5.xml><?xml version="1.0" encoding="utf-8"?>
+<b:Sources xmlns:b="http://schemas.openxmlformats.org/officeDocument/2006/bibliography" xmlns="http://schemas.openxmlformats.org/officeDocument/2006/bibliography" SelectedStyle="\APASixthEditionOfficeOnline.xsl" StyleName="APA" Version="6"/>
+</file>
+
 <file path=customXml/itemProps1.xml><?xml version="1.0" encoding="utf-8"?>
 <ds:datastoreItem xmlns:ds="http://schemas.openxmlformats.org/officeDocument/2006/customXml" ds:itemID="{806438FD-843D-4BC0-8BC0-319428506D84}">
   <ds:schemaRefs>
@@ -11863,22 +11843,14 @@
 </file>
 
 <file path=customXml/itemProps2.xml><?xml version="1.0" encoding="utf-8"?>
-<ds:datastoreItem xmlns:ds="http://schemas.openxmlformats.org/officeDocument/2006/customXml" ds:itemID="{92369424-D2BB-475A-9EE3-891E23AD06DA}">
+<ds:datastoreItem xmlns:ds="http://schemas.openxmlformats.org/officeDocument/2006/customXml" ds:itemID="{0B4AAE1F-354C-4079-84CF-4DBB708D2142}">
   <ds:schemaRefs>
-    <ds:schemaRef ds:uri="http://schemas.openxmlformats.org/officeDocument/2006/bibliography"/>
+    <ds:schemaRef ds:uri="http://schemas.microsoft.com/sharepoint/events"/>
   </ds:schemaRefs>
 </ds:datastoreItem>
 </file>
 
 <file path=customXml/itemProps3.xml><?xml version="1.0" encoding="utf-8"?>
-<ds:datastoreItem xmlns:ds="http://schemas.openxmlformats.org/officeDocument/2006/customXml" ds:itemID="{99F7B3F0-EC91-4759-92DC-3CEC55588465}">
-  <ds:schemaRefs>
-    <ds:schemaRef ds:uri="http://schemas.microsoft.com/sharepoint/v3/contenttype/forms"/>
-  </ds:schemaRefs>
-</ds:datastoreItem>
-</file>
-
-<file path=customXml/itemProps4.xml><?xml version="1.0" encoding="utf-8"?>
 <ds:datastoreItem xmlns:ds="http://schemas.openxmlformats.org/officeDocument/2006/customXml" ds:itemID="{0CE70B59-3C87-4C7A-BA7E-B3139397A959}">
   <ds:schemaRefs>
     <ds:schemaRef ds:uri="http://schemas.microsoft.com/office/2006/metadata/properties"/>
@@ -11888,10 +11860,18 @@
 </ds:datastoreItem>
 </file>
 
+<file path=customXml/itemProps4.xml><?xml version="1.0" encoding="utf-8"?>
+<ds:datastoreItem xmlns:ds="http://schemas.openxmlformats.org/officeDocument/2006/customXml" ds:itemID="{99F7B3F0-EC91-4759-92DC-3CEC55588465}">
+  <ds:schemaRefs>
+    <ds:schemaRef ds:uri="http://schemas.microsoft.com/sharepoint/v3/contenttype/forms"/>
+  </ds:schemaRefs>
+</ds:datastoreItem>
+</file>
+
 <file path=customXml/itemProps5.xml><?xml version="1.0" encoding="utf-8"?>
-<ds:datastoreItem xmlns:ds="http://schemas.openxmlformats.org/officeDocument/2006/customXml" ds:itemID="{0B4AAE1F-354C-4079-84CF-4DBB708D2142}">
+<ds:datastoreItem xmlns:ds="http://schemas.openxmlformats.org/officeDocument/2006/customXml" ds:itemID="{C22F8EFF-176C-4B42-B692-7912C937B694}">
   <ds:schemaRefs>
-    <ds:schemaRef ds:uri="http://schemas.microsoft.com/sharepoint/events"/>
+    <ds:schemaRef ds:uri="http://schemas.openxmlformats.org/officeDocument/2006/bibliography"/>
   </ds:schemaRefs>
 </ds:datastoreItem>
 </file>
</xml_diff>

<commit_message>
Some descriptor table reference updates
</commit_message>
<xml_diff>
--- a/2023-24 MDE Ed-Fi Documentation/MDE 2023-2024 School Year Ed-FI Collection Updates.docx
+++ b/2023-24 MDE Ed-Fi Documentation/MDE 2023-2024 School Year Ed-FI Collection Updates.docx
@@ -265,7 +265,7 @@
           <w:color w:val="auto"/>
           <w:szCs w:val="20"/>
         </w:rPr>
-        <w:t>2/16/2023</w:t>
+        <w:t>3/1/2023</w:t>
       </w:r>
       <w:r>
         <w:rPr>
@@ -1229,6 +1229,44 @@
               </w:rPr>
               <w:t>Minor update</w:t>
             </w:r>
+            <w:r>
+              <w:rPr>
+                <w:rFonts w:cs="Arial"/>
+                <w:bCs/>
+                <w:szCs w:val="20"/>
+              </w:rPr>
+              <w:t xml:space="preserve">; adding </w:t>
+            </w:r>
+            <w:bookmarkStart w:id="1" w:name="_GoBack"/>
+            <w:bookmarkEnd w:id="1"/>
+            <w:proofErr w:type="spellStart"/>
+            <w:r>
+              <w:rPr>
+                <w:rFonts w:cs="Arial"/>
+                <w:bCs/>
+                <w:szCs w:val="20"/>
+              </w:rPr>
+              <w:t>ProgramTypeDesciptor</w:t>
+            </w:r>
+            <w:proofErr w:type="spellEnd"/>
+            <w:r>
+              <w:rPr>
+                <w:rFonts w:cs="Arial"/>
+                <w:bCs/>
+                <w:szCs w:val="20"/>
+              </w:rPr>
+              <w:t xml:space="preserve"> </w:t>
+            </w:r>
+            <w:proofErr w:type="spellStart"/>
+            <w:r>
+              <w:rPr>
+                <w:rFonts w:cs="Arial"/>
+                <w:bCs/>
+                <w:szCs w:val="20"/>
+              </w:rPr>
+              <w:t>udpates</w:t>
+            </w:r>
+            <w:proofErr w:type="spellEnd"/>
           </w:p>
         </w:tc>
       </w:tr>
@@ -1256,7 +1294,7 @@
       <w:pPr>
         <w:pStyle w:val="Heading1"/>
       </w:pPr>
-      <w:bookmarkStart w:id="1" w:name="_Toc127398740"/>
+      <w:bookmarkStart w:id="2" w:name="_Toc127398740"/>
       <w:r>
         <w:lastRenderedPageBreak/>
         <w:t xml:space="preserve">Data Collection Updates </w:t>
@@ -1267,7 +1305,7 @@
       <w:r>
         <w:t>verview</w:t>
       </w:r>
-      <w:bookmarkEnd w:id="1"/>
+      <w:bookmarkEnd w:id="2"/>
     </w:p>
     <w:p>
       <w:pPr>
@@ -1317,7 +1355,7 @@
       <w:pPr>
         <w:pStyle w:val="Heading1"/>
       </w:pPr>
-      <w:bookmarkStart w:id="2" w:name="_Toc127398741"/>
+      <w:bookmarkStart w:id="3" w:name="_Toc127398741"/>
       <w:r>
         <w:t>Updates Planned for school year 202</w:t>
       </w:r>
@@ -1330,17 +1368,17 @@
       <w:r>
         <w:t>4</w:t>
       </w:r>
-      <w:bookmarkEnd w:id="2"/>
+      <w:bookmarkEnd w:id="3"/>
     </w:p>
     <w:p>
       <w:pPr>
         <w:pStyle w:val="Heading2"/>
       </w:pPr>
-      <w:bookmarkStart w:id="3" w:name="_Toc127398742"/>
+      <w:bookmarkStart w:id="4" w:name="_Toc127398742"/>
       <w:r>
         <w:t>Early Education Disambiguation</w:t>
       </w:r>
-      <w:bookmarkEnd w:id="3"/>
+      <w:bookmarkEnd w:id="4"/>
     </w:p>
     <w:p>
       <w:r>
@@ -1754,11 +1792,11 @@
       <w:pPr>
         <w:pStyle w:val="Heading2"/>
       </w:pPr>
-      <w:bookmarkStart w:id="4" w:name="_Toc127398743"/>
+      <w:bookmarkStart w:id="5" w:name="_Toc127398743"/>
       <w:r>
         <w:t>Updates to Descriptors</w:t>
       </w:r>
-      <w:bookmarkEnd w:id="4"/>
+      <w:bookmarkEnd w:id="5"/>
     </w:p>
     <w:p>
       <w:pPr>
@@ -1843,19 +1881,23 @@
           <w:szCs w:val="20"/>
         </w:rPr>
       </w:pPr>
-      <w:bookmarkStart w:id="5" w:name="_Toc127398744"/>
       <w:proofErr w:type="spellStart"/>
       <w:r>
         <w:rPr>
           <w:sz w:val="20"/>
           <w:szCs w:val="20"/>
         </w:rPr>
-        <w:t>GradeLevelDescriptor</w:t>
-      </w:r>
-      <w:bookmarkEnd w:id="5"/>
+        <w:t>ProgramType</w:t>
+      </w:r>
+      <w:r>
+        <w:rPr>
+          <w:sz w:val="20"/>
+          <w:szCs w:val="20"/>
+        </w:rPr>
+        <w:t>Descriptor</w:t>
+      </w:r>
       <w:proofErr w:type="spellEnd"/>
     </w:p>
-    <w:p/>
     <w:tbl>
       <w:tblPr>
         <w:tblW w:w="0" w:type="auto"/>
@@ -1910,17 +1952,7 @@
                 <w:color w:val="000000"/>
                 <w:szCs w:val="20"/>
               </w:rPr>
-              <w:t>Add/Remove/</w:t>
-            </w:r>
-            <w:r>
-              <w:rPr>
-                <w:rFonts w:ascii="Calibri" w:eastAsia="Times New Roman" w:hAnsi="Calibri" w:cs="Calibri"/>
-                <w:b/>
-                <w:bCs/>
-                <w:color w:val="000000"/>
-                <w:szCs w:val="20"/>
-              </w:rPr>
-              <w:t>Update</w:t>
+              <w:t>Add/Remove/Update</w:t>
             </w:r>
           </w:p>
         </w:tc>
@@ -2033,7 +2065,7 @@
               <w:rPr>
                 <w:szCs w:val="20"/>
               </w:rPr>
-              <w:t>Remove</w:t>
+              <w:t>Update</w:t>
             </w:r>
           </w:p>
         </w:tc>
@@ -2067,7 +2099,7 @@
               <w:rPr>
                 <w:szCs w:val="20"/>
               </w:rPr>
-              <w:t>EC</w:t>
+              <w:t>EE-ECS</w:t>
             </w:r>
           </w:p>
         </w:tc>
@@ -2102,6 +2134,553 @@
               </w:rPr>
               <w:t>Early Childhood</w:t>
             </w:r>
+            <w:r>
+              <w:rPr>
+                <w:szCs w:val="20"/>
+              </w:rPr>
+              <w:t xml:space="preserve"> Screening</w:t>
+            </w:r>
+          </w:p>
+        </w:tc>
+      </w:tr>
+      <w:tr>
+        <w:tc>
+          <w:tcPr>
+            <w:tcW w:w="2695" w:type="dxa"/>
+            <w:tcBorders>
+              <w:top w:val="single" w:sz="4" w:space="0" w:color="BFBFBF"/>
+              <w:left w:val="single" w:sz="4" w:space="0" w:color="BFBFBF"/>
+              <w:bottom w:val="single" w:sz="4" w:space="0" w:color="BFBFBF"/>
+              <w:right w:val="single" w:sz="4" w:space="0" w:color="BFBFBF"/>
+            </w:tcBorders>
+            <w:shd w:val="clear" w:color="auto" w:fill="F2F2F2"/>
+          </w:tcPr>
+          <w:p>
+            <w:pPr>
+              <w:spacing w:before="0" w:after="0"/>
+              <w:jc w:val="center"/>
+              <w:rPr>
+                <w:szCs w:val="20"/>
+              </w:rPr>
+            </w:pPr>
+            <w:r>
+              <w:rPr>
+                <w:szCs w:val="20"/>
+              </w:rPr>
+              <w:t>Add</w:t>
+            </w:r>
+          </w:p>
+        </w:tc>
+        <w:tc>
+          <w:tcPr>
+            <w:tcW w:w="1800" w:type="dxa"/>
+            <w:tcBorders>
+              <w:top w:val="single" w:sz="4" w:space="0" w:color="BFBFBF"/>
+              <w:left w:val="single" w:sz="4" w:space="0" w:color="BFBFBF"/>
+              <w:bottom w:val="single" w:sz="4" w:space="0" w:color="BFBFBF"/>
+              <w:right w:val="single" w:sz="4" w:space="0" w:color="BFBFBF"/>
+            </w:tcBorders>
+            <w:shd w:val="clear" w:color="auto" w:fill="F2F2F2"/>
+            <w:tcMar>
+              <w:top w:w="0" w:type="dxa"/>
+              <w:left w:w="115" w:type="dxa"/>
+              <w:bottom w:w="0" w:type="dxa"/>
+              <w:right w:w="115" w:type="dxa"/>
+            </w:tcMar>
+          </w:tcPr>
+          <w:p>
+            <w:pPr>
+              <w:spacing w:before="0" w:after="0"/>
+              <w:jc w:val="center"/>
+              <w:rPr>
+                <w:szCs w:val="20"/>
+              </w:rPr>
+            </w:pPr>
+            <w:r>
+              <w:t>EE-ECSE</w:t>
+            </w:r>
+          </w:p>
+        </w:tc>
+        <w:tc>
+          <w:tcPr>
+            <w:tcW w:w="4410" w:type="dxa"/>
+            <w:tcBorders>
+              <w:top w:val="single" w:sz="4" w:space="0" w:color="BFBFBF"/>
+              <w:left w:val="single" w:sz="4" w:space="0" w:color="BFBFBF"/>
+              <w:bottom w:val="single" w:sz="4" w:space="0" w:color="BFBFBF"/>
+              <w:right w:val="single" w:sz="4" w:space="0" w:color="BFBFBF"/>
+            </w:tcBorders>
+            <w:shd w:val="clear" w:color="auto" w:fill="F2F2F2"/>
+            <w:tcMar>
+              <w:top w:w="0" w:type="dxa"/>
+              <w:left w:w="115" w:type="dxa"/>
+              <w:bottom w:w="0" w:type="dxa"/>
+              <w:right w:w="115" w:type="dxa"/>
+            </w:tcMar>
+          </w:tcPr>
+          <w:p>
+            <w:pPr>
+              <w:spacing w:before="0" w:after="0"/>
+              <w:rPr>
+                <w:szCs w:val="20"/>
+              </w:rPr>
+            </w:pPr>
+            <w:r>
+              <w:t>Early Childhood Special Education</w:t>
+            </w:r>
+          </w:p>
+        </w:tc>
+      </w:tr>
+      <w:tr>
+        <w:tc>
+          <w:tcPr>
+            <w:tcW w:w="2695" w:type="dxa"/>
+            <w:tcBorders>
+              <w:top w:val="single" w:sz="4" w:space="0" w:color="BFBFBF"/>
+              <w:left w:val="single" w:sz="4" w:space="0" w:color="BFBFBF"/>
+              <w:bottom w:val="single" w:sz="4" w:space="0" w:color="BFBFBF"/>
+              <w:right w:val="single" w:sz="4" w:space="0" w:color="BFBFBF"/>
+            </w:tcBorders>
+            <w:shd w:val="clear" w:color="auto" w:fill="F2F2F2"/>
+          </w:tcPr>
+          <w:p>
+            <w:pPr>
+              <w:spacing w:before="0" w:after="0"/>
+              <w:jc w:val="center"/>
+              <w:rPr>
+                <w:szCs w:val="20"/>
+              </w:rPr>
+            </w:pPr>
+            <w:r>
+              <w:rPr>
+                <w:szCs w:val="20"/>
+              </w:rPr>
+              <w:t>Add</w:t>
+            </w:r>
+          </w:p>
+        </w:tc>
+        <w:tc>
+          <w:tcPr>
+            <w:tcW w:w="1800" w:type="dxa"/>
+            <w:tcBorders>
+              <w:top w:val="single" w:sz="4" w:space="0" w:color="BFBFBF"/>
+              <w:left w:val="single" w:sz="4" w:space="0" w:color="BFBFBF"/>
+              <w:bottom w:val="single" w:sz="4" w:space="0" w:color="BFBFBF"/>
+              <w:right w:val="single" w:sz="4" w:space="0" w:color="BFBFBF"/>
+            </w:tcBorders>
+            <w:shd w:val="clear" w:color="auto" w:fill="F2F2F2"/>
+            <w:tcMar>
+              <w:top w:w="0" w:type="dxa"/>
+              <w:left w:w="115" w:type="dxa"/>
+              <w:bottom w:w="0" w:type="dxa"/>
+              <w:right w:w="115" w:type="dxa"/>
+            </w:tcMar>
+          </w:tcPr>
+          <w:p>
+            <w:pPr>
+              <w:spacing w:before="0" w:after="0"/>
+              <w:jc w:val="center"/>
+              <w:rPr>
+                <w:szCs w:val="20"/>
+              </w:rPr>
+            </w:pPr>
+            <w:r>
+              <w:t>EE-SR+</w:t>
+            </w:r>
+          </w:p>
+        </w:tc>
+        <w:tc>
+          <w:tcPr>
+            <w:tcW w:w="4410" w:type="dxa"/>
+            <w:tcBorders>
+              <w:top w:val="single" w:sz="4" w:space="0" w:color="BFBFBF"/>
+              <w:left w:val="single" w:sz="4" w:space="0" w:color="BFBFBF"/>
+              <w:bottom w:val="single" w:sz="4" w:space="0" w:color="BFBFBF"/>
+              <w:right w:val="single" w:sz="4" w:space="0" w:color="BFBFBF"/>
+            </w:tcBorders>
+            <w:shd w:val="clear" w:color="auto" w:fill="F2F2F2"/>
+            <w:tcMar>
+              <w:top w:w="0" w:type="dxa"/>
+              <w:left w:w="115" w:type="dxa"/>
+              <w:bottom w:w="0" w:type="dxa"/>
+              <w:right w:w="115" w:type="dxa"/>
+            </w:tcMar>
+          </w:tcPr>
+          <w:p>
+            <w:pPr>
+              <w:spacing w:before="0" w:after="0"/>
+              <w:rPr>
+                <w:szCs w:val="20"/>
+              </w:rPr>
+            </w:pPr>
+            <w:r>
+              <w:t>School Readiness Plus</w:t>
+            </w:r>
+          </w:p>
+        </w:tc>
+      </w:tr>
+      <w:tr>
+        <w:tc>
+          <w:tcPr>
+            <w:tcW w:w="2695" w:type="dxa"/>
+            <w:tcBorders>
+              <w:top w:val="single" w:sz="4" w:space="0" w:color="BFBFBF"/>
+              <w:left w:val="single" w:sz="4" w:space="0" w:color="BFBFBF"/>
+              <w:bottom w:val="single" w:sz="4" w:space="0" w:color="BFBFBF"/>
+              <w:right w:val="single" w:sz="4" w:space="0" w:color="BFBFBF"/>
+            </w:tcBorders>
+            <w:shd w:val="clear" w:color="auto" w:fill="F2F2F2"/>
+          </w:tcPr>
+          <w:p>
+            <w:pPr>
+              <w:spacing w:before="0" w:after="0"/>
+              <w:jc w:val="center"/>
+              <w:rPr>
+                <w:szCs w:val="20"/>
+              </w:rPr>
+            </w:pPr>
+            <w:r>
+              <w:rPr>
+                <w:szCs w:val="20"/>
+              </w:rPr>
+              <w:t>Add</w:t>
+            </w:r>
+          </w:p>
+        </w:tc>
+        <w:tc>
+          <w:tcPr>
+            <w:tcW w:w="1800" w:type="dxa"/>
+            <w:tcBorders>
+              <w:top w:val="single" w:sz="4" w:space="0" w:color="BFBFBF"/>
+              <w:left w:val="single" w:sz="4" w:space="0" w:color="BFBFBF"/>
+              <w:bottom w:val="single" w:sz="4" w:space="0" w:color="BFBFBF"/>
+              <w:right w:val="single" w:sz="4" w:space="0" w:color="BFBFBF"/>
+            </w:tcBorders>
+            <w:shd w:val="clear" w:color="auto" w:fill="F2F2F2"/>
+            <w:tcMar>
+              <w:top w:w="0" w:type="dxa"/>
+              <w:left w:w="115" w:type="dxa"/>
+              <w:bottom w:w="0" w:type="dxa"/>
+              <w:right w:w="115" w:type="dxa"/>
+            </w:tcMar>
+          </w:tcPr>
+          <w:p>
+            <w:pPr>
+              <w:spacing w:before="0" w:after="0"/>
+              <w:jc w:val="center"/>
+              <w:rPr>
+                <w:szCs w:val="20"/>
+              </w:rPr>
+            </w:pPr>
+            <w:r>
+              <w:t>EE-VPK</w:t>
+            </w:r>
+          </w:p>
+        </w:tc>
+        <w:tc>
+          <w:tcPr>
+            <w:tcW w:w="4410" w:type="dxa"/>
+            <w:tcBorders>
+              <w:top w:val="single" w:sz="4" w:space="0" w:color="BFBFBF"/>
+              <w:left w:val="single" w:sz="4" w:space="0" w:color="BFBFBF"/>
+              <w:bottom w:val="single" w:sz="4" w:space="0" w:color="BFBFBF"/>
+              <w:right w:val="single" w:sz="4" w:space="0" w:color="BFBFBF"/>
+            </w:tcBorders>
+            <w:shd w:val="clear" w:color="auto" w:fill="F2F2F2"/>
+            <w:tcMar>
+              <w:top w:w="0" w:type="dxa"/>
+              <w:left w:w="115" w:type="dxa"/>
+              <w:bottom w:w="0" w:type="dxa"/>
+              <w:right w:w="115" w:type="dxa"/>
+            </w:tcMar>
+          </w:tcPr>
+          <w:p>
+            <w:pPr>
+              <w:spacing w:before="0" w:after="0"/>
+              <w:rPr>
+                <w:szCs w:val="20"/>
+              </w:rPr>
+            </w:pPr>
+            <w:r>
+              <w:t>Voluntary Pre-Kindergarten</w:t>
+            </w:r>
+          </w:p>
+        </w:tc>
+      </w:tr>
+    </w:tbl>
+    <w:p>
+      <w:pPr>
+        <w:rPr>
+          <w:szCs w:val="20"/>
+        </w:rPr>
+      </w:pPr>
+    </w:p>
+    <w:p>
+      <w:pPr>
+        <w:pStyle w:val="Heading3"/>
+        <w:rPr>
+          <w:sz w:val="20"/>
+          <w:szCs w:val="20"/>
+        </w:rPr>
+      </w:pPr>
+      <w:bookmarkStart w:id="6" w:name="_Toc127398744"/>
+      <w:proofErr w:type="spellStart"/>
+      <w:r>
+        <w:rPr>
+          <w:sz w:val="20"/>
+          <w:szCs w:val="20"/>
+        </w:rPr>
+        <w:t>GradeLevelDescriptor</w:t>
+      </w:r>
+      <w:bookmarkEnd w:id="6"/>
+      <w:proofErr w:type="spellEnd"/>
+    </w:p>
+    <w:tbl>
+      <w:tblPr>
+        <w:tblW w:w="0" w:type="auto"/>
+        <w:tblLayout w:type="fixed"/>
+        <w:tblCellMar>
+          <w:top w:w="15" w:type="dxa"/>
+          <w:left w:w="15" w:type="dxa"/>
+          <w:bottom w:w="15" w:type="dxa"/>
+          <w:right w:w="15" w:type="dxa"/>
+        </w:tblCellMar>
+        <w:tblLook w:val="04A0" w:firstRow="1" w:lastRow="0" w:firstColumn="1" w:lastColumn="0" w:noHBand="0" w:noVBand="1"/>
+      </w:tblPr>
+      <w:tblGrid>
+        <w:gridCol w:w="2695"/>
+        <w:gridCol w:w="1800"/>
+        <w:gridCol w:w="4410"/>
+      </w:tblGrid>
+      <w:tr>
+        <w:trPr>
+          <w:trHeight w:val="542"/>
+          <w:tblHeader/>
+        </w:trPr>
+        <w:tc>
+          <w:tcPr>
+            <w:tcW w:w="2695" w:type="dxa"/>
+            <w:tcBorders>
+              <w:top w:val="single" w:sz="4" w:space="0" w:color="BFBFBF"/>
+              <w:left w:val="single" w:sz="4" w:space="0" w:color="BFBFBF"/>
+              <w:bottom w:val="single" w:sz="4" w:space="0" w:color="BFBFBF"/>
+              <w:right w:val="single" w:sz="4" w:space="0" w:color="BFBFBF"/>
+            </w:tcBorders>
+            <w:shd w:val="clear" w:color="auto" w:fill="C7DEF7" w:themeFill="text2" w:themeFillTint="33"/>
+            <w:vAlign w:val="center"/>
+          </w:tcPr>
+          <w:p>
+            <w:pPr>
+              <w:spacing w:before="0" w:after="0"/>
+              <w:jc w:val="center"/>
+              <w:rPr>
+                <w:rFonts w:ascii="Calibri" w:eastAsia="Times New Roman" w:hAnsi="Calibri" w:cs="Calibri"/>
+                <w:b/>
+                <w:bCs/>
+                <w:color w:val="000000"/>
+                <w:szCs w:val="20"/>
+              </w:rPr>
+            </w:pPr>
+            <w:r>
+              <w:rPr>
+                <w:rFonts w:ascii="Calibri" w:eastAsia="Times New Roman" w:hAnsi="Calibri" w:cs="Calibri"/>
+                <w:b/>
+                <w:bCs/>
+                <w:color w:val="000000"/>
+                <w:szCs w:val="20"/>
+              </w:rPr>
+              <w:t>Add/Remove/</w:t>
+            </w:r>
+            <w:r>
+              <w:rPr>
+                <w:rFonts w:ascii="Calibri" w:eastAsia="Times New Roman" w:hAnsi="Calibri" w:cs="Calibri"/>
+                <w:b/>
+                <w:bCs/>
+                <w:color w:val="000000"/>
+                <w:szCs w:val="20"/>
+              </w:rPr>
+              <w:t>Update</w:t>
+            </w:r>
+          </w:p>
+        </w:tc>
+        <w:tc>
+          <w:tcPr>
+            <w:tcW w:w="1800" w:type="dxa"/>
+            <w:tcBorders>
+              <w:top w:val="single" w:sz="4" w:space="0" w:color="BFBFBF"/>
+              <w:left w:val="single" w:sz="4" w:space="0" w:color="BFBFBF"/>
+              <w:bottom w:val="single" w:sz="4" w:space="0" w:color="BFBFBF"/>
+              <w:right w:val="single" w:sz="4" w:space="0" w:color="BFBFBF"/>
+            </w:tcBorders>
+            <w:shd w:val="clear" w:color="auto" w:fill="C7DEF7" w:themeFill="text2" w:themeFillTint="33"/>
+            <w:tcMar>
+              <w:top w:w="0" w:type="dxa"/>
+              <w:left w:w="115" w:type="dxa"/>
+              <w:bottom w:w="0" w:type="dxa"/>
+              <w:right w:w="115" w:type="dxa"/>
+            </w:tcMar>
+            <w:vAlign w:val="center"/>
+            <w:hideMark/>
+          </w:tcPr>
+          <w:p>
+            <w:pPr>
+              <w:spacing w:before="0" w:after="0"/>
+              <w:jc w:val="center"/>
+              <w:rPr>
+                <w:rFonts w:ascii="Times New Roman" w:eastAsia="Times New Roman" w:hAnsi="Times New Roman" w:cs="Times New Roman"/>
+                <w:b/>
+                <w:bCs/>
+                <w:sz w:val="24"/>
+              </w:rPr>
+            </w:pPr>
+            <w:r>
+              <w:rPr>
+                <w:rFonts w:ascii="Calibri" w:eastAsia="Times New Roman" w:hAnsi="Calibri" w:cs="Calibri"/>
+                <w:b/>
+                <w:bCs/>
+                <w:color w:val="000000"/>
+                <w:szCs w:val="20"/>
+              </w:rPr>
+              <w:t>Code</w:t>
+            </w:r>
+          </w:p>
+        </w:tc>
+        <w:tc>
+          <w:tcPr>
+            <w:tcW w:w="4410" w:type="dxa"/>
+            <w:tcBorders>
+              <w:top w:val="single" w:sz="4" w:space="0" w:color="BFBFBF"/>
+              <w:left w:val="single" w:sz="4" w:space="0" w:color="BFBFBF"/>
+              <w:bottom w:val="single" w:sz="4" w:space="0" w:color="BFBFBF"/>
+              <w:right w:val="single" w:sz="4" w:space="0" w:color="BFBFBF"/>
+            </w:tcBorders>
+            <w:shd w:val="clear" w:color="auto" w:fill="C7DEF7" w:themeFill="text2" w:themeFillTint="33"/>
+            <w:tcMar>
+              <w:top w:w="0" w:type="dxa"/>
+              <w:left w:w="115" w:type="dxa"/>
+              <w:bottom w:w="0" w:type="dxa"/>
+              <w:right w:w="115" w:type="dxa"/>
+            </w:tcMar>
+            <w:vAlign w:val="center"/>
+            <w:hideMark/>
+          </w:tcPr>
+          <w:p>
+            <w:pPr>
+              <w:spacing w:before="0" w:after="0"/>
+              <w:jc w:val="center"/>
+              <w:rPr>
+                <w:rFonts w:ascii="Times New Roman" w:eastAsia="Times New Roman" w:hAnsi="Times New Roman" w:cs="Times New Roman"/>
+                <w:b/>
+                <w:bCs/>
+                <w:sz w:val="24"/>
+              </w:rPr>
+            </w:pPr>
+            <w:r>
+              <w:rPr>
+                <w:rFonts w:ascii="Calibri" w:eastAsia="Times New Roman" w:hAnsi="Calibri" w:cs="Calibri"/>
+                <w:b/>
+                <w:bCs/>
+                <w:color w:val="000000"/>
+                <w:szCs w:val="20"/>
+              </w:rPr>
+              <w:t>Short Description</w:t>
+            </w:r>
+          </w:p>
+        </w:tc>
+      </w:tr>
+      <w:tr>
+        <w:tc>
+          <w:tcPr>
+            <w:tcW w:w="2695" w:type="dxa"/>
+            <w:tcBorders>
+              <w:top w:val="single" w:sz="4" w:space="0" w:color="BFBFBF"/>
+              <w:left w:val="single" w:sz="4" w:space="0" w:color="BFBFBF"/>
+              <w:bottom w:val="single" w:sz="4" w:space="0" w:color="BFBFBF"/>
+              <w:right w:val="single" w:sz="4" w:space="0" w:color="BFBFBF"/>
+            </w:tcBorders>
+            <w:shd w:val="clear" w:color="auto" w:fill="F2F2F2"/>
+          </w:tcPr>
+          <w:p>
+            <w:pPr>
+              <w:spacing w:before="0" w:after="0"/>
+              <w:jc w:val="center"/>
+              <w:rPr>
+                <w:szCs w:val="20"/>
+              </w:rPr>
+            </w:pPr>
+            <w:r>
+              <w:rPr>
+                <w:szCs w:val="20"/>
+              </w:rPr>
+              <w:t>Remove</w:t>
+            </w:r>
+          </w:p>
+        </w:tc>
+        <w:tc>
+          <w:tcPr>
+            <w:tcW w:w="1800" w:type="dxa"/>
+            <w:tcBorders>
+              <w:top w:val="single" w:sz="4" w:space="0" w:color="BFBFBF"/>
+              <w:left w:val="single" w:sz="4" w:space="0" w:color="BFBFBF"/>
+              <w:bottom w:val="single" w:sz="4" w:space="0" w:color="BFBFBF"/>
+              <w:right w:val="single" w:sz="4" w:space="0" w:color="BFBFBF"/>
+            </w:tcBorders>
+            <w:shd w:val="clear" w:color="auto" w:fill="F2F2F2"/>
+            <w:tcMar>
+              <w:top w:w="0" w:type="dxa"/>
+              <w:left w:w="115" w:type="dxa"/>
+              <w:bottom w:w="0" w:type="dxa"/>
+              <w:right w:w="115" w:type="dxa"/>
+            </w:tcMar>
+            <w:hideMark/>
+          </w:tcPr>
+          <w:p>
+            <w:pPr>
+              <w:spacing w:before="0" w:after="0"/>
+              <w:jc w:val="center"/>
+              <w:rPr>
+                <w:szCs w:val="20"/>
+              </w:rPr>
+            </w:pPr>
+            <w:r>
+              <w:rPr>
+                <w:szCs w:val="20"/>
+              </w:rPr>
+              <w:t>EC</w:t>
+            </w:r>
+          </w:p>
+        </w:tc>
+        <w:tc>
+          <w:tcPr>
+            <w:tcW w:w="4410" w:type="dxa"/>
+            <w:tcBorders>
+              <w:top w:val="single" w:sz="4" w:space="0" w:color="BFBFBF"/>
+              <w:left w:val="single" w:sz="4" w:space="0" w:color="BFBFBF"/>
+              <w:bottom w:val="single" w:sz="4" w:space="0" w:color="BFBFBF"/>
+              <w:right w:val="single" w:sz="4" w:space="0" w:color="BFBFBF"/>
+            </w:tcBorders>
+            <w:shd w:val="clear" w:color="auto" w:fill="F2F2F2"/>
+            <w:tcMar>
+              <w:top w:w="0" w:type="dxa"/>
+              <w:left w:w="115" w:type="dxa"/>
+              <w:bottom w:w="0" w:type="dxa"/>
+              <w:right w:w="115" w:type="dxa"/>
+            </w:tcMar>
+            <w:hideMark/>
+          </w:tcPr>
+          <w:p>
+            <w:pPr>
+              <w:spacing w:before="0" w:after="0"/>
+              <w:rPr>
+                <w:szCs w:val="20"/>
+              </w:rPr>
+            </w:pPr>
+            <w:r>
+              <w:rPr>
+                <w:szCs w:val="20"/>
+              </w:rPr>
+              <w:t>Early Childhood</w:t>
+            </w:r>
           </w:p>
         </w:tc>
       </w:tr>
@@ -2513,6 +3092,7 @@
               <w:rPr>
                 <w:szCs w:val="20"/>
               </w:rPr>
+              <w:lastRenderedPageBreak/>
               <w:t>Remove</w:t>
             </w:r>
           </w:p>
@@ -3187,7 +3767,6 @@
               <w:rPr>
                 <w:szCs w:val="20"/>
               </w:rPr>
-              <w:lastRenderedPageBreak/>
               <w:t>Remove</w:t>
             </w:r>
           </w:p>
@@ -4127,20 +4706,13 @@
     </w:tbl>
     <w:p>
       <w:pPr>
-        <w:rPr>
-          <w:szCs w:val="20"/>
-        </w:rPr>
-      </w:pPr>
-    </w:p>
-    <w:p>
-      <w:pPr>
         <w:pStyle w:val="Heading3"/>
         <w:rPr>
           <w:sz w:val="20"/>
           <w:szCs w:val="20"/>
         </w:rPr>
       </w:pPr>
-      <w:bookmarkStart w:id="6" w:name="_Toc127398745"/>
+      <w:bookmarkStart w:id="7" w:name="_Toc127398745"/>
       <w:proofErr w:type="spellStart"/>
       <w:r>
         <w:rPr>
@@ -4149,7 +4721,7 @@
         </w:rPr>
         <w:t>ProgramSectionDescriptor</w:t>
       </w:r>
-      <w:bookmarkEnd w:id="6"/>
+      <w:bookmarkEnd w:id="7"/>
       <w:proofErr w:type="spellEnd"/>
     </w:p>
     <w:tbl>
@@ -5721,11 +6293,11 @@
       <w:pPr>
         <w:pStyle w:val="Heading2"/>
       </w:pPr>
-      <w:bookmarkStart w:id="7" w:name="_Toc127398746"/>
+      <w:bookmarkStart w:id="8" w:name="_Toc127398746"/>
       <w:r>
         <w:t>API Profile Changes</w:t>
       </w:r>
-      <w:bookmarkEnd w:id="7"/>
+      <w:bookmarkEnd w:id="8"/>
     </w:p>
     <w:p>
       <w:pPr>
@@ -5776,8 +6348,6 @@
         </w:rPr>
         <w:t xml:space="preserve">prior school years. </w:t>
       </w:r>
-      <w:bookmarkStart w:id="8" w:name="_GoBack"/>
-      <w:bookmarkEnd w:id="8"/>
     </w:p>
     <w:sectPr>
       <w:pgSz w:w="12240" w:h="15840"/>
@@ -11513,6 +12083,77 @@
 </file>
 
 <file path=customXml/item1.xml><?xml version="1.0" encoding="utf-8"?>
+<?mso-contentType ?>
+<FormTemplates xmlns="http://schemas.microsoft.com/sharepoint/v3/contenttype/forms">
+  <Display>DocumentLibraryForm</Display>
+  <Edit>DocumentLibraryForm</Edit>
+  <New>DocumentLibraryForm</New>
+</FormTemplates>
+</file>
+
+<file path=customXml/item2.xml><?xml version="1.0" encoding="utf-8"?>
+<p:properties xmlns:p="http://schemas.microsoft.com/office/2006/metadata/properties" xmlns:xsi="http://www.w3.org/2001/XMLSchema-instance" xmlns:pc="http://schemas.microsoft.com/office/infopath/2007/PartnerControls">
+  <documentManagement>
+    <_dlc_DocId xmlns="51adfe52-6b67-47fa-a4b8-d920c8b69b06">3J5YSHVNQAZM-1106575984-237</_dlc_DocId>
+    <_dlc_DocIdUrl xmlns="51adfe52-6b67-47fa-a4b8-d920c8b69b06">
+      <Url>https://mn365.sharepoint.com/sites/MDE/IT/ASDCS/_layouts/15/DocIdRedir.aspx?ID=3J5YSHVNQAZM-1106575984-237</Url>
+      <Description>3J5YSHVNQAZM-1106575984-237</Description>
+    </_dlc_DocIdUrl>
+  </documentManagement>
+</p:properties>
+</file>
+
+<file path=customXml/item3.xml><?xml version="1.0" encoding="utf-8"?>
+<?mso-contentType ?>
+<spe:Receivers xmlns:spe="http://schemas.microsoft.com/sharepoint/events">
+  <Receiver>
+    <Name>Document ID Generator</Name>
+    <Synchronization>Synchronous</Synchronization>
+    <Type>10001</Type>
+    <SequenceNumber>1000</SequenceNumber>
+    <Url/>
+    <Assembly>Microsoft.Office.DocumentManagement, Version=16.0.0.0, Culture=neutral, PublicKeyToken=71e9bce111e9429c</Assembly>
+    <Class>Microsoft.Office.DocumentManagement.Internal.DocIdHandler</Class>
+    <Data/>
+    <Filter/>
+  </Receiver>
+  <Receiver>
+    <Name>Document ID Generator</Name>
+    <Synchronization>Synchronous</Synchronization>
+    <Type>10002</Type>
+    <SequenceNumber>1001</SequenceNumber>
+    <Url/>
+    <Assembly>Microsoft.Office.DocumentManagement, Version=16.0.0.0, Culture=neutral, PublicKeyToken=71e9bce111e9429c</Assembly>
+    <Class>Microsoft.Office.DocumentManagement.Internal.DocIdHandler</Class>
+    <Data/>
+    <Filter/>
+  </Receiver>
+  <Receiver>
+    <Name>Document ID Generator</Name>
+    <Synchronization>Synchronous</Synchronization>
+    <Type>10004</Type>
+    <SequenceNumber>1002</SequenceNumber>
+    <Url/>
+    <Assembly>Microsoft.Office.DocumentManagement, Version=16.0.0.0, Culture=neutral, PublicKeyToken=71e9bce111e9429c</Assembly>
+    <Class>Microsoft.Office.DocumentManagement.Internal.DocIdHandler</Class>
+    <Data/>
+    <Filter/>
+  </Receiver>
+  <Receiver>
+    <Name>Document ID Generator</Name>
+    <Synchronization>Synchronous</Synchronization>
+    <Type>10006</Type>
+    <SequenceNumber>1003</SequenceNumber>
+    <Url/>
+    <Assembly>Microsoft.Office.DocumentManagement, Version=16.0.0.0, Culture=neutral, PublicKeyToken=71e9bce111e9429c</Assembly>
+    <Class>Microsoft.Office.DocumentManagement.Internal.DocIdHandler</Class>
+    <Data/>
+    <Filter/>
+  </Receiver>
+</spe:Receivers>
+</file>
+
+<file path=customXml/item4.xml><?xml version="1.0" encoding="utf-8"?>
 <ct:contentTypeSchema xmlns:ct="http://schemas.microsoft.com/office/2006/metadata/contentType" xmlns:ma="http://schemas.microsoft.com/office/2006/metadata/properties/metaAttributes" ct:_="" ma:_="" ma:contentTypeName="Document" ma:contentTypeID="0x0101009543B3E6BEE98E45BCAA58D83782DCDE" ma:contentTypeVersion="502" ma:contentTypeDescription="Create a new document." ma:contentTypeScope="" ma:versionID="ae182763d0d8ef109c73fc8c14aec704">
   <xsd:schema xmlns:xsd="http://www.w3.org/2001/XMLSchema" xmlns:xs="http://www.w3.org/2001/XMLSchema" xmlns:p="http://schemas.microsoft.com/office/2006/metadata/properties" xmlns:ns2="51adfe52-6b67-47fa-a4b8-d920c8b69b06" xmlns:ns3="bf5ade8e-6e80-4d53-bb82-a7e24642084e" xmlns:ns4="c4ab3c5d-fd3d-453e-aba6-ec6fa01195d0" targetNamespace="http://schemas.microsoft.com/office/2006/metadata/properties" ma:root="true" ma:fieldsID="e627df8ac0b16e511ec3b271035efb1f" ns2:_="" ns3:_="" ns4:_="">
     <xsd:import namespace="51adfe52-6b67-47fa-a4b8-d920c8b69b06"/>
@@ -11747,82 +12388,37 @@
 </ct:contentTypeSchema>
 </file>
 
-<file path=customXml/item2.xml><?xml version="1.0" encoding="utf-8"?>
-<?mso-contentType ?>
-<spe:Receivers xmlns:spe="http://schemas.microsoft.com/sharepoint/events">
-  <Receiver>
-    <Name>Document ID Generator</Name>
-    <Synchronization>Synchronous</Synchronization>
-    <Type>10001</Type>
-    <SequenceNumber>1000</SequenceNumber>
-    <Url/>
-    <Assembly>Microsoft.Office.DocumentManagement, Version=16.0.0.0, Culture=neutral, PublicKeyToken=71e9bce111e9429c</Assembly>
-    <Class>Microsoft.Office.DocumentManagement.Internal.DocIdHandler</Class>
-    <Data/>
-    <Filter/>
-  </Receiver>
-  <Receiver>
-    <Name>Document ID Generator</Name>
-    <Synchronization>Synchronous</Synchronization>
-    <Type>10002</Type>
-    <SequenceNumber>1001</SequenceNumber>
-    <Url/>
-    <Assembly>Microsoft.Office.DocumentManagement, Version=16.0.0.0, Culture=neutral, PublicKeyToken=71e9bce111e9429c</Assembly>
-    <Class>Microsoft.Office.DocumentManagement.Internal.DocIdHandler</Class>
-    <Data/>
-    <Filter/>
-  </Receiver>
-  <Receiver>
-    <Name>Document ID Generator</Name>
-    <Synchronization>Synchronous</Synchronization>
-    <Type>10004</Type>
-    <SequenceNumber>1002</SequenceNumber>
-    <Url/>
-    <Assembly>Microsoft.Office.DocumentManagement, Version=16.0.0.0, Culture=neutral, PublicKeyToken=71e9bce111e9429c</Assembly>
-    <Class>Microsoft.Office.DocumentManagement.Internal.DocIdHandler</Class>
-    <Data/>
-    <Filter/>
-  </Receiver>
-  <Receiver>
-    <Name>Document ID Generator</Name>
-    <Synchronization>Synchronous</Synchronization>
-    <Type>10006</Type>
-    <SequenceNumber>1003</SequenceNumber>
-    <Url/>
-    <Assembly>Microsoft.Office.DocumentManagement, Version=16.0.0.0, Culture=neutral, PublicKeyToken=71e9bce111e9429c</Assembly>
-    <Class>Microsoft.Office.DocumentManagement.Internal.DocIdHandler</Class>
-    <Data/>
-    <Filter/>
-  </Receiver>
-</spe:Receivers>
-</file>
-
-<file path=customXml/item3.xml><?xml version="1.0" encoding="utf-8"?>
-<p:properties xmlns:p="http://schemas.microsoft.com/office/2006/metadata/properties" xmlns:xsi="http://www.w3.org/2001/XMLSchema-instance" xmlns:pc="http://schemas.microsoft.com/office/infopath/2007/PartnerControls">
-  <documentManagement>
-    <_dlc_DocId xmlns="51adfe52-6b67-47fa-a4b8-d920c8b69b06">3J5YSHVNQAZM-1106575984-237</_dlc_DocId>
-    <_dlc_DocIdUrl xmlns="51adfe52-6b67-47fa-a4b8-d920c8b69b06">
-      <Url>https://mn365.sharepoint.com/sites/MDE/IT/ASDCS/_layouts/15/DocIdRedir.aspx?ID=3J5YSHVNQAZM-1106575984-237</Url>
-      <Description>3J5YSHVNQAZM-1106575984-237</Description>
-    </_dlc_DocIdUrl>
-  </documentManagement>
-</p:properties>
-</file>
-
-<file path=customXml/item4.xml><?xml version="1.0" encoding="utf-8"?>
-<?mso-contentType ?>
-<FormTemplates xmlns="http://schemas.microsoft.com/sharepoint/v3/contenttype/forms">
-  <Display>DocumentLibraryForm</Display>
-  <Edit>DocumentLibraryForm</Edit>
-  <New>DocumentLibraryForm</New>
-</FormTemplates>
-</file>
-
 <file path=customXml/item5.xml><?xml version="1.0" encoding="utf-8"?>
 <b:Sources xmlns:b="http://schemas.openxmlformats.org/officeDocument/2006/bibliography" xmlns="http://schemas.openxmlformats.org/officeDocument/2006/bibliography" SelectedStyle="\APASixthEditionOfficeOnline.xsl" StyleName="APA" Version="6"/>
 </file>
 
 <file path=customXml/itemProps1.xml><?xml version="1.0" encoding="utf-8"?>
+<ds:datastoreItem xmlns:ds="http://schemas.openxmlformats.org/officeDocument/2006/customXml" ds:itemID="{99F7B3F0-EC91-4759-92DC-3CEC55588465}">
+  <ds:schemaRefs>
+    <ds:schemaRef ds:uri="http://schemas.microsoft.com/sharepoint/v3/contenttype/forms"/>
+  </ds:schemaRefs>
+</ds:datastoreItem>
+</file>
+
+<file path=customXml/itemProps2.xml><?xml version="1.0" encoding="utf-8"?>
+<ds:datastoreItem xmlns:ds="http://schemas.openxmlformats.org/officeDocument/2006/customXml" ds:itemID="{0CE70B59-3C87-4C7A-BA7E-B3139397A959}">
+  <ds:schemaRefs>
+    <ds:schemaRef ds:uri="http://schemas.microsoft.com/office/2006/metadata/properties"/>
+    <ds:schemaRef ds:uri="http://schemas.microsoft.com/office/infopath/2007/PartnerControls"/>
+    <ds:schemaRef ds:uri="51adfe52-6b67-47fa-a4b8-d920c8b69b06"/>
+  </ds:schemaRefs>
+</ds:datastoreItem>
+</file>
+
+<file path=customXml/itemProps3.xml><?xml version="1.0" encoding="utf-8"?>
+<ds:datastoreItem xmlns:ds="http://schemas.openxmlformats.org/officeDocument/2006/customXml" ds:itemID="{0B4AAE1F-354C-4079-84CF-4DBB708D2142}">
+  <ds:schemaRefs>
+    <ds:schemaRef ds:uri="http://schemas.microsoft.com/sharepoint/events"/>
+  </ds:schemaRefs>
+</ds:datastoreItem>
+</file>
+
+<file path=customXml/itemProps4.xml><?xml version="1.0" encoding="utf-8"?>
 <ds:datastoreItem xmlns:ds="http://schemas.openxmlformats.org/officeDocument/2006/customXml" ds:itemID="{806438FD-843D-4BC0-8BC0-319428506D84}">
   <ds:schemaRefs>
     <ds:schemaRef ds:uri="http://schemas.microsoft.com/office/2006/metadata/contentType"/>
@@ -11842,34 +12438,8 @@
 </ds:datastoreItem>
 </file>
 
-<file path=customXml/itemProps2.xml><?xml version="1.0" encoding="utf-8"?>
-<ds:datastoreItem xmlns:ds="http://schemas.openxmlformats.org/officeDocument/2006/customXml" ds:itemID="{0B4AAE1F-354C-4079-84CF-4DBB708D2142}">
-  <ds:schemaRefs>
-    <ds:schemaRef ds:uri="http://schemas.microsoft.com/sharepoint/events"/>
-  </ds:schemaRefs>
-</ds:datastoreItem>
-</file>
-
-<file path=customXml/itemProps3.xml><?xml version="1.0" encoding="utf-8"?>
-<ds:datastoreItem xmlns:ds="http://schemas.openxmlformats.org/officeDocument/2006/customXml" ds:itemID="{0CE70B59-3C87-4C7A-BA7E-B3139397A959}">
-  <ds:schemaRefs>
-    <ds:schemaRef ds:uri="http://schemas.microsoft.com/office/2006/metadata/properties"/>
-    <ds:schemaRef ds:uri="http://schemas.microsoft.com/office/infopath/2007/PartnerControls"/>
-    <ds:schemaRef ds:uri="51adfe52-6b67-47fa-a4b8-d920c8b69b06"/>
-  </ds:schemaRefs>
-</ds:datastoreItem>
-</file>
-
-<file path=customXml/itemProps4.xml><?xml version="1.0" encoding="utf-8"?>
-<ds:datastoreItem xmlns:ds="http://schemas.openxmlformats.org/officeDocument/2006/customXml" ds:itemID="{99F7B3F0-EC91-4759-92DC-3CEC55588465}">
-  <ds:schemaRefs>
-    <ds:schemaRef ds:uri="http://schemas.microsoft.com/sharepoint/v3/contenttype/forms"/>
-  </ds:schemaRefs>
-</ds:datastoreItem>
-</file>
-
 <file path=customXml/itemProps5.xml><?xml version="1.0" encoding="utf-8"?>
-<ds:datastoreItem xmlns:ds="http://schemas.openxmlformats.org/officeDocument/2006/customXml" ds:itemID="{C22F8EFF-176C-4B42-B692-7912C937B694}">
+<ds:datastoreItem xmlns:ds="http://schemas.openxmlformats.org/officeDocument/2006/customXml" ds:itemID="{A2275FB6-1423-4B2D-A140-FEFA081EE0D7}">
   <ds:schemaRefs>
     <ds:schemaRef ds:uri="http://schemas.openxmlformats.org/officeDocument/2006/bibliography"/>
   </ds:schemaRefs>

</xml_diff>

<commit_message>
small update for changes document
</commit_message>
<xml_diff>
--- a/2023-24 MDE Ed-Fi Documentation/MDE 2023-2024 School Year Ed-FI Collection Updates.docx
+++ b/2023-24 MDE Ed-Fi Documentation/MDE 2023-2024 School Year Ed-FI Collection Updates.docx
@@ -265,7 +265,7 @@
           <w:color w:val="auto"/>
           <w:szCs w:val="20"/>
         </w:rPr>
-        <w:t>3/1/2023</w:t>
+        <w:t>3/10/2023</w:t>
       </w:r>
       <w:r>
         <w:rPr>
@@ -1235,38 +1235,78 @@
                 <w:bCs/>
                 <w:szCs w:val="20"/>
               </w:rPr>
-              <w:t xml:space="preserve">; adding </w:t>
+              <w:t>; adding ProgramTypeDesciptor udpates</w:t>
+            </w:r>
+          </w:p>
+        </w:tc>
+      </w:tr>
+      <w:tr>
+        <w:tc>
+          <w:tcPr>
+            <w:tcW w:w="2437" w:type="dxa"/>
+          </w:tcPr>
+          <w:p>
+            <w:pPr>
+              <w:rPr>
+                <w:rFonts w:cs="Arial"/>
+                <w:bCs/>
+                <w:szCs w:val="20"/>
+              </w:rPr>
+            </w:pPr>
+            <w:r>
+              <w:rPr>
+                <w:rFonts w:cs="Arial"/>
+                <w:bCs/>
+                <w:szCs w:val="20"/>
+              </w:rPr>
+              <w:t>1.2</w:t>
+            </w:r>
+          </w:p>
+        </w:tc>
+        <w:tc>
+          <w:tcPr>
+            <w:tcW w:w="1428" w:type="dxa"/>
+          </w:tcPr>
+          <w:p>
+            <w:pPr>
+              <w:rPr>
+                <w:rFonts w:cs="Arial"/>
+                <w:bCs/>
+                <w:szCs w:val="20"/>
+              </w:rPr>
+            </w:pPr>
+            <w:r>
+              <w:rPr>
+                <w:rFonts w:cs="Arial"/>
+                <w:bCs/>
+                <w:szCs w:val="20"/>
+              </w:rPr>
+              <w:t>3/10/2023</w:t>
+            </w:r>
+          </w:p>
+        </w:tc>
+        <w:tc>
+          <w:tcPr>
+            <w:tcW w:w="6061" w:type="dxa"/>
+          </w:tcPr>
+          <w:p>
+            <w:pPr>
+              <w:rPr>
+                <w:rFonts w:cs="Arial"/>
+                <w:bCs/>
+                <w:szCs w:val="20"/>
+              </w:rPr>
+            </w:pPr>
+            <w:r>
+              <w:rPr>
+                <w:rFonts w:cs="Arial"/>
+                <w:bCs/>
+                <w:szCs w:val="20"/>
+              </w:rPr>
+              <w:t>Removing MCCC- specific Program Type Descriptors</w:t>
             </w:r>
             <w:bookmarkStart w:id="1" w:name="_GoBack"/>
             <w:bookmarkEnd w:id="1"/>
-            <w:proofErr w:type="spellStart"/>
-            <w:r>
-              <w:rPr>
-                <w:rFonts w:cs="Arial"/>
-                <w:bCs/>
-                <w:szCs w:val="20"/>
-              </w:rPr>
-              <w:t>ProgramTypeDesciptor</w:t>
-            </w:r>
-            <w:proofErr w:type="spellEnd"/>
-            <w:r>
-              <w:rPr>
-                <w:rFonts w:cs="Arial"/>
-                <w:bCs/>
-                <w:szCs w:val="20"/>
-              </w:rPr>
-              <w:t xml:space="preserve"> </w:t>
-            </w:r>
-            <w:proofErr w:type="spellStart"/>
-            <w:r>
-              <w:rPr>
-                <w:rFonts w:cs="Arial"/>
-                <w:bCs/>
-                <w:szCs w:val="20"/>
-              </w:rPr>
-              <w:t>udpates</w:t>
-            </w:r>
-            <w:proofErr w:type="spellEnd"/>
           </w:p>
         </w:tc>
       </w:tr>
@@ -1385,15 +1425,7 @@
         <w:t>To address conflict</w:t>
       </w:r>
       <w:r>
-        <w:t xml:space="preserve">s related to concurrent </w:t>
-      </w:r>
-      <w:proofErr w:type="spellStart"/>
-      <w:r>
-        <w:t>StudentSchoolAssociations</w:t>
-      </w:r>
-      <w:proofErr w:type="spellEnd"/>
-      <w:r>
-        <w:t xml:space="preserve"> for students in both </w:t>
+        <w:t xml:space="preserve">s related to concurrent StudentSchoolAssociations for students in both </w:t>
       </w:r>
       <w:r>
         <w:t>MARSS Early Education Program Enrollment records</w:t>
@@ -1423,15 +1455,7 @@
         </w:numPr>
       </w:pPr>
       <w:r>
-        <w:t xml:space="preserve">A single </w:t>
-      </w:r>
-      <w:proofErr w:type="spellStart"/>
-      <w:r>
-        <w:t>StudentSchoolAssociation</w:t>
-      </w:r>
-      <w:proofErr w:type="spellEnd"/>
-      <w:r>
-        <w:t xml:space="preserve"> record should be submitted</w:t>
+        <w:t>A single StudentSchoolAssociation record should be submitted</w:t>
       </w:r>
       <w:r>
         <w:t xml:space="preserve"> for all Early Education</w:t>
@@ -1449,15 +1473,7 @@
         <w:t>.</w:t>
       </w:r>
       <w:r>
-        <w:t xml:space="preserve"> The only </w:t>
-      </w:r>
-      <w:proofErr w:type="spellStart"/>
-      <w:r>
-        <w:t>gradelevel</w:t>
-      </w:r>
-      <w:proofErr w:type="spellEnd"/>
-      <w:r>
-        <w:t xml:space="preserve"> to be used </w:t>
+        <w:t xml:space="preserve"> The only gradelevel to be used </w:t>
       </w:r>
       <w:r>
         <w:t xml:space="preserve">for Early Education </w:t>
@@ -1475,23 +1491,7 @@
         </w:numPr>
       </w:pPr>
       <w:r>
-        <w:t xml:space="preserve">Program-specific </w:t>
-      </w:r>
-      <w:proofErr w:type="spellStart"/>
-      <w:r>
-        <w:t>GradeLevels</w:t>
-      </w:r>
-      <w:proofErr w:type="spellEnd"/>
-      <w:r>
-        <w:t xml:space="preserve"> (EC, PA-PJ, ES, </w:t>
-      </w:r>
-      <w:proofErr w:type="gramStart"/>
-      <w:r>
-        <w:t>RA</w:t>
-      </w:r>
-      <w:proofErr w:type="gramEnd"/>
-      <w:r>
-        <w:t>-RJ) have been deprecated.</w:t>
+        <w:t>Program-specific GradeLevels (EC, PA-PJ, ES, RA-RJ) have been deprecated.</w:t>
       </w:r>
     </w:p>
     <w:p>
@@ -1515,15 +1515,7 @@
         <w:t>are</w:t>
       </w:r>
       <w:r>
-        <w:t xml:space="preserve"> required to submit </w:t>
-      </w:r>
-      <w:proofErr w:type="spellStart"/>
-      <w:r>
-        <w:t>StudentEarlyEducationProgramAssociation</w:t>
-      </w:r>
-      <w:proofErr w:type="spellEnd"/>
-      <w:r>
-        <w:t xml:space="preserve"> records for each of the MARSS </w:t>
+        <w:t xml:space="preserve"> required to submit StudentEarlyEducationProgramAssociation records for each of the MARSS </w:t>
       </w:r>
       <w:r>
         <w:rPr>
@@ -1544,15 +1536,7 @@
         </w:numPr>
       </w:pPr>
       <w:r>
-        <w:t xml:space="preserve">Each </w:t>
-      </w:r>
-      <w:proofErr w:type="spellStart"/>
-      <w:r>
-        <w:t>StudentEarlyEducationProgramAssociation</w:t>
-      </w:r>
-      <w:proofErr w:type="spellEnd"/>
-      <w:r>
-        <w:t xml:space="preserve"> record must indicate the program type and other context information necessary in order for MNIT to extract the Early Education program enrollment records.</w:t>
+        <w:t>Each StudentEarlyEducationProgramAssociation record must indicate the program type and other context information necessary in order for MNIT to extract the Early Education program enrollment records.</w:t>
       </w:r>
     </w:p>
     <w:p>
@@ -1563,25 +1547,15 @@
           <w:numId w:val="28"/>
         </w:numPr>
       </w:pPr>
-      <w:proofErr w:type="spellStart"/>
       <w:r>
         <w:rPr>
           <w:szCs w:val="20"/>
         </w:rPr>
-        <w:t>ProgramSectionDescriptor</w:t>
+        <w:t xml:space="preserve">ProgramSectionDescriptor has been added to </w:t>
       </w:r>
-      <w:proofErr w:type="spellEnd"/>
-      <w:r>
-        <w:rPr>
-          <w:szCs w:val="20"/>
-        </w:rPr>
-        <w:t xml:space="preserve"> has been added to </w:t>
-      </w:r>
-      <w:proofErr w:type="spellStart"/>
       <w:r>
         <w:t>StudentEarlyEducationProgramAssociation</w:t>
       </w:r>
-      <w:proofErr w:type="spellEnd"/>
       <w:r>
         <w:t xml:space="preserve"> as an optional element to capture the section information for “EE-SR+” and “EE-VPK” Program Types.</w:t>
       </w:r>
@@ -1594,29 +1568,11 @@
           <w:numId w:val="28"/>
         </w:numPr>
       </w:pPr>
-      <w:proofErr w:type="spellStart"/>
       <w:r>
         <w:t>StudentEarlyEducationProgramAssociation</w:t>
       </w:r>
-      <w:proofErr w:type="spellEnd"/>
       <w:r>
-        <w:t xml:space="preserve"> now includes a Membership object with elements Attendance, Membership, </w:t>
-      </w:r>
-      <w:proofErr w:type="spellStart"/>
-      <w:r>
-        <w:t>MembershipAttendanceUnitDescriptor</w:t>
-      </w:r>
-      <w:proofErr w:type="spellEnd"/>
-      <w:r>
-        <w:t xml:space="preserve"> and </w:t>
-      </w:r>
-      <w:proofErr w:type="spellStart"/>
-      <w:r>
-        <w:t>PercentEnrolled</w:t>
-      </w:r>
-      <w:proofErr w:type="spellEnd"/>
-      <w:r>
-        <w:t>.</w:t>
+        <w:t xml:space="preserve"> now includes a Membership object with elements Attendance, Membership, MembershipAttendanceUnitDescriptor and PercentEnrolled.</w:t>
       </w:r>
     </w:p>
     <w:p>
@@ -1628,15 +1584,7 @@
         </w:numPr>
       </w:pPr>
       <w:r>
-        <w:t xml:space="preserve">Program Types for </w:t>
-      </w:r>
-      <w:proofErr w:type="spellStart"/>
-      <w:r>
-        <w:t>StudentEarlyEducationProgramAssociation</w:t>
-      </w:r>
-      <w:proofErr w:type="spellEnd"/>
-      <w:r>
-        <w:t xml:space="preserve"> are “EE-ECFE”, </w:t>
+        <w:t xml:space="preserve">Program Types for StudentEarlyEducationProgramAssociation are “EE-ECFE”, </w:t>
       </w:r>
       <w:r>
         <w:t>“EE-SR”</w:t>
@@ -1671,11 +1619,9 @@
       <w:r>
         <w:t xml:space="preserve">The Program Type for </w:t>
       </w:r>
-      <w:proofErr w:type="spellStart"/>
       <w:r>
         <w:t>StudentEarlyChildhoodScreeningProgramAssociation</w:t>
       </w:r>
-      <w:proofErr w:type="spellEnd"/>
       <w:r>
         <w:t xml:space="preserve"> is now “EE-ECS”</w:t>
       </w:r>
@@ -1703,24 +1649,14 @@
       <w:r>
         <w:t xml:space="preserve">There is no longer a need for School Number 005, since preschool screening records will now be tracked through the </w:t>
       </w:r>
-      <w:proofErr w:type="spellStart"/>
       <w:r>
         <w:t>StudentEarlyChildhoodScreeningProgramAssociation</w:t>
       </w:r>
-      <w:proofErr w:type="spellEnd"/>
       <w:r>
         <w:t xml:space="preserve">, removing the </w:t>
       </w:r>
       <w:r>
-        <w:t xml:space="preserve">workaround of using the fabricated “005” school number to avoid conflicting Kindergarten and Preschool Screening </w:t>
-      </w:r>
-      <w:proofErr w:type="spellStart"/>
-      <w:r>
-        <w:t>StudentSchoolAssociations</w:t>
-      </w:r>
-      <w:proofErr w:type="spellEnd"/>
-      <w:r>
-        <w:t>.</w:t>
+        <w:t>workaround of using the fabricated “005” school number to avoid conflicting Kindergarten and Preschool Screening StudentSchoolAssociations.</w:t>
       </w:r>
     </w:p>
     <w:p>
@@ -1852,19 +1788,11 @@
         </w:rPr>
         <w:t xml:space="preserve">watch the </w:t>
       </w:r>
-      <w:proofErr w:type="spellStart"/>
       <w:r>
         <w:rPr>
           <w:szCs w:val="20"/>
         </w:rPr>
-        <w:t>descriptorTables</w:t>
-      </w:r>
-      <w:proofErr w:type="spellEnd"/>
-      <w:r>
-        <w:rPr>
-          <w:szCs w:val="20"/>
-        </w:rPr>
-        <w:t xml:space="preserve"> folder in GitHub</w:t>
+        <w:t>descriptorTables folder in GitHub</w:t>
       </w:r>
       <w:r>
         <w:rPr>
@@ -1881,22 +1809,13 @@
           <w:szCs w:val="20"/>
         </w:rPr>
       </w:pPr>
-      <w:proofErr w:type="spellStart"/>
       <w:r>
         <w:rPr>
           <w:sz w:val="20"/>
           <w:szCs w:val="20"/>
         </w:rPr>
-        <w:t>ProgramType</w:t>
+        <w:t>ProgramTypeDescriptor</w:t>
       </w:r>
-      <w:r>
-        <w:rPr>
-          <w:sz w:val="20"/>
-          <w:szCs w:val="20"/>
-        </w:rPr>
-        <w:t>Descriptor</w:t>
-      </w:r>
-      <w:proofErr w:type="spellEnd"/>
     </w:p>
     <w:tbl>
       <w:tblPr>
@@ -2407,6 +2326,243 @@
           </w:p>
         </w:tc>
       </w:tr>
+      <w:tr>
+        <w:tc>
+          <w:tcPr>
+            <w:tcW w:w="2695" w:type="dxa"/>
+            <w:tcBorders>
+              <w:top w:val="single" w:sz="4" w:space="0" w:color="BFBFBF"/>
+              <w:left w:val="single" w:sz="4" w:space="0" w:color="BFBFBF"/>
+              <w:bottom w:val="single" w:sz="4" w:space="0" w:color="BFBFBF"/>
+              <w:right w:val="single" w:sz="4" w:space="0" w:color="BFBFBF"/>
+            </w:tcBorders>
+            <w:shd w:val="clear" w:color="auto" w:fill="F2F2F2"/>
+          </w:tcPr>
+          <w:p>
+            <w:pPr>
+              <w:spacing w:before="0" w:after="0"/>
+              <w:jc w:val="center"/>
+              <w:rPr>
+                <w:szCs w:val="20"/>
+              </w:rPr>
+            </w:pPr>
+            <w:r>
+              <w:rPr>
+                <w:szCs w:val="20"/>
+              </w:rPr>
+              <w:t>Remove</w:t>
+            </w:r>
+          </w:p>
+        </w:tc>
+        <w:tc>
+          <w:tcPr>
+            <w:tcW w:w="1800" w:type="dxa"/>
+            <w:tcBorders>
+              <w:top w:val="single" w:sz="4" w:space="0" w:color="BFBFBF"/>
+              <w:left w:val="single" w:sz="4" w:space="0" w:color="BFBFBF"/>
+              <w:bottom w:val="single" w:sz="4" w:space="0" w:color="BFBFBF"/>
+              <w:right w:val="single" w:sz="4" w:space="0" w:color="BFBFBF"/>
+            </w:tcBorders>
+            <w:shd w:val="clear" w:color="auto" w:fill="F2F2F2"/>
+            <w:tcMar>
+              <w:top w:w="0" w:type="dxa"/>
+              <w:left w:w="115" w:type="dxa"/>
+              <w:bottom w:w="0" w:type="dxa"/>
+              <w:right w:w="115" w:type="dxa"/>
+            </w:tcMar>
+          </w:tcPr>
+          <w:p>
+            <w:pPr>
+              <w:spacing w:before="0" w:after="0"/>
+              <w:jc w:val="center"/>
+            </w:pPr>
+            <w:r>
+              <w:t>MCCC-EI</w:t>
+            </w:r>
+          </w:p>
+        </w:tc>
+        <w:tc>
+          <w:tcPr>
+            <w:tcW w:w="4410" w:type="dxa"/>
+            <w:tcBorders>
+              <w:top w:val="single" w:sz="4" w:space="0" w:color="BFBFBF"/>
+              <w:left w:val="single" w:sz="4" w:space="0" w:color="BFBFBF"/>
+              <w:bottom w:val="single" w:sz="4" w:space="0" w:color="BFBFBF"/>
+              <w:right w:val="single" w:sz="4" w:space="0" w:color="BFBFBF"/>
+            </w:tcBorders>
+            <w:shd w:val="clear" w:color="auto" w:fill="F2F2F2"/>
+            <w:tcMar>
+              <w:top w:w="0" w:type="dxa"/>
+              <w:left w:w="115" w:type="dxa"/>
+              <w:bottom w:w="0" w:type="dxa"/>
+              <w:right w:w="115" w:type="dxa"/>
+            </w:tcMar>
+          </w:tcPr>
+          <w:p>
+            <w:pPr>
+              <w:spacing w:before="0" w:after="0"/>
+            </w:pPr>
+          </w:p>
+        </w:tc>
+      </w:tr>
+      <w:tr>
+        <w:tc>
+          <w:tcPr>
+            <w:tcW w:w="2695" w:type="dxa"/>
+            <w:tcBorders>
+              <w:top w:val="single" w:sz="4" w:space="0" w:color="BFBFBF"/>
+              <w:left w:val="single" w:sz="4" w:space="0" w:color="BFBFBF"/>
+              <w:bottom w:val="single" w:sz="4" w:space="0" w:color="BFBFBF"/>
+              <w:right w:val="single" w:sz="4" w:space="0" w:color="BFBFBF"/>
+            </w:tcBorders>
+            <w:shd w:val="clear" w:color="auto" w:fill="F2F2F2"/>
+          </w:tcPr>
+          <w:p>
+            <w:pPr>
+              <w:spacing w:before="0" w:after="0"/>
+              <w:jc w:val="center"/>
+              <w:rPr>
+                <w:szCs w:val="20"/>
+              </w:rPr>
+            </w:pPr>
+            <w:r>
+              <w:rPr>
+                <w:szCs w:val="20"/>
+              </w:rPr>
+              <w:t>Remove</w:t>
+            </w:r>
+          </w:p>
+        </w:tc>
+        <w:tc>
+          <w:tcPr>
+            <w:tcW w:w="1800" w:type="dxa"/>
+            <w:tcBorders>
+              <w:top w:val="single" w:sz="4" w:space="0" w:color="BFBFBF"/>
+              <w:left w:val="single" w:sz="4" w:space="0" w:color="BFBFBF"/>
+              <w:bottom w:val="single" w:sz="4" w:space="0" w:color="BFBFBF"/>
+              <w:right w:val="single" w:sz="4" w:space="0" w:color="BFBFBF"/>
+            </w:tcBorders>
+            <w:shd w:val="clear" w:color="auto" w:fill="F2F2F2"/>
+            <w:tcMar>
+              <w:top w:w="0" w:type="dxa"/>
+              <w:left w:w="115" w:type="dxa"/>
+              <w:bottom w:w="0" w:type="dxa"/>
+              <w:right w:w="115" w:type="dxa"/>
+            </w:tcMar>
+          </w:tcPr>
+          <w:p>
+            <w:pPr>
+              <w:spacing w:before="0" w:after="0"/>
+              <w:jc w:val="center"/>
+            </w:pPr>
+            <w:r>
+              <w:t>MCCC-ESCE</w:t>
+            </w:r>
+          </w:p>
+        </w:tc>
+        <w:tc>
+          <w:tcPr>
+            <w:tcW w:w="4410" w:type="dxa"/>
+            <w:tcBorders>
+              <w:top w:val="single" w:sz="4" w:space="0" w:color="BFBFBF"/>
+              <w:left w:val="single" w:sz="4" w:space="0" w:color="BFBFBF"/>
+              <w:bottom w:val="single" w:sz="4" w:space="0" w:color="BFBFBF"/>
+              <w:right w:val="single" w:sz="4" w:space="0" w:color="BFBFBF"/>
+            </w:tcBorders>
+            <w:shd w:val="clear" w:color="auto" w:fill="F2F2F2"/>
+            <w:tcMar>
+              <w:top w:w="0" w:type="dxa"/>
+              <w:left w:w="115" w:type="dxa"/>
+              <w:bottom w:w="0" w:type="dxa"/>
+              <w:right w:w="115" w:type="dxa"/>
+            </w:tcMar>
+          </w:tcPr>
+          <w:p>
+            <w:pPr>
+              <w:spacing w:before="0" w:after="0"/>
+            </w:pPr>
+          </w:p>
+        </w:tc>
+      </w:tr>
+      <w:tr>
+        <w:tc>
+          <w:tcPr>
+            <w:tcW w:w="2695" w:type="dxa"/>
+            <w:tcBorders>
+              <w:top w:val="single" w:sz="4" w:space="0" w:color="BFBFBF"/>
+              <w:left w:val="single" w:sz="4" w:space="0" w:color="BFBFBF"/>
+              <w:bottom w:val="single" w:sz="4" w:space="0" w:color="BFBFBF"/>
+              <w:right w:val="single" w:sz="4" w:space="0" w:color="BFBFBF"/>
+            </w:tcBorders>
+            <w:shd w:val="clear" w:color="auto" w:fill="F2F2F2"/>
+          </w:tcPr>
+          <w:p>
+            <w:pPr>
+              <w:spacing w:before="0" w:after="0"/>
+              <w:jc w:val="center"/>
+              <w:rPr>
+                <w:szCs w:val="20"/>
+              </w:rPr>
+            </w:pPr>
+            <w:r>
+              <w:rPr>
+                <w:szCs w:val="20"/>
+              </w:rPr>
+              <w:t>Remove</w:t>
+            </w:r>
+          </w:p>
+        </w:tc>
+        <w:tc>
+          <w:tcPr>
+            <w:tcW w:w="1800" w:type="dxa"/>
+            <w:tcBorders>
+              <w:top w:val="single" w:sz="4" w:space="0" w:color="BFBFBF"/>
+              <w:left w:val="single" w:sz="4" w:space="0" w:color="BFBFBF"/>
+              <w:bottom w:val="single" w:sz="4" w:space="0" w:color="BFBFBF"/>
+              <w:right w:val="single" w:sz="4" w:space="0" w:color="BFBFBF"/>
+            </w:tcBorders>
+            <w:shd w:val="clear" w:color="auto" w:fill="F2F2F2"/>
+            <w:tcMar>
+              <w:top w:w="0" w:type="dxa"/>
+              <w:left w:w="115" w:type="dxa"/>
+              <w:bottom w:w="0" w:type="dxa"/>
+              <w:right w:w="115" w:type="dxa"/>
+            </w:tcMar>
+          </w:tcPr>
+          <w:p>
+            <w:pPr>
+              <w:spacing w:before="0" w:after="0"/>
+              <w:jc w:val="center"/>
+            </w:pPr>
+            <w:r>
+              <w:t>MCCC-VPK</w:t>
+            </w:r>
+          </w:p>
+        </w:tc>
+        <w:tc>
+          <w:tcPr>
+            <w:tcW w:w="4410" w:type="dxa"/>
+            <w:tcBorders>
+              <w:top w:val="single" w:sz="4" w:space="0" w:color="BFBFBF"/>
+              <w:left w:val="single" w:sz="4" w:space="0" w:color="BFBFBF"/>
+              <w:bottom w:val="single" w:sz="4" w:space="0" w:color="BFBFBF"/>
+              <w:right w:val="single" w:sz="4" w:space="0" w:color="BFBFBF"/>
+            </w:tcBorders>
+            <w:shd w:val="clear" w:color="auto" w:fill="F2F2F2"/>
+            <w:tcMar>
+              <w:top w:w="0" w:type="dxa"/>
+              <w:left w:w="115" w:type="dxa"/>
+              <w:bottom w:w="0" w:type="dxa"/>
+              <w:right w:w="115" w:type="dxa"/>
+            </w:tcMar>
+          </w:tcPr>
+          <w:p>
+            <w:pPr>
+              <w:spacing w:before="0" w:after="0"/>
+            </w:pPr>
+          </w:p>
+        </w:tc>
+      </w:tr>
     </w:tbl>
     <w:p>
       <w:pPr>
@@ -2424,7 +2580,6 @@
         </w:rPr>
       </w:pPr>
       <w:bookmarkStart w:id="6" w:name="_Toc127398744"/>
-      <w:proofErr w:type="spellStart"/>
       <w:r>
         <w:rPr>
           <w:sz w:val="20"/>
@@ -2433,7 +2588,6 @@
         <w:t>GradeLevelDescriptor</w:t>
       </w:r>
       <w:bookmarkEnd w:id="6"/>
-      <w:proofErr w:type="spellEnd"/>
     </w:p>
     <w:tbl>
       <w:tblPr>
@@ -2804,6 +2958,7 @@
               <w:rPr>
                 <w:szCs w:val="20"/>
               </w:rPr>
+              <w:lastRenderedPageBreak/>
               <w:t>Remove</w:t>
             </w:r>
           </w:p>
@@ -3092,7 +3247,6 @@
               <w:rPr>
                 <w:szCs w:val="20"/>
               </w:rPr>
-              <w:lastRenderedPageBreak/>
               <w:t>Remove</w:t>
             </w:r>
           </w:p>
@@ -4713,7 +4867,6 @@
         </w:rPr>
       </w:pPr>
       <w:bookmarkStart w:id="7" w:name="_Toc127398745"/>
-      <w:proofErr w:type="spellStart"/>
       <w:r>
         <w:rPr>
           <w:sz w:val="20"/>
@@ -4722,7 +4875,6 @@
         <w:t>ProgramSectionDescriptor</w:t>
       </w:r>
       <w:bookmarkEnd w:id="7"/>
-      <w:proofErr w:type="spellEnd"/>
     </w:p>
     <w:tbl>
       <w:tblPr>
@@ -12084,27 +12236,6 @@
 
 <file path=customXml/item1.xml><?xml version="1.0" encoding="utf-8"?>
 <?mso-contentType ?>
-<FormTemplates xmlns="http://schemas.microsoft.com/sharepoint/v3/contenttype/forms">
-  <Display>DocumentLibraryForm</Display>
-  <Edit>DocumentLibraryForm</Edit>
-  <New>DocumentLibraryForm</New>
-</FormTemplates>
-</file>
-
-<file path=customXml/item2.xml><?xml version="1.0" encoding="utf-8"?>
-<p:properties xmlns:p="http://schemas.microsoft.com/office/2006/metadata/properties" xmlns:xsi="http://www.w3.org/2001/XMLSchema-instance" xmlns:pc="http://schemas.microsoft.com/office/infopath/2007/PartnerControls">
-  <documentManagement>
-    <_dlc_DocId xmlns="51adfe52-6b67-47fa-a4b8-d920c8b69b06">3J5YSHVNQAZM-1106575984-237</_dlc_DocId>
-    <_dlc_DocIdUrl xmlns="51adfe52-6b67-47fa-a4b8-d920c8b69b06">
-      <Url>https://mn365.sharepoint.com/sites/MDE/IT/ASDCS/_layouts/15/DocIdRedir.aspx?ID=3J5YSHVNQAZM-1106575984-237</Url>
-      <Description>3J5YSHVNQAZM-1106575984-237</Description>
-    </_dlc_DocIdUrl>
-  </documentManagement>
-</p:properties>
-</file>
-
-<file path=customXml/item3.xml><?xml version="1.0" encoding="utf-8"?>
-<?mso-contentType ?>
 <spe:Receivers xmlns:spe="http://schemas.microsoft.com/sharepoint/events">
   <Receiver>
     <Name>Document ID Generator</Name>
@@ -12153,7 +12284,7 @@
 </spe:Receivers>
 </file>
 
-<file path=customXml/item4.xml><?xml version="1.0" encoding="utf-8"?>
+<file path=customXml/item2.xml><?xml version="1.0" encoding="utf-8"?>
 <ct:contentTypeSchema xmlns:ct="http://schemas.microsoft.com/office/2006/metadata/contentType" xmlns:ma="http://schemas.microsoft.com/office/2006/metadata/properties/metaAttributes" ct:_="" ma:_="" ma:contentTypeName="Document" ma:contentTypeID="0x0101009543B3E6BEE98E45BCAA58D83782DCDE" ma:contentTypeVersion="502" ma:contentTypeDescription="Create a new document." ma:contentTypeScope="" ma:versionID="ae182763d0d8ef109c73fc8c14aec704">
   <xsd:schema xmlns:xsd="http://www.w3.org/2001/XMLSchema" xmlns:xs="http://www.w3.org/2001/XMLSchema" xmlns:p="http://schemas.microsoft.com/office/2006/metadata/properties" xmlns:ns2="51adfe52-6b67-47fa-a4b8-d920c8b69b06" xmlns:ns3="bf5ade8e-6e80-4d53-bb82-a7e24642084e" xmlns:ns4="c4ab3c5d-fd3d-453e-aba6-ec6fa01195d0" targetNamespace="http://schemas.microsoft.com/office/2006/metadata/properties" ma:root="true" ma:fieldsID="e627df8ac0b16e511ec3b271035efb1f" ns2:_="" ns3:_="" ns4:_="">
     <xsd:import namespace="51adfe52-6b67-47fa-a4b8-d920c8b69b06"/>
@@ -12388,29 +12519,32 @@
 </ct:contentTypeSchema>
 </file>
 
+<file path=customXml/item3.xml><?xml version="1.0" encoding="utf-8"?>
+<?mso-contentType ?>
+<FormTemplates xmlns="http://schemas.microsoft.com/sharepoint/v3/contenttype/forms">
+  <Display>DocumentLibraryForm</Display>
+  <Edit>DocumentLibraryForm</Edit>
+  <New>DocumentLibraryForm</New>
+</FormTemplates>
+</file>
+
+<file path=customXml/item4.xml><?xml version="1.0" encoding="utf-8"?>
+<p:properties xmlns:p="http://schemas.microsoft.com/office/2006/metadata/properties" xmlns:xsi="http://www.w3.org/2001/XMLSchema-instance" xmlns:pc="http://schemas.microsoft.com/office/infopath/2007/PartnerControls">
+  <documentManagement>
+    <_dlc_DocId xmlns="51adfe52-6b67-47fa-a4b8-d920c8b69b06">3J5YSHVNQAZM-1106575984-237</_dlc_DocId>
+    <_dlc_DocIdUrl xmlns="51adfe52-6b67-47fa-a4b8-d920c8b69b06">
+      <Url>https://mn365.sharepoint.com/sites/MDE/IT/ASDCS/_layouts/15/DocIdRedir.aspx?ID=3J5YSHVNQAZM-1106575984-237</Url>
+      <Description>3J5YSHVNQAZM-1106575984-237</Description>
+    </_dlc_DocIdUrl>
+  </documentManagement>
+</p:properties>
+</file>
+
 <file path=customXml/item5.xml><?xml version="1.0" encoding="utf-8"?>
 <b:Sources xmlns:b="http://schemas.openxmlformats.org/officeDocument/2006/bibliography" xmlns="http://schemas.openxmlformats.org/officeDocument/2006/bibliography" SelectedStyle="\APASixthEditionOfficeOnline.xsl" StyleName="APA" Version="6"/>
 </file>
 
 <file path=customXml/itemProps1.xml><?xml version="1.0" encoding="utf-8"?>
-<ds:datastoreItem xmlns:ds="http://schemas.openxmlformats.org/officeDocument/2006/customXml" ds:itemID="{99F7B3F0-EC91-4759-92DC-3CEC55588465}">
-  <ds:schemaRefs>
-    <ds:schemaRef ds:uri="http://schemas.microsoft.com/sharepoint/v3/contenttype/forms"/>
-  </ds:schemaRefs>
-</ds:datastoreItem>
-</file>
-
-<file path=customXml/itemProps2.xml><?xml version="1.0" encoding="utf-8"?>
-<ds:datastoreItem xmlns:ds="http://schemas.openxmlformats.org/officeDocument/2006/customXml" ds:itemID="{0CE70B59-3C87-4C7A-BA7E-B3139397A959}">
-  <ds:schemaRefs>
-    <ds:schemaRef ds:uri="http://schemas.microsoft.com/office/2006/metadata/properties"/>
-    <ds:schemaRef ds:uri="http://schemas.microsoft.com/office/infopath/2007/PartnerControls"/>
-    <ds:schemaRef ds:uri="51adfe52-6b67-47fa-a4b8-d920c8b69b06"/>
-  </ds:schemaRefs>
-</ds:datastoreItem>
-</file>
-
-<file path=customXml/itemProps3.xml><?xml version="1.0" encoding="utf-8"?>
 <ds:datastoreItem xmlns:ds="http://schemas.openxmlformats.org/officeDocument/2006/customXml" ds:itemID="{0B4AAE1F-354C-4079-84CF-4DBB708D2142}">
   <ds:schemaRefs>
     <ds:schemaRef ds:uri="http://schemas.microsoft.com/sharepoint/events"/>
@@ -12418,7 +12552,7 @@
 </ds:datastoreItem>
 </file>
 
-<file path=customXml/itemProps4.xml><?xml version="1.0" encoding="utf-8"?>
+<file path=customXml/itemProps2.xml><?xml version="1.0" encoding="utf-8"?>
 <ds:datastoreItem xmlns:ds="http://schemas.openxmlformats.org/officeDocument/2006/customXml" ds:itemID="{806438FD-843D-4BC0-8BC0-319428506D84}">
   <ds:schemaRefs>
     <ds:schemaRef ds:uri="http://schemas.microsoft.com/office/2006/metadata/contentType"/>
@@ -12438,8 +12572,26 @@
 </ds:datastoreItem>
 </file>
 
+<file path=customXml/itemProps3.xml><?xml version="1.0" encoding="utf-8"?>
+<ds:datastoreItem xmlns:ds="http://schemas.openxmlformats.org/officeDocument/2006/customXml" ds:itemID="{99F7B3F0-EC91-4759-92DC-3CEC55588465}">
+  <ds:schemaRefs>
+    <ds:schemaRef ds:uri="http://schemas.microsoft.com/sharepoint/v3/contenttype/forms"/>
+  </ds:schemaRefs>
+</ds:datastoreItem>
+</file>
+
+<file path=customXml/itemProps4.xml><?xml version="1.0" encoding="utf-8"?>
+<ds:datastoreItem xmlns:ds="http://schemas.openxmlformats.org/officeDocument/2006/customXml" ds:itemID="{0CE70B59-3C87-4C7A-BA7E-B3139397A959}">
+  <ds:schemaRefs>
+    <ds:schemaRef ds:uri="http://schemas.microsoft.com/office/2006/metadata/properties"/>
+    <ds:schemaRef ds:uri="http://schemas.microsoft.com/office/infopath/2007/PartnerControls"/>
+    <ds:schemaRef ds:uri="51adfe52-6b67-47fa-a4b8-d920c8b69b06"/>
+  </ds:schemaRefs>
+</ds:datastoreItem>
+</file>
+
 <file path=customXml/itemProps5.xml><?xml version="1.0" encoding="utf-8"?>
-<ds:datastoreItem xmlns:ds="http://schemas.openxmlformats.org/officeDocument/2006/customXml" ds:itemID="{A2275FB6-1423-4B2D-A140-FEFA081EE0D7}">
+<ds:datastoreItem xmlns:ds="http://schemas.openxmlformats.org/officeDocument/2006/customXml" ds:itemID="{DC5AB43F-53F4-4A48-B762-F5E01E2E2360}">
   <ds:schemaRefs>
     <ds:schemaRef ds:uri="http://schemas.openxmlformats.org/officeDocument/2006/bibliography"/>
   </ds:schemaRefs>

</xml_diff>

<commit_message>
updating 23-24 overview document for EE
</commit_message>
<xml_diff>
--- a/2023-24 MDE Ed-Fi Documentation/MDE 2023-2024 School Year Ed-FI Collection Updates.docx
+++ b/2023-24 MDE Ed-Fi Documentation/MDE 2023-2024 School Year Ed-FI Collection Updates.docx
@@ -1235,8 +1235,36 @@
                 <w:bCs/>
                 <w:szCs w:val="20"/>
               </w:rPr>
-              <w:t>; adding ProgramTypeDesciptor udpates</w:t>
-            </w:r>
+              <w:t xml:space="preserve">; adding </w:t>
+            </w:r>
+            <w:proofErr w:type="spellStart"/>
+            <w:r>
+              <w:rPr>
+                <w:rFonts w:cs="Arial"/>
+                <w:bCs/>
+                <w:szCs w:val="20"/>
+              </w:rPr>
+              <w:t>ProgramTypeDesciptor</w:t>
+            </w:r>
+            <w:proofErr w:type="spellEnd"/>
+            <w:r>
+              <w:rPr>
+                <w:rFonts w:cs="Arial"/>
+                <w:bCs/>
+                <w:szCs w:val="20"/>
+              </w:rPr>
+              <w:t xml:space="preserve"> </w:t>
+            </w:r>
+            <w:proofErr w:type="spellStart"/>
+            <w:r>
+              <w:rPr>
+                <w:rFonts w:cs="Arial"/>
+                <w:bCs/>
+                <w:szCs w:val="20"/>
+              </w:rPr>
+              <w:t>udpates</w:t>
+            </w:r>
+            <w:proofErr w:type="spellEnd"/>
           </w:p>
         </w:tc>
       </w:tr>
@@ -1305,8 +1333,74 @@
               </w:rPr>
               <w:t>Removing MCCC- specific Program Type Descriptors</w:t>
             </w:r>
-            <w:bookmarkStart w:id="1" w:name="_GoBack"/>
-            <w:bookmarkEnd w:id="1"/>
+          </w:p>
+        </w:tc>
+      </w:tr>
+      <w:tr>
+        <w:tc>
+          <w:tcPr>
+            <w:tcW w:w="2437" w:type="dxa"/>
+          </w:tcPr>
+          <w:p>
+            <w:pPr>
+              <w:rPr>
+                <w:rFonts w:cs="Arial"/>
+                <w:bCs/>
+                <w:szCs w:val="20"/>
+              </w:rPr>
+            </w:pPr>
+            <w:r>
+              <w:rPr>
+                <w:rFonts w:cs="Arial"/>
+                <w:bCs/>
+                <w:szCs w:val="20"/>
+              </w:rPr>
+              <w:t>1.3</w:t>
+            </w:r>
+          </w:p>
+        </w:tc>
+        <w:tc>
+          <w:tcPr>
+            <w:tcW w:w="1428" w:type="dxa"/>
+          </w:tcPr>
+          <w:p>
+            <w:pPr>
+              <w:rPr>
+                <w:rFonts w:cs="Arial"/>
+                <w:bCs/>
+                <w:szCs w:val="20"/>
+              </w:rPr>
+            </w:pPr>
+            <w:r>
+              <w:rPr>
+                <w:rFonts w:cs="Arial"/>
+                <w:bCs/>
+                <w:szCs w:val="20"/>
+              </w:rPr>
+              <w:t>4/3/2023</w:t>
+            </w:r>
+          </w:p>
+        </w:tc>
+        <w:tc>
+          <w:tcPr>
+            <w:tcW w:w="6061" w:type="dxa"/>
+          </w:tcPr>
+          <w:p>
+            <w:pPr>
+              <w:rPr>
+                <w:rFonts w:cs="Arial"/>
+                <w:bCs/>
+                <w:szCs w:val="20"/>
+              </w:rPr>
+            </w:pPr>
+            <w:r>
+              <w:rPr>
+                <w:rFonts w:cs="Arial"/>
+                <w:bCs/>
+                <w:szCs w:val="20"/>
+              </w:rPr>
+              <w:t>Information on calendar reference within VPK and SR+ Early Education Program associations</w:t>
+            </w:r>
           </w:p>
         </w:tc>
       </w:tr>
@@ -1334,7 +1428,7 @@
       <w:pPr>
         <w:pStyle w:val="Heading1"/>
       </w:pPr>
-      <w:bookmarkStart w:id="2" w:name="_Toc127398740"/>
+      <w:bookmarkStart w:id="1" w:name="_Toc127398740"/>
       <w:r>
         <w:lastRenderedPageBreak/>
         <w:t xml:space="preserve">Data Collection Updates </w:t>
@@ -1345,7 +1439,7 @@
       <w:r>
         <w:t>verview</w:t>
       </w:r>
-      <w:bookmarkEnd w:id="2"/>
+      <w:bookmarkEnd w:id="1"/>
     </w:p>
     <w:p>
       <w:pPr>
@@ -1395,7 +1489,7 @@
       <w:pPr>
         <w:pStyle w:val="Heading1"/>
       </w:pPr>
-      <w:bookmarkStart w:id="3" w:name="_Toc127398741"/>
+      <w:bookmarkStart w:id="2" w:name="_Toc127398741"/>
       <w:r>
         <w:t>Updates Planned for school year 202</w:t>
       </w:r>
@@ -1407,25 +1501,33 @@
       </w:r>
       <w:r>
         <w:t>4</w:t>
+      </w:r>
+      <w:bookmarkEnd w:id="2"/>
+    </w:p>
+    <w:p>
+      <w:pPr>
+        <w:pStyle w:val="Heading2"/>
+      </w:pPr>
+      <w:bookmarkStart w:id="3" w:name="_Toc127398742"/>
+      <w:r>
+        <w:t>Early Education Disambiguation</w:t>
       </w:r>
       <w:bookmarkEnd w:id="3"/>
     </w:p>
     <w:p>
-      <w:pPr>
-        <w:pStyle w:val="Heading2"/>
-      </w:pPr>
-      <w:bookmarkStart w:id="4" w:name="_Toc127398742"/>
-      <w:r>
-        <w:t>Early Education Disambiguation</w:t>
-      </w:r>
-      <w:bookmarkEnd w:id="4"/>
-    </w:p>
-    <w:p>
       <w:r>
         <w:t>To address conflict</w:t>
       </w:r>
       <w:r>
-        <w:t xml:space="preserve">s related to concurrent StudentSchoolAssociations for students in both </w:t>
+        <w:t xml:space="preserve">s related to concurrent </w:t>
+      </w:r>
+      <w:proofErr w:type="spellStart"/>
+      <w:r>
+        <w:t>StudentSchoolAssociations</w:t>
+      </w:r>
+      <w:proofErr w:type="spellEnd"/>
+      <w:r>
+        <w:t xml:space="preserve"> for students in both </w:t>
       </w:r>
       <w:r>
         <w:t>MARSS Early Education Program Enrollment records</w:t>
@@ -1473,7 +1575,15 @@
         <w:t>.</w:t>
       </w:r>
       <w:r>
-        <w:t xml:space="preserve"> The only gradelevel to be used </w:t>
+        <w:t xml:space="preserve"> The only </w:t>
+      </w:r>
+      <w:proofErr w:type="spellStart"/>
+      <w:r>
+        <w:t>gradelevel</w:t>
+      </w:r>
+      <w:proofErr w:type="spellEnd"/>
+      <w:r>
+        <w:t xml:space="preserve"> to be used </w:t>
       </w:r>
       <w:r>
         <w:t xml:space="preserve">for Early Education </w:t>
@@ -1491,7 +1601,23 @@
         </w:numPr>
       </w:pPr>
       <w:r>
-        <w:t>Program-specific GradeLevels (EC, PA-PJ, ES, RA-RJ) have been deprecated.</w:t>
+        <w:t xml:space="preserve">Program-specific </w:t>
+      </w:r>
+      <w:proofErr w:type="spellStart"/>
+      <w:r>
+        <w:t>GradeLevels</w:t>
+      </w:r>
+      <w:proofErr w:type="spellEnd"/>
+      <w:r>
+        <w:t xml:space="preserve"> (EC, PA-PJ, ES, </w:t>
+      </w:r>
+      <w:proofErr w:type="gramStart"/>
+      <w:r>
+        <w:t>RA</w:t>
+      </w:r>
+      <w:proofErr w:type="gramEnd"/>
+      <w:r>
+        <w:t>-RJ) have been deprecated.</w:t>
       </w:r>
     </w:p>
     <w:p>
@@ -1547,11 +1673,19 @@
           <w:numId w:val="28"/>
         </w:numPr>
       </w:pPr>
+      <w:proofErr w:type="spellStart"/>
       <w:r>
         <w:rPr>
           <w:szCs w:val="20"/>
         </w:rPr>
-        <w:t xml:space="preserve">ProgramSectionDescriptor has been added to </w:t>
+        <w:t>ProgramSectionDescriptor</w:t>
+      </w:r>
+      <w:proofErr w:type="spellEnd"/>
+      <w:r>
+        <w:rPr>
+          <w:szCs w:val="20"/>
+        </w:rPr>
+        <w:t xml:space="preserve"> has been added to </w:t>
       </w:r>
       <w:r>
         <w:t>StudentEarlyEducationProgramAssociation</w:t>
@@ -1568,11 +1702,62 @@
           <w:numId w:val="28"/>
         </w:numPr>
       </w:pPr>
+      <w:proofErr w:type="spellStart"/>
+      <w:r>
+        <w:rPr>
+          <w:szCs w:val="20"/>
+        </w:rPr>
+        <w:t>CalendarReference</w:t>
+      </w:r>
+      <w:proofErr w:type="spellEnd"/>
+      <w:r>
+        <w:rPr>
+          <w:szCs w:val="20"/>
+        </w:rPr>
+        <w:t xml:space="preserve"> has been added to </w:t>
+      </w:r>
       <w:r>
         <w:t>StudentEarlyEducationProgramAssociation</w:t>
       </w:r>
       <w:r>
-        <w:t xml:space="preserve"> now includes a Membership object with elements Attendance, Membership, MembershipAttendanceUnitDescriptor and PercentEnrolled.</w:t>
+        <w:t xml:space="preserve"> as an optional element to </w:t>
+      </w:r>
+      <w:r>
+        <w:t>connect specific sections to a calendar</w:t>
+      </w:r>
+      <w:r>
+        <w:t xml:space="preserve"> for “EE-SR+” and “EE-VPK” Program Types.</w:t>
+      </w:r>
+    </w:p>
+    <w:p>
+      <w:pPr>
+        <w:pStyle w:val="ListParagraph"/>
+        <w:numPr>
+          <w:ilvl w:val="1"/>
+          <w:numId w:val="28"/>
+        </w:numPr>
+      </w:pPr>
+      <w:r>
+        <w:t>StudentEarlyEducationProgramAssociation</w:t>
+      </w:r>
+      <w:r>
+        <w:t xml:space="preserve"> now includes a Membership object with elements Attendance, Membership, </w:t>
+      </w:r>
+      <w:proofErr w:type="spellStart"/>
+      <w:r>
+        <w:t>MembershipAttendanceUnitDescriptor</w:t>
+      </w:r>
+      <w:proofErr w:type="spellEnd"/>
+      <w:r>
+        <w:t xml:space="preserve"> and </w:t>
+      </w:r>
+      <w:proofErr w:type="spellStart"/>
+      <w:r>
+        <w:t>PercentEnrolled</w:t>
+      </w:r>
+      <w:proofErr w:type="spellEnd"/>
+      <w:r>
+        <w:t>.</w:t>
       </w:r>
     </w:p>
     <w:p>
@@ -1656,7 +1841,15 @@
         <w:t xml:space="preserve">, removing the </w:t>
       </w:r>
       <w:r>
-        <w:t>workaround of using the fabricated “005” school number to avoid conflicting Kindergarten and Preschool Screening StudentSchoolAssociations.</w:t>
+        <w:t xml:space="preserve">workaround of using the fabricated “005” school number to avoid conflicting Kindergarten and Preschool Screening </w:t>
+      </w:r>
+      <w:proofErr w:type="spellStart"/>
+      <w:r>
+        <w:t>StudentSchoolAssociations</w:t>
+      </w:r>
+      <w:proofErr w:type="spellEnd"/>
+      <w:r>
+        <w:t>.</w:t>
       </w:r>
     </w:p>
     <w:p>
@@ -1666,6 +1859,47 @@
           <w:szCs w:val="20"/>
         </w:rPr>
       </w:pPr>
+      <w:r>
+        <w:rPr>
+          <w:noProof/>
+        </w:rPr>
+        <w:lastRenderedPageBreak/>
+        <w:drawing>
+          <wp:inline distT="0" distB="0" distL="0" distR="0" wp14:anchorId="7B2B0A47" wp14:editId="3728A970">
+            <wp:extent cx="6309360" cy="3971925"/>
+            <wp:effectExtent l="0" t="0" r="0" b="9525"/>
+            <wp:docPr id="1" name="Picture 1"/>
+            <wp:cNvGraphicFramePr>
+              <a:graphicFrameLocks xmlns:a="http://schemas.openxmlformats.org/drawingml/2006/main" noChangeAspect="1"/>
+            </wp:cNvGraphicFramePr>
+            <a:graphic xmlns:a="http://schemas.openxmlformats.org/drawingml/2006/main">
+              <a:graphicData uri="http://schemas.openxmlformats.org/drawingml/2006/picture">
+                <pic:pic xmlns:pic="http://schemas.openxmlformats.org/drawingml/2006/picture">
+                  <pic:nvPicPr>
+                    <pic:cNvPr id="1" name=""/>
+                    <pic:cNvPicPr/>
+                  </pic:nvPicPr>
+                  <pic:blipFill>
+                    <a:blip r:embed="rId17"/>
+                    <a:stretch>
+                      <a:fillRect/>
+                    </a:stretch>
+                  </pic:blipFill>
+                  <pic:spPr>
+                    <a:xfrm>
+                      <a:off x="0" y="0"/>
+                      <a:ext cx="6309360" cy="3971925"/>
+                    </a:xfrm>
+                    <a:prstGeom prst="rect">
+                      <a:avLst/>
+                    </a:prstGeom>
+                  </pic:spPr>
+                </pic:pic>
+              </a:graphicData>
+            </a:graphic>
+          </wp:inline>
+        </w:drawing>
+      </w:r>
     </w:p>
     <w:p>
       <w:pPr>
@@ -1674,12 +1908,13 @@
           <w:szCs w:val="20"/>
         </w:rPr>
       </w:pPr>
+      <w:bookmarkStart w:id="4" w:name="_GoBack"/>
+      <w:bookmarkEnd w:id="4"/>
       <w:r>
         <w:rPr>
           <w:noProof/>
           <w:szCs w:val="20"/>
         </w:rPr>
-        <w:lastRenderedPageBreak/>
         <w:drawing>
           <wp:inline distT="0" distB="0" distL="0" distR="0" wp14:anchorId="2C650580" wp14:editId="54E9D1E5">
             <wp:extent cx="6309360" cy="3475355"/>
@@ -1696,7 +1931,7 @@
                     <pic:cNvPicPr/>
                   </pic:nvPicPr>
                   <pic:blipFill>
-                    <a:blip r:embed="rId17"/>
+                    <a:blip r:embed="rId18"/>
                     <a:stretch>
                       <a:fillRect/>
                     </a:stretch>
@@ -1730,6 +1965,7 @@
       </w:pPr>
       <w:bookmarkStart w:id="5" w:name="_Toc127398743"/>
       <w:r>
+        <w:lastRenderedPageBreak/>
         <w:t>Updates to Descriptors</w:t>
       </w:r>
       <w:bookmarkEnd w:id="5"/>
@@ -1788,11 +2024,19 @@
         </w:rPr>
         <w:t xml:space="preserve">watch the </w:t>
       </w:r>
+      <w:proofErr w:type="spellStart"/>
       <w:r>
         <w:rPr>
           <w:szCs w:val="20"/>
         </w:rPr>
-        <w:t>descriptorTables folder in GitHub</w:t>
+        <w:t>descriptorTables</w:t>
+      </w:r>
+      <w:proofErr w:type="spellEnd"/>
+      <w:r>
+        <w:rPr>
+          <w:szCs w:val="20"/>
+        </w:rPr>
+        <w:t xml:space="preserve"> folder in GitHub</w:t>
       </w:r>
       <w:r>
         <w:rPr>
@@ -1809,6 +2053,7 @@
           <w:szCs w:val="20"/>
         </w:rPr>
       </w:pPr>
+      <w:proofErr w:type="spellStart"/>
       <w:r>
         <w:rPr>
           <w:sz w:val="20"/>
@@ -1816,6 +2061,7 @@
         </w:rPr>
         <w:t>ProgramTypeDescriptor</w:t>
       </w:r>
+      <w:proofErr w:type="spellEnd"/>
     </w:p>
     <w:tbl>
       <w:tblPr>
@@ -2580,6 +2826,7 @@
         </w:rPr>
       </w:pPr>
       <w:bookmarkStart w:id="6" w:name="_Toc127398744"/>
+      <w:proofErr w:type="spellStart"/>
       <w:r>
         <w:rPr>
           <w:sz w:val="20"/>
@@ -2588,6 +2835,7 @@
         <w:t>GradeLevelDescriptor</w:t>
       </w:r>
       <w:bookmarkEnd w:id="6"/>
+      <w:proofErr w:type="spellEnd"/>
     </w:p>
     <w:tbl>
       <w:tblPr>
@@ -2958,7 +3206,6 @@
               <w:rPr>
                 <w:szCs w:val="20"/>
               </w:rPr>
-              <w:lastRenderedPageBreak/>
               <w:t>Remove</w:t>
             </w:r>
           </w:p>
@@ -4867,14 +5114,17 @@
         </w:rPr>
       </w:pPr>
       <w:bookmarkStart w:id="7" w:name="_Toc127398745"/>
+      <w:proofErr w:type="spellStart"/>
       <w:r>
         <w:rPr>
           <w:sz w:val="20"/>
           <w:szCs w:val="20"/>
         </w:rPr>
+        <w:lastRenderedPageBreak/>
         <w:t>ProgramSectionDescriptor</w:t>
       </w:r>
       <w:bookmarkEnd w:id="7"/>
+      <w:proofErr w:type="spellEnd"/>
     </w:p>
     <w:tbl>
       <w:tblPr>
@@ -12235,56 +12485,27 @@
 </file>
 
 <file path=customXml/item1.xml><?xml version="1.0" encoding="utf-8"?>
-<?mso-contentType ?>
-<spe:Receivers xmlns:spe="http://schemas.microsoft.com/sharepoint/events">
-  <Receiver>
-    <Name>Document ID Generator</Name>
-    <Synchronization>Synchronous</Synchronization>
-    <Type>10001</Type>
-    <SequenceNumber>1000</SequenceNumber>
-    <Url/>
-    <Assembly>Microsoft.Office.DocumentManagement, Version=16.0.0.0, Culture=neutral, PublicKeyToken=71e9bce111e9429c</Assembly>
-    <Class>Microsoft.Office.DocumentManagement.Internal.DocIdHandler</Class>
-    <Data/>
-    <Filter/>
-  </Receiver>
-  <Receiver>
-    <Name>Document ID Generator</Name>
-    <Synchronization>Synchronous</Synchronization>
-    <Type>10002</Type>
-    <SequenceNumber>1001</SequenceNumber>
-    <Url/>
-    <Assembly>Microsoft.Office.DocumentManagement, Version=16.0.0.0, Culture=neutral, PublicKeyToken=71e9bce111e9429c</Assembly>
-    <Class>Microsoft.Office.DocumentManagement.Internal.DocIdHandler</Class>
-    <Data/>
-    <Filter/>
-  </Receiver>
-  <Receiver>
-    <Name>Document ID Generator</Name>
-    <Synchronization>Synchronous</Synchronization>
-    <Type>10004</Type>
-    <SequenceNumber>1002</SequenceNumber>
-    <Url/>
-    <Assembly>Microsoft.Office.DocumentManagement, Version=16.0.0.0, Culture=neutral, PublicKeyToken=71e9bce111e9429c</Assembly>
-    <Class>Microsoft.Office.DocumentManagement.Internal.DocIdHandler</Class>
-    <Data/>
-    <Filter/>
-  </Receiver>
-  <Receiver>
-    <Name>Document ID Generator</Name>
-    <Synchronization>Synchronous</Synchronization>
-    <Type>10006</Type>
-    <SequenceNumber>1003</SequenceNumber>
-    <Url/>
-    <Assembly>Microsoft.Office.DocumentManagement, Version=16.0.0.0, Culture=neutral, PublicKeyToken=71e9bce111e9429c</Assembly>
-    <Class>Microsoft.Office.DocumentManagement.Internal.DocIdHandler</Class>
-    <Data/>
-    <Filter/>
-  </Receiver>
-</spe:Receivers>
+<p:properties xmlns:p="http://schemas.microsoft.com/office/2006/metadata/properties" xmlns:xsi="http://www.w3.org/2001/XMLSchema-instance" xmlns:pc="http://schemas.microsoft.com/office/infopath/2007/PartnerControls">
+  <documentManagement>
+    <_dlc_DocId xmlns="51adfe52-6b67-47fa-a4b8-d920c8b69b06">3J5YSHVNQAZM-1106575984-237</_dlc_DocId>
+    <_dlc_DocIdUrl xmlns="51adfe52-6b67-47fa-a4b8-d920c8b69b06">
+      <Url>https://mn365.sharepoint.com/sites/MDE/IT/ASDCS/_layouts/15/DocIdRedir.aspx?ID=3J5YSHVNQAZM-1106575984-237</Url>
+      <Description>3J5YSHVNQAZM-1106575984-237</Description>
+    </_dlc_DocIdUrl>
+  </documentManagement>
+</p:properties>
 </file>
 
 <file path=customXml/item2.xml><?xml version="1.0" encoding="utf-8"?>
+<?mso-contentType ?>
+<FormTemplates xmlns="http://schemas.microsoft.com/sharepoint/v3/contenttype/forms">
+  <Display>DocumentLibraryForm</Display>
+  <Edit>DocumentLibraryForm</Edit>
+  <New>DocumentLibraryForm</New>
+</FormTemplates>
+</file>
+
+<file path=customXml/item3.xml><?xml version="1.0" encoding="utf-8"?>
 <ct:contentTypeSchema xmlns:ct="http://schemas.microsoft.com/office/2006/metadata/contentType" xmlns:ma="http://schemas.microsoft.com/office/2006/metadata/properties/metaAttributes" ct:_="" ma:_="" ma:contentTypeName="Document" ma:contentTypeID="0x0101009543B3E6BEE98E45BCAA58D83782DCDE" ma:contentTypeVersion="502" ma:contentTypeDescription="Create a new document." ma:contentTypeScope="" ma:versionID="ae182763d0d8ef109c73fc8c14aec704">
   <xsd:schema xmlns:xsd="http://www.w3.org/2001/XMLSchema" xmlns:xs="http://www.w3.org/2001/XMLSchema" xmlns:p="http://schemas.microsoft.com/office/2006/metadata/properties" xmlns:ns2="51adfe52-6b67-47fa-a4b8-d920c8b69b06" xmlns:ns3="bf5ade8e-6e80-4d53-bb82-a7e24642084e" xmlns:ns4="c4ab3c5d-fd3d-453e-aba6-ec6fa01195d0" targetNamespace="http://schemas.microsoft.com/office/2006/metadata/properties" ma:root="true" ma:fieldsID="e627df8ac0b16e511ec3b271035efb1f" ns2:_="" ns3:_="" ns4:_="">
     <xsd:import namespace="51adfe52-6b67-47fa-a4b8-d920c8b69b06"/>
@@ -12519,25 +12740,54 @@
 </ct:contentTypeSchema>
 </file>
 
-<file path=customXml/item3.xml><?xml version="1.0" encoding="utf-8"?>
+<file path=customXml/item4.xml><?xml version="1.0" encoding="utf-8"?>
 <?mso-contentType ?>
-<FormTemplates xmlns="http://schemas.microsoft.com/sharepoint/v3/contenttype/forms">
-  <Display>DocumentLibraryForm</Display>
-  <Edit>DocumentLibraryForm</Edit>
-  <New>DocumentLibraryForm</New>
-</FormTemplates>
-</file>
-
-<file path=customXml/item4.xml><?xml version="1.0" encoding="utf-8"?>
-<p:properties xmlns:p="http://schemas.microsoft.com/office/2006/metadata/properties" xmlns:xsi="http://www.w3.org/2001/XMLSchema-instance" xmlns:pc="http://schemas.microsoft.com/office/infopath/2007/PartnerControls">
-  <documentManagement>
-    <_dlc_DocId xmlns="51adfe52-6b67-47fa-a4b8-d920c8b69b06">3J5YSHVNQAZM-1106575984-237</_dlc_DocId>
-    <_dlc_DocIdUrl xmlns="51adfe52-6b67-47fa-a4b8-d920c8b69b06">
-      <Url>https://mn365.sharepoint.com/sites/MDE/IT/ASDCS/_layouts/15/DocIdRedir.aspx?ID=3J5YSHVNQAZM-1106575984-237</Url>
-      <Description>3J5YSHVNQAZM-1106575984-237</Description>
-    </_dlc_DocIdUrl>
-  </documentManagement>
-</p:properties>
+<spe:Receivers xmlns:spe="http://schemas.microsoft.com/sharepoint/events">
+  <Receiver>
+    <Name>Document ID Generator</Name>
+    <Synchronization>Synchronous</Synchronization>
+    <Type>10001</Type>
+    <SequenceNumber>1000</SequenceNumber>
+    <Url/>
+    <Assembly>Microsoft.Office.DocumentManagement, Version=16.0.0.0, Culture=neutral, PublicKeyToken=71e9bce111e9429c</Assembly>
+    <Class>Microsoft.Office.DocumentManagement.Internal.DocIdHandler</Class>
+    <Data/>
+    <Filter/>
+  </Receiver>
+  <Receiver>
+    <Name>Document ID Generator</Name>
+    <Synchronization>Synchronous</Synchronization>
+    <Type>10002</Type>
+    <SequenceNumber>1001</SequenceNumber>
+    <Url/>
+    <Assembly>Microsoft.Office.DocumentManagement, Version=16.0.0.0, Culture=neutral, PublicKeyToken=71e9bce111e9429c</Assembly>
+    <Class>Microsoft.Office.DocumentManagement.Internal.DocIdHandler</Class>
+    <Data/>
+    <Filter/>
+  </Receiver>
+  <Receiver>
+    <Name>Document ID Generator</Name>
+    <Synchronization>Synchronous</Synchronization>
+    <Type>10004</Type>
+    <SequenceNumber>1002</SequenceNumber>
+    <Url/>
+    <Assembly>Microsoft.Office.DocumentManagement, Version=16.0.0.0, Culture=neutral, PublicKeyToken=71e9bce111e9429c</Assembly>
+    <Class>Microsoft.Office.DocumentManagement.Internal.DocIdHandler</Class>
+    <Data/>
+    <Filter/>
+  </Receiver>
+  <Receiver>
+    <Name>Document ID Generator</Name>
+    <Synchronization>Synchronous</Synchronization>
+    <Type>10006</Type>
+    <SequenceNumber>1003</SequenceNumber>
+    <Url/>
+    <Assembly>Microsoft.Office.DocumentManagement, Version=16.0.0.0, Culture=neutral, PublicKeyToken=71e9bce111e9429c</Assembly>
+    <Class>Microsoft.Office.DocumentManagement.Internal.DocIdHandler</Class>
+    <Data/>
+    <Filter/>
+  </Receiver>
+</spe:Receivers>
 </file>
 
 <file path=customXml/item5.xml><?xml version="1.0" encoding="utf-8"?>
@@ -12545,14 +12795,24 @@
 </file>
 
 <file path=customXml/itemProps1.xml><?xml version="1.0" encoding="utf-8"?>
-<ds:datastoreItem xmlns:ds="http://schemas.openxmlformats.org/officeDocument/2006/customXml" ds:itemID="{0B4AAE1F-354C-4079-84CF-4DBB708D2142}">
+<ds:datastoreItem xmlns:ds="http://schemas.openxmlformats.org/officeDocument/2006/customXml" ds:itemID="{0CE70B59-3C87-4C7A-BA7E-B3139397A959}">
   <ds:schemaRefs>
-    <ds:schemaRef ds:uri="http://schemas.microsoft.com/sharepoint/events"/>
+    <ds:schemaRef ds:uri="http://schemas.microsoft.com/office/2006/metadata/properties"/>
+    <ds:schemaRef ds:uri="http://schemas.microsoft.com/office/infopath/2007/PartnerControls"/>
+    <ds:schemaRef ds:uri="51adfe52-6b67-47fa-a4b8-d920c8b69b06"/>
   </ds:schemaRefs>
 </ds:datastoreItem>
 </file>
 
 <file path=customXml/itemProps2.xml><?xml version="1.0" encoding="utf-8"?>
+<ds:datastoreItem xmlns:ds="http://schemas.openxmlformats.org/officeDocument/2006/customXml" ds:itemID="{99F7B3F0-EC91-4759-92DC-3CEC55588465}">
+  <ds:schemaRefs>
+    <ds:schemaRef ds:uri="http://schemas.microsoft.com/sharepoint/v3/contenttype/forms"/>
+  </ds:schemaRefs>
+</ds:datastoreItem>
+</file>
+
+<file path=customXml/itemProps3.xml><?xml version="1.0" encoding="utf-8"?>
 <ds:datastoreItem xmlns:ds="http://schemas.openxmlformats.org/officeDocument/2006/customXml" ds:itemID="{806438FD-843D-4BC0-8BC0-319428506D84}">
   <ds:schemaRefs>
     <ds:schemaRef ds:uri="http://schemas.microsoft.com/office/2006/metadata/contentType"/>
@@ -12572,26 +12832,16 @@
 </ds:datastoreItem>
 </file>
 
-<file path=customXml/itemProps3.xml><?xml version="1.0" encoding="utf-8"?>
-<ds:datastoreItem xmlns:ds="http://schemas.openxmlformats.org/officeDocument/2006/customXml" ds:itemID="{99F7B3F0-EC91-4759-92DC-3CEC55588465}">
+<file path=customXml/itemProps4.xml><?xml version="1.0" encoding="utf-8"?>
+<ds:datastoreItem xmlns:ds="http://schemas.openxmlformats.org/officeDocument/2006/customXml" ds:itemID="{0B4AAE1F-354C-4079-84CF-4DBB708D2142}">
   <ds:schemaRefs>
-    <ds:schemaRef ds:uri="http://schemas.microsoft.com/sharepoint/v3/contenttype/forms"/>
-  </ds:schemaRefs>
-</ds:datastoreItem>
-</file>
-
-<file path=customXml/itemProps4.xml><?xml version="1.0" encoding="utf-8"?>
-<ds:datastoreItem xmlns:ds="http://schemas.openxmlformats.org/officeDocument/2006/customXml" ds:itemID="{0CE70B59-3C87-4C7A-BA7E-B3139397A959}">
-  <ds:schemaRefs>
-    <ds:schemaRef ds:uri="http://schemas.microsoft.com/office/2006/metadata/properties"/>
-    <ds:schemaRef ds:uri="http://schemas.microsoft.com/office/infopath/2007/PartnerControls"/>
-    <ds:schemaRef ds:uri="51adfe52-6b67-47fa-a4b8-d920c8b69b06"/>
+    <ds:schemaRef ds:uri="http://schemas.microsoft.com/sharepoint/events"/>
   </ds:schemaRefs>
 </ds:datastoreItem>
 </file>
 
 <file path=customXml/itemProps5.xml><?xml version="1.0" encoding="utf-8"?>
-<ds:datastoreItem xmlns:ds="http://schemas.openxmlformats.org/officeDocument/2006/customXml" ds:itemID="{DC5AB43F-53F4-4A48-B762-F5E01E2E2360}">
+<ds:datastoreItem xmlns:ds="http://schemas.openxmlformats.org/officeDocument/2006/customXml" ds:itemID="{6145F1FC-D06D-4A42-908A-C57C473317E8}">
   <ds:schemaRefs>
     <ds:schemaRef ds:uri="http://schemas.openxmlformats.org/officeDocument/2006/bibliography"/>
   </ds:schemaRefs>

</xml_diff>